<commit_message>
Updated Test Case File 2.0
</commit_message>
<xml_diff>
--- a/CT4003_TheKenobis_Assignment2Report.docx
+++ b/CT4003_TheKenobis_Assignment2Report.docx
@@ -1,6 +1,6 @@
 
 <file path=word/document.xml><?xml version="1.0" encoding="utf-8"?>
-<w:document xmlns:wpc="http://schemas.microsoft.com/office/word/2010/wordprocessingCanvas" xmlns:mc="http://schemas.openxmlformats.org/markup-compatibility/2006" xmlns:o="urn:schemas-microsoft-com:office:office" xmlns:r="http://schemas.openxmlformats.org/officeDocument/2006/relationships" xmlns:m="http://schemas.openxmlformats.org/officeDocument/2006/math" xmlns:v="urn:schemas-microsoft-com:vml" xmlns:wp14="http://schemas.microsoft.com/office/word/2010/wordprocessingDrawing" xmlns:wp="http://schemas.openxmlformats.org/drawingml/2006/wordprocessingDrawing" xmlns:w10="urn:schemas-microsoft-com:office:word" xmlns:w="http://schemas.openxmlformats.org/wordprocessingml/2006/main" xmlns:w14="http://schemas.microsoft.com/office/word/2010/wordml" xmlns:wpg="http://schemas.microsoft.com/office/word/2010/wordprocessingGroup" xmlns:wpi="http://schemas.microsoft.com/office/word/2010/wordprocessingInk" xmlns:wne="http://schemas.microsoft.com/office/word/2006/wordml" xmlns:wps="http://schemas.microsoft.com/office/word/2010/wordprocessingShape" mc:Ignorable="w14 wp14">
+<w:document xmlns:wpc="http://schemas.microsoft.com/office/word/2010/wordprocessingCanvas" xmlns:mc="http://schemas.openxmlformats.org/markup-compatibility/2006" xmlns:o="urn:schemas-microsoft-com:office:office" xmlns:r="http://schemas.openxmlformats.org/officeDocument/2006/relationships" xmlns:m="http://schemas.openxmlformats.org/officeDocument/2006/math" xmlns:v="urn:schemas-microsoft-com:vml" xmlns:wp14="http://schemas.microsoft.com/office/word/2010/wordprocessingDrawing" xmlns:wp="http://schemas.openxmlformats.org/drawingml/2006/wordprocessingDrawing" xmlns:w10="urn:schemas-microsoft-com:office:word" xmlns:w="http://schemas.openxmlformats.org/wordprocessingml/2006/main" xmlns:w14="http://schemas.microsoft.com/office/word/2010/wordml" xmlns:w15="http://schemas.microsoft.com/office/word/2012/wordml" xmlns:wpg="http://schemas.microsoft.com/office/word/2010/wordprocessingGroup" xmlns:wpi="http://schemas.microsoft.com/office/word/2010/wordprocessingInk" xmlns:wne="http://schemas.microsoft.com/office/word/2006/wordml" xmlns:wps="http://schemas.microsoft.com/office/word/2010/wordprocessingShape" mc:Ignorable="w14 w15 wp14">
   <w:body>
     <w:p>
       <w:pPr>
@@ -827,23 +827,7 @@
           <w:u w:val="single"/>
         </w:rPr>
         <w:lastRenderedPageBreak/>
-        <w:t xml:space="preserve">Team Details and </w:t>
-      </w:r>
-      <w:proofErr w:type="spellStart"/>
-      <w:r>
-        <w:rPr>
-          <w:b/>
-          <w:u w:val="single"/>
-        </w:rPr>
-        <w:t>GitHub</w:t>
-      </w:r>
-      <w:proofErr w:type="spellEnd"/>
-      <w:r>
-        <w:rPr>
-          <w:b/>
-          <w:u w:val="single"/>
-        </w:rPr>
-        <w:t xml:space="preserve"> Account</w:t>
+        <w:t>Team Details and GitHub Account</w:t>
       </w:r>
       <w:bookmarkEnd w:id="0"/>
     </w:p>
@@ -1080,19 +1064,11 @@
           <w:b/>
         </w:rPr>
       </w:pPr>
-      <w:proofErr w:type="spellStart"/>
-      <w:r>
-        <w:rPr>
-          <w:b/>
-        </w:rPr>
-        <w:t>GitHub</w:t>
-      </w:r>
-      <w:proofErr w:type="spellEnd"/>
-      <w:r>
-        <w:rPr>
-          <w:b/>
-        </w:rPr>
-        <w:t xml:space="preserve"> Account Details</w:t>
+      <w:r>
+        <w:rPr>
+          <w:b/>
+        </w:rPr>
+        <w:t>GitHub Account Details</w:t>
       </w:r>
     </w:p>
     <w:p>
@@ -1551,15 +1527,14 @@
         <w:outlineLvl w:val="0"/>
         <w:rPr>
           <w:b/>
+        </w:rPr>
+      </w:pPr>
+      <w:bookmarkStart w:id="4" w:name="_Toc382294770"/>
+      <w:r>
+        <w:rPr>
+          <w:b/>
           <w:u w:val="single"/>
         </w:rPr>
-      </w:pPr>
-      <w:bookmarkStart w:id="4" w:name="_Toc382294770"/>
-      <w:r>
-        <w:rPr>
-          <w:b/>
-          <w:u w:val="single"/>
-        </w:rPr>
         <w:t>Production Issues</w:t>
       </w:r>
       <w:r>
@@ -1569,11 +1544,6 @@
         <w:t xml:space="preserve"> (Technical or Group Management)</w:t>
       </w:r>
       <w:bookmarkEnd w:id="4"/>
-    </w:p>
-    <w:p>
-      <w:pPr>
-        <w:spacing w:after="0" w:line="288" w:lineRule="auto"/>
-      </w:pPr>
     </w:p>
     <w:p>
       <w:pPr>
@@ -1581,18 +1551,22 @@
         <w:outlineLvl w:val="0"/>
         <w:rPr>
           <w:b/>
+        </w:rPr>
+      </w:pPr>
+    </w:p>
+    <w:p>
+      <w:pPr>
+        <w:pStyle w:val="NoSpacing"/>
+        <w:numPr>
+          <w:ilvl w:val="0"/>
+          <w:numId w:val="6"/>
+        </w:numPr>
+        <w:outlineLvl w:val="0"/>
+        <w:rPr>
+          <w:b/>
           <w:u w:val="single"/>
         </w:rPr>
       </w:pPr>
-      <w:bookmarkStart w:id="5" w:name="_Toc382294771"/>
-      <w:r>
-        <w:rPr>
-          <w:b/>
-          <w:u w:val="single"/>
-        </w:rPr>
-        <w:t>Reflection</w:t>
-      </w:r>
-      <w:bookmarkEnd w:id="5"/>
     </w:p>
     <w:p>
       <w:pPr>
@@ -1608,15 +1582,15 @@
           <w:u w:val="single"/>
         </w:rPr>
       </w:pPr>
-      <w:bookmarkStart w:id="6" w:name="_Toc382294772"/>
+      <w:bookmarkStart w:id="5" w:name="_Toc382294771"/>
       <w:r>
         <w:rPr>
           <w:b/>
           <w:u w:val="single"/>
         </w:rPr>
-        <w:t>Test Cases</w:t>
-      </w:r>
-      <w:bookmarkEnd w:id="6"/>
+        <w:t>Reflection</w:t>
+      </w:r>
+      <w:bookmarkEnd w:id="5"/>
     </w:p>
     <w:p>
       <w:pPr>
@@ -1632,15 +1606,15 @@
           <w:u w:val="single"/>
         </w:rPr>
       </w:pPr>
-      <w:bookmarkStart w:id="7" w:name="_Toc382294773"/>
+      <w:bookmarkStart w:id="6" w:name="_Toc382294772"/>
       <w:r>
         <w:rPr>
           <w:b/>
           <w:u w:val="single"/>
         </w:rPr>
-        <w:t>Review Meetings</w:t>
-      </w:r>
-      <w:bookmarkEnd w:id="7"/>
+        <w:t>Test Cases</w:t>
+      </w:r>
+      <w:bookmarkEnd w:id="6"/>
     </w:p>
     <w:p>
       <w:pPr>
@@ -1656,15 +1630,20 @@
           <w:u w:val="single"/>
         </w:rPr>
       </w:pPr>
-      <w:bookmarkStart w:id="8" w:name="_Toc382294774"/>
+      <w:bookmarkStart w:id="7" w:name="_Toc382294773"/>
       <w:r>
         <w:rPr>
           <w:b/>
           <w:u w:val="single"/>
         </w:rPr>
-        <w:t>Team Member Contribution</w:t>
-      </w:r>
-      <w:bookmarkEnd w:id="8"/>
+        <w:t>Review Meetings</w:t>
+      </w:r>
+      <w:bookmarkEnd w:id="7"/>
+    </w:p>
+    <w:p>
+      <w:pPr>
+        <w:spacing w:after="0" w:line="288" w:lineRule="auto"/>
+      </w:pPr>
     </w:p>
     <w:p>
       <w:pPr>
@@ -1675,6 +1654,15 @@
           <w:u w:val="single"/>
         </w:rPr>
       </w:pPr>
+      <w:bookmarkStart w:id="8" w:name="_Toc382294774"/>
+      <w:r>
+        <w:rPr>
+          <w:b/>
+          <w:u w:val="single"/>
+        </w:rPr>
+        <w:t>Team Member Contribution</w:t>
+      </w:r>
+      <w:bookmarkEnd w:id="8"/>
     </w:p>
     <w:p>
       <w:pPr>
@@ -1682,96 +1670,104 @@
         <w:outlineLvl w:val="0"/>
         <w:rPr>
           <w:b/>
-        </w:rPr>
-      </w:pPr>
-      <w:r>
-        <w:rPr>
-          <w:b/>
-        </w:rPr>
-        <w:t>Andrew</w:t>
-      </w:r>
+          <w:u w:val="single"/>
+        </w:rPr>
+      </w:pPr>
     </w:p>
     <w:p>
       <w:pPr>
         <w:pStyle w:val="NoSpacing"/>
         <w:outlineLvl w:val="0"/>
-      </w:pPr>
+        <w:rPr>
+          <w:b/>
+        </w:rPr>
+      </w:pPr>
+      <w:r>
+        <w:rPr>
+          <w:b/>
+        </w:rPr>
+        <w:t>Andrew</w:t>
+      </w:r>
     </w:p>
     <w:p>
       <w:pPr>
         <w:pStyle w:val="NoSpacing"/>
         <w:outlineLvl w:val="0"/>
-        <w:rPr>
-          <w:b/>
-        </w:rPr>
-      </w:pPr>
-      <w:r>
-        <w:rPr>
-          <w:b/>
-        </w:rPr>
-        <w:t>Carl</w:t>
-      </w:r>
+      </w:pPr>
     </w:p>
     <w:p>
       <w:pPr>
         <w:pStyle w:val="NoSpacing"/>
         <w:outlineLvl w:val="0"/>
-      </w:pPr>
+        <w:rPr>
+          <w:b/>
+        </w:rPr>
+      </w:pPr>
+      <w:r>
+        <w:rPr>
+          <w:b/>
+        </w:rPr>
+        <w:t>Carl</w:t>
+      </w:r>
     </w:p>
     <w:p>
       <w:pPr>
         <w:pStyle w:val="NoSpacing"/>
         <w:outlineLvl w:val="0"/>
-        <w:rPr>
-          <w:b/>
-        </w:rPr>
-      </w:pPr>
-      <w:r>
-        <w:rPr>
-          <w:b/>
-        </w:rPr>
-        <w:t>Josh</w:t>
-      </w:r>
+      </w:pPr>
     </w:p>
     <w:p>
       <w:pPr>
         <w:pStyle w:val="NoSpacing"/>
         <w:outlineLvl w:val="0"/>
-      </w:pPr>
+        <w:rPr>
+          <w:b/>
+        </w:rPr>
+      </w:pPr>
+      <w:r>
+        <w:rPr>
+          <w:b/>
+        </w:rPr>
+        <w:t>Josh</w:t>
+      </w:r>
     </w:p>
     <w:p>
       <w:pPr>
         <w:pStyle w:val="NoSpacing"/>
         <w:outlineLvl w:val="0"/>
-        <w:rPr>
-          <w:b/>
-        </w:rPr>
-      </w:pPr>
-      <w:r>
-        <w:rPr>
-          <w:b/>
-        </w:rPr>
-        <w:t>Reece</w:t>
-      </w:r>
+      </w:pPr>
     </w:p>
     <w:p>
       <w:pPr>
         <w:pStyle w:val="NoSpacing"/>
         <w:outlineLvl w:val="0"/>
-      </w:pPr>
-      <w:bookmarkStart w:id="9" w:name="_GoBack"/>
-      <w:bookmarkEnd w:id="9"/>
+        <w:rPr>
+          <w:b/>
+        </w:rPr>
+      </w:pPr>
+      <w:r>
+        <w:rPr>
+          <w:b/>
+        </w:rPr>
+        <w:t>Reece</w:t>
+      </w:r>
     </w:p>
     <w:p>
       <w:pPr>
         <w:pStyle w:val="NoSpacing"/>
         <w:outlineLvl w:val="0"/>
+      </w:pPr>
+    </w:p>
+    <w:p>
+      <w:pPr>
+        <w:pStyle w:val="NoSpacing"/>
+        <w:outlineLvl w:val="0"/>
         <w:rPr>
           <w:b/>
           <w:u w:val="single"/>
         </w:rPr>
       </w:pPr>
-      <w:bookmarkStart w:id="10" w:name="_Toc382294775"/>
+      <w:bookmarkStart w:id="9" w:name="_Toc382294775"/>
       <w:r>
         <w:rPr>
           <w:b/>
@@ -1779,54 +1775,56 @@
         </w:rPr>
         <w:t>References</w:t>
       </w:r>
+      <w:bookmarkEnd w:id="9"/>
+    </w:p>
+    <w:p>
+      <w:pPr>
+        <w:pStyle w:val="NoSpacing"/>
+      </w:pPr>
+      <w:bookmarkStart w:id="10" w:name="_GoBack"/>
       <w:bookmarkEnd w:id="10"/>
     </w:p>
     <w:p>
       <w:pPr>
         <w:pStyle w:val="NoSpacing"/>
       </w:pPr>
+      <w:r>
+        <w:t>Notes:</w:t>
+      </w:r>
     </w:p>
     <w:p>
       <w:pPr>
         <w:pStyle w:val="NoSpacing"/>
       </w:pPr>
-      <w:r>
-        <w:t>Notes:</w:t>
-      </w:r>
     </w:p>
     <w:p>
       <w:pPr>
         <w:pStyle w:val="NoSpacing"/>
       </w:pPr>
+      <w:r>
+        <w:t xml:space="preserve">Word Count </w:t>
+      </w:r>
+      <w:r>
+        <w:t>–</w:t>
+      </w:r>
+      <w:r>
+        <w:t xml:space="preserve"> </w:t>
+      </w:r>
+      <w:r>
+        <w:t>As long as criteria is covered, this isn’t an issue.</w:t>
+      </w:r>
     </w:p>
     <w:p>
       <w:pPr>
         <w:pStyle w:val="NoSpacing"/>
       </w:pPr>
       <w:r>
-        <w:t xml:space="preserve">Word Count </w:t>
-      </w:r>
-      <w:r>
-        <w:t>–</w:t>
-      </w:r>
-      <w:r>
-        <w:t xml:space="preserve"> </w:t>
-      </w:r>
-      <w:r>
-        <w:t>As long as criteria is covered, this isn’t an issue.</w:t>
-      </w:r>
-    </w:p>
-    <w:p>
-      <w:pPr>
-        <w:pStyle w:val="NoSpacing"/>
-      </w:pPr>
-      <w:r>
         <w:t>Presentation – Use the video to showcase the project working. Explain in detail afterwards</w:t>
       </w:r>
     </w:p>
     <w:sectPr>
-      <w:headerReference w:type="default" r:id="rId9"/>
-      <w:footerReference w:type="default" r:id="rId10"/>
+      <w:headerReference w:type="default" r:id="rId8"/>
+      <w:footerReference w:type="default" r:id="rId9"/>
       <w:pgSz w:w="12240" w:h="15840"/>
       <w:pgMar w:top="1440" w:right="1440" w:bottom="1440" w:left="1440" w:header="708" w:footer="708" w:gutter="0"/>
       <w:cols w:space="708"/>
@@ -1837,7 +1835,7 @@
 </file>
 
 <file path=word/endnotes.xml><?xml version="1.0" encoding="utf-8"?>
-<w:endnotes xmlns:wpc="http://schemas.microsoft.com/office/word/2010/wordprocessingCanvas" xmlns:mc="http://schemas.openxmlformats.org/markup-compatibility/2006" xmlns:o="urn:schemas-microsoft-com:office:office" xmlns:r="http://schemas.openxmlformats.org/officeDocument/2006/relationships" xmlns:m="http://schemas.openxmlformats.org/officeDocument/2006/math" xmlns:v="urn:schemas-microsoft-com:vml" xmlns:wp14="http://schemas.microsoft.com/office/word/2010/wordprocessingDrawing" xmlns:wp="http://schemas.openxmlformats.org/drawingml/2006/wordprocessingDrawing" xmlns:w10="urn:schemas-microsoft-com:office:word" xmlns:w="http://schemas.openxmlformats.org/wordprocessingml/2006/main" xmlns:w14="http://schemas.microsoft.com/office/word/2010/wordml" xmlns:wpg="http://schemas.microsoft.com/office/word/2010/wordprocessingGroup" xmlns:wpi="http://schemas.microsoft.com/office/word/2010/wordprocessingInk" xmlns:wne="http://schemas.microsoft.com/office/word/2006/wordml" xmlns:wps="http://schemas.microsoft.com/office/word/2010/wordprocessingShape" mc:Ignorable="w14 wp14">
+<w:endnotes xmlns:wpc="http://schemas.microsoft.com/office/word/2010/wordprocessingCanvas" xmlns:mc="http://schemas.openxmlformats.org/markup-compatibility/2006" xmlns:o="urn:schemas-microsoft-com:office:office" xmlns:r="http://schemas.openxmlformats.org/officeDocument/2006/relationships" xmlns:m="http://schemas.openxmlformats.org/officeDocument/2006/math" xmlns:v="urn:schemas-microsoft-com:vml" xmlns:wp14="http://schemas.microsoft.com/office/word/2010/wordprocessingDrawing" xmlns:wp="http://schemas.openxmlformats.org/drawingml/2006/wordprocessingDrawing" xmlns:w10="urn:schemas-microsoft-com:office:word" xmlns:w="http://schemas.openxmlformats.org/wordprocessingml/2006/main" xmlns:w14="http://schemas.microsoft.com/office/word/2010/wordml" xmlns:w15="http://schemas.microsoft.com/office/word/2012/wordml" xmlns:wpg="http://schemas.microsoft.com/office/word/2010/wordprocessingGroup" xmlns:wpi="http://schemas.microsoft.com/office/word/2010/wordprocessingInk" xmlns:wne="http://schemas.microsoft.com/office/word/2006/wordml" xmlns:wps="http://schemas.microsoft.com/office/word/2010/wordprocessingShape" mc:Ignorable="w14 w15 wp14">
   <w:endnote w:type="separator" w:id="-1">
     <w:p>
       <w:pPr>
@@ -1862,7 +1860,7 @@
 </file>
 
 <file path=word/footer1.xml><?xml version="1.0" encoding="utf-8"?>
-<w:ftr xmlns:wpc="http://schemas.microsoft.com/office/word/2010/wordprocessingCanvas" xmlns:mc="http://schemas.openxmlformats.org/markup-compatibility/2006" xmlns:o="urn:schemas-microsoft-com:office:office" xmlns:r="http://schemas.openxmlformats.org/officeDocument/2006/relationships" xmlns:m="http://schemas.openxmlformats.org/officeDocument/2006/math" xmlns:v="urn:schemas-microsoft-com:vml" xmlns:wp14="http://schemas.microsoft.com/office/word/2010/wordprocessingDrawing" xmlns:wp="http://schemas.openxmlformats.org/drawingml/2006/wordprocessingDrawing" xmlns:w10="urn:schemas-microsoft-com:office:word" xmlns:w="http://schemas.openxmlformats.org/wordprocessingml/2006/main" xmlns:w14="http://schemas.microsoft.com/office/word/2010/wordml" xmlns:wpg="http://schemas.microsoft.com/office/word/2010/wordprocessingGroup" xmlns:wpi="http://schemas.microsoft.com/office/word/2010/wordprocessingInk" xmlns:wne="http://schemas.microsoft.com/office/word/2006/wordml" xmlns:wps="http://schemas.microsoft.com/office/word/2010/wordprocessingShape" mc:Ignorable="w14 wp14">
+<w:ftr xmlns:wpc="http://schemas.microsoft.com/office/word/2010/wordprocessingCanvas" xmlns:mc="http://schemas.openxmlformats.org/markup-compatibility/2006" xmlns:o="urn:schemas-microsoft-com:office:office" xmlns:r="http://schemas.openxmlformats.org/officeDocument/2006/relationships" xmlns:m="http://schemas.openxmlformats.org/officeDocument/2006/math" xmlns:v="urn:schemas-microsoft-com:vml" xmlns:wp14="http://schemas.microsoft.com/office/word/2010/wordprocessingDrawing" xmlns:wp="http://schemas.openxmlformats.org/drawingml/2006/wordprocessingDrawing" xmlns:w10="urn:schemas-microsoft-com:office:word" xmlns:w="http://schemas.openxmlformats.org/wordprocessingml/2006/main" xmlns:w14="http://schemas.microsoft.com/office/word/2010/wordml" xmlns:w15="http://schemas.microsoft.com/office/word/2012/wordml" xmlns:wpg="http://schemas.microsoft.com/office/word/2010/wordprocessingGroup" xmlns:wpi="http://schemas.microsoft.com/office/word/2010/wordprocessingInk" xmlns:wne="http://schemas.microsoft.com/office/word/2006/wordml" xmlns:wps="http://schemas.microsoft.com/office/word/2010/wordprocessingShape" mc:Ignorable="w14 w15 wp14">
   <w:sdt>
     <w:sdtPr>
       <w:id w:val="-1095864239"/>
@@ -1924,7 +1922,7 @@
 </file>
 
 <file path=word/footnotes.xml><?xml version="1.0" encoding="utf-8"?>
-<w:footnotes xmlns:wpc="http://schemas.microsoft.com/office/word/2010/wordprocessingCanvas" xmlns:mc="http://schemas.openxmlformats.org/markup-compatibility/2006" xmlns:o="urn:schemas-microsoft-com:office:office" xmlns:r="http://schemas.openxmlformats.org/officeDocument/2006/relationships" xmlns:m="http://schemas.openxmlformats.org/officeDocument/2006/math" xmlns:v="urn:schemas-microsoft-com:vml" xmlns:wp14="http://schemas.microsoft.com/office/word/2010/wordprocessingDrawing" xmlns:wp="http://schemas.openxmlformats.org/drawingml/2006/wordprocessingDrawing" xmlns:w10="urn:schemas-microsoft-com:office:word" xmlns:w="http://schemas.openxmlformats.org/wordprocessingml/2006/main" xmlns:w14="http://schemas.microsoft.com/office/word/2010/wordml" xmlns:wpg="http://schemas.microsoft.com/office/word/2010/wordprocessingGroup" xmlns:wpi="http://schemas.microsoft.com/office/word/2010/wordprocessingInk" xmlns:wne="http://schemas.microsoft.com/office/word/2006/wordml" xmlns:wps="http://schemas.microsoft.com/office/word/2010/wordprocessingShape" mc:Ignorable="w14 wp14">
+<w:footnotes xmlns:wpc="http://schemas.microsoft.com/office/word/2010/wordprocessingCanvas" xmlns:mc="http://schemas.openxmlformats.org/markup-compatibility/2006" xmlns:o="urn:schemas-microsoft-com:office:office" xmlns:r="http://schemas.openxmlformats.org/officeDocument/2006/relationships" xmlns:m="http://schemas.openxmlformats.org/officeDocument/2006/math" xmlns:v="urn:schemas-microsoft-com:vml" xmlns:wp14="http://schemas.microsoft.com/office/word/2010/wordprocessingDrawing" xmlns:wp="http://schemas.openxmlformats.org/drawingml/2006/wordprocessingDrawing" xmlns:w10="urn:schemas-microsoft-com:office:word" xmlns:w="http://schemas.openxmlformats.org/wordprocessingml/2006/main" xmlns:w14="http://schemas.microsoft.com/office/word/2010/wordml" xmlns:w15="http://schemas.microsoft.com/office/word/2012/wordml" xmlns:wpg="http://schemas.microsoft.com/office/word/2010/wordprocessingGroup" xmlns:wpi="http://schemas.microsoft.com/office/word/2010/wordprocessingInk" xmlns:wne="http://schemas.microsoft.com/office/word/2006/wordml" xmlns:wps="http://schemas.microsoft.com/office/word/2010/wordprocessingShape" mc:Ignorable="w14 w15 wp14">
   <w:footnote w:type="separator" w:id="-1">
     <w:p>
       <w:pPr>
@@ -1949,7 +1947,7 @@
 </file>
 
 <file path=word/header1.xml><?xml version="1.0" encoding="utf-8"?>
-<w:hdr xmlns:wpc="http://schemas.microsoft.com/office/word/2010/wordprocessingCanvas" xmlns:mc="http://schemas.openxmlformats.org/markup-compatibility/2006" xmlns:o="urn:schemas-microsoft-com:office:office" xmlns:r="http://schemas.openxmlformats.org/officeDocument/2006/relationships" xmlns:m="http://schemas.openxmlformats.org/officeDocument/2006/math" xmlns:v="urn:schemas-microsoft-com:vml" xmlns:wp14="http://schemas.microsoft.com/office/word/2010/wordprocessingDrawing" xmlns:wp="http://schemas.openxmlformats.org/drawingml/2006/wordprocessingDrawing" xmlns:w10="urn:schemas-microsoft-com:office:word" xmlns:w="http://schemas.openxmlformats.org/wordprocessingml/2006/main" xmlns:w14="http://schemas.microsoft.com/office/word/2010/wordml" xmlns:wpg="http://schemas.microsoft.com/office/word/2010/wordprocessingGroup" xmlns:wpi="http://schemas.microsoft.com/office/word/2010/wordprocessingInk" xmlns:wne="http://schemas.microsoft.com/office/word/2006/wordml" xmlns:wps="http://schemas.microsoft.com/office/word/2010/wordprocessingShape" mc:Ignorable="w14 wp14">
+<w:hdr xmlns:wpc="http://schemas.microsoft.com/office/word/2010/wordprocessingCanvas" xmlns:mc="http://schemas.openxmlformats.org/markup-compatibility/2006" xmlns:o="urn:schemas-microsoft-com:office:office" xmlns:r="http://schemas.openxmlformats.org/officeDocument/2006/relationships" xmlns:m="http://schemas.openxmlformats.org/officeDocument/2006/math" xmlns:v="urn:schemas-microsoft-com:vml" xmlns:wp14="http://schemas.microsoft.com/office/word/2010/wordprocessingDrawing" xmlns:wp="http://schemas.openxmlformats.org/drawingml/2006/wordprocessingDrawing" xmlns:w10="urn:schemas-microsoft-com:office:word" xmlns:w="http://schemas.openxmlformats.org/wordprocessingml/2006/main" xmlns:w14="http://schemas.microsoft.com/office/word/2010/wordml" xmlns:w15="http://schemas.microsoft.com/office/word/2012/wordml" xmlns:wpg="http://schemas.microsoft.com/office/word/2010/wordprocessingGroup" xmlns:wpi="http://schemas.microsoft.com/office/word/2010/wordprocessingInk" xmlns:wne="http://schemas.microsoft.com/office/word/2006/wordml" xmlns:wps="http://schemas.microsoft.com/office/word/2010/wordprocessingShape" mc:Ignorable="w14 w15 wp14">
   <w:p>
     <w:pPr>
       <w:pStyle w:val="Header"/>
@@ -1965,7 +1963,7 @@
 </file>
 
 <file path=word/numbering.xml><?xml version="1.0" encoding="utf-8"?>
-<w:numbering xmlns:wpc="http://schemas.microsoft.com/office/word/2010/wordprocessingCanvas" xmlns:mc="http://schemas.openxmlformats.org/markup-compatibility/2006" xmlns:o="urn:schemas-microsoft-com:office:office" xmlns:r="http://schemas.openxmlformats.org/officeDocument/2006/relationships" xmlns:m="http://schemas.openxmlformats.org/officeDocument/2006/math" xmlns:v="urn:schemas-microsoft-com:vml" xmlns:wp14="http://schemas.microsoft.com/office/word/2010/wordprocessingDrawing" xmlns:wp="http://schemas.openxmlformats.org/drawingml/2006/wordprocessingDrawing" xmlns:w10="urn:schemas-microsoft-com:office:word" xmlns:w="http://schemas.openxmlformats.org/wordprocessingml/2006/main" xmlns:w14="http://schemas.microsoft.com/office/word/2010/wordml" xmlns:wpg="http://schemas.microsoft.com/office/word/2010/wordprocessingGroup" xmlns:wpi="http://schemas.microsoft.com/office/word/2010/wordprocessingInk" xmlns:wne="http://schemas.microsoft.com/office/word/2006/wordml" xmlns:wps="http://schemas.microsoft.com/office/word/2010/wordprocessingShape" mc:Ignorable="w14 wp14">
+<w:numbering xmlns:wpc="http://schemas.microsoft.com/office/word/2010/wordprocessingCanvas" xmlns:mc="http://schemas.openxmlformats.org/markup-compatibility/2006" xmlns:o="urn:schemas-microsoft-com:office:office" xmlns:r="http://schemas.openxmlformats.org/officeDocument/2006/relationships" xmlns:m="http://schemas.openxmlformats.org/officeDocument/2006/math" xmlns:v="urn:schemas-microsoft-com:vml" xmlns:wp14="http://schemas.microsoft.com/office/word/2010/wordprocessingDrawing" xmlns:wp="http://schemas.openxmlformats.org/drawingml/2006/wordprocessingDrawing" xmlns:w10="urn:schemas-microsoft-com:office:word" xmlns:w="http://schemas.openxmlformats.org/wordprocessingml/2006/main" xmlns:w14="http://schemas.microsoft.com/office/word/2010/wordml" xmlns:w15="http://schemas.microsoft.com/office/word/2012/wordml" xmlns:wpg="http://schemas.microsoft.com/office/word/2010/wordprocessingGroup" xmlns:wpi="http://schemas.microsoft.com/office/word/2010/wordprocessingInk" xmlns:wne="http://schemas.microsoft.com/office/word/2006/wordml" xmlns:wps="http://schemas.microsoft.com/office/word/2010/wordprocessingShape" mc:Ignorable="w14 w15 wp14">
   <w:abstractNum w:abstractNumId="0">
     <w:nsid w:val="1B402F61"/>
     <w:multiLevelType w:val="hybridMultilevel"/>
@@ -2342,6 +2340,119 @@
     </w:lvl>
   </w:abstractNum>
   <w:abstractNum w:abstractNumId="3">
+    <w:nsid w:val="3EF3317A"/>
+    <w:multiLevelType w:val="hybridMultilevel"/>
+    <w:tmpl w:val="AE4AF9BE"/>
+    <w:lvl w:ilvl="0" w:tplc="08090001">
+      <w:start w:val="1"/>
+      <w:numFmt w:val="bullet"/>
+      <w:lvlText w:val=""/>
+      <w:lvlJc w:val="left"/>
+      <w:pPr>
+        <w:ind w:left="720" w:hanging="360"/>
+      </w:pPr>
+      <w:rPr>
+        <w:rFonts w:ascii="Symbol" w:hAnsi="Symbol" w:hint="default"/>
+      </w:rPr>
+    </w:lvl>
+    <w:lvl w:ilvl="1" w:tplc="08090003" w:tentative="1">
+      <w:start w:val="1"/>
+      <w:numFmt w:val="bullet"/>
+      <w:lvlText w:val="o"/>
+      <w:lvlJc w:val="left"/>
+      <w:pPr>
+        <w:ind w:left="1440" w:hanging="360"/>
+      </w:pPr>
+      <w:rPr>
+        <w:rFonts w:ascii="Courier New" w:hAnsi="Courier New" w:cs="Courier New" w:hint="default"/>
+      </w:rPr>
+    </w:lvl>
+    <w:lvl w:ilvl="2" w:tplc="08090005" w:tentative="1">
+      <w:start w:val="1"/>
+      <w:numFmt w:val="bullet"/>
+      <w:lvlText w:val=""/>
+      <w:lvlJc w:val="left"/>
+      <w:pPr>
+        <w:ind w:left="2160" w:hanging="360"/>
+      </w:pPr>
+      <w:rPr>
+        <w:rFonts w:ascii="Wingdings" w:hAnsi="Wingdings" w:hint="default"/>
+      </w:rPr>
+    </w:lvl>
+    <w:lvl w:ilvl="3" w:tplc="08090001" w:tentative="1">
+      <w:start w:val="1"/>
+      <w:numFmt w:val="bullet"/>
+      <w:lvlText w:val=""/>
+      <w:lvlJc w:val="left"/>
+      <w:pPr>
+        <w:ind w:left="2880" w:hanging="360"/>
+      </w:pPr>
+      <w:rPr>
+        <w:rFonts w:ascii="Symbol" w:hAnsi="Symbol" w:hint="default"/>
+      </w:rPr>
+    </w:lvl>
+    <w:lvl w:ilvl="4" w:tplc="08090003" w:tentative="1">
+      <w:start w:val="1"/>
+      <w:numFmt w:val="bullet"/>
+      <w:lvlText w:val="o"/>
+      <w:lvlJc w:val="left"/>
+      <w:pPr>
+        <w:ind w:left="3600" w:hanging="360"/>
+      </w:pPr>
+      <w:rPr>
+        <w:rFonts w:ascii="Courier New" w:hAnsi="Courier New" w:cs="Courier New" w:hint="default"/>
+      </w:rPr>
+    </w:lvl>
+    <w:lvl w:ilvl="5" w:tplc="08090005" w:tentative="1">
+      <w:start w:val="1"/>
+      <w:numFmt w:val="bullet"/>
+      <w:lvlText w:val=""/>
+      <w:lvlJc w:val="left"/>
+      <w:pPr>
+        <w:ind w:left="4320" w:hanging="360"/>
+      </w:pPr>
+      <w:rPr>
+        <w:rFonts w:ascii="Wingdings" w:hAnsi="Wingdings" w:hint="default"/>
+      </w:rPr>
+    </w:lvl>
+    <w:lvl w:ilvl="6" w:tplc="08090001" w:tentative="1">
+      <w:start w:val="1"/>
+      <w:numFmt w:val="bullet"/>
+      <w:lvlText w:val=""/>
+      <w:lvlJc w:val="left"/>
+      <w:pPr>
+        <w:ind w:left="5040" w:hanging="360"/>
+      </w:pPr>
+      <w:rPr>
+        <w:rFonts w:ascii="Symbol" w:hAnsi="Symbol" w:hint="default"/>
+      </w:rPr>
+    </w:lvl>
+    <w:lvl w:ilvl="7" w:tplc="08090003" w:tentative="1">
+      <w:start w:val="1"/>
+      <w:numFmt w:val="bullet"/>
+      <w:lvlText w:val="o"/>
+      <w:lvlJc w:val="left"/>
+      <w:pPr>
+        <w:ind w:left="5760" w:hanging="360"/>
+      </w:pPr>
+      <w:rPr>
+        <w:rFonts w:ascii="Courier New" w:hAnsi="Courier New" w:cs="Courier New" w:hint="default"/>
+      </w:rPr>
+    </w:lvl>
+    <w:lvl w:ilvl="8" w:tplc="08090005" w:tentative="1">
+      <w:start w:val="1"/>
+      <w:numFmt w:val="bullet"/>
+      <w:lvlText w:val=""/>
+      <w:lvlJc w:val="left"/>
+      <w:pPr>
+        <w:ind w:left="6480" w:hanging="360"/>
+      </w:pPr>
+      <w:rPr>
+        <w:rFonts w:ascii="Wingdings" w:hAnsi="Wingdings" w:hint="default"/>
+      </w:rPr>
+    </w:lvl>
+  </w:abstractNum>
+  <w:abstractNum w:abstractNumId="4">
     <w:nsid w:val="411C009F"/>
     <w:multiLevelType w:val="hybridMultilevel"/>
     <w:tmpl w:val="154C6AE8"/>
@@ -2454,7 +2565,7 @@
       </w:rPr>
     </w:lvl>
   </w:abstractNum>
-  <w:abstractNum w:abstractNumId="4">
+  <w:abstractNum w:abstractNumId="5">
     <w:nsid w:val="54243DDE"/>
     <w:multiLevelType w:val="hybridMultilevel"/>
     <w:tmpl w:val="D070E9F2"/>
@@ -2577,16 +2688,19 @@
     <w:abstractNumId w:val="0"/>
   </w:num>
   <w:num w:numId="4">
-    <w:abstractNumId w:val="3"/>
+    <w:abstractNumId w:val="4"/>
   </w:num>
   <w:num w:numId="5">
-    <w:abstractNumId w:val="4"/>
+    <w:abstractNumId w:val="5"/>
+  </w:num>
+  <w:num w:numId="6">
+    <w:abstractNumId w:val="3"/>
   </w:num>
 </w:numbering>
 </file>
 
 <file path=word/styles.xml><?xml version="1.0" encoding="utf-8"?>
-<w:styles xmlns:mc="http://schemas.openxmlformats.org/markup-compatibility/2006" xmlns:r="http://schemas.openxmlformats.org/officeDocument/2006/relationships" xmlns:w="http://schemas.openxmlformats.org/wordprocessingml/2006/main" xmlns:w14="http://schemas.microsoft.com/office/word/2010/wordml" mc:Ignorable="w14">
+<w:styles xmlns:mc="http://schemas.openxmlformats.org/markup-compatibility/2006" xmlns:r="http://schemas.openxmlformats.org/officeDocument/2006/relationships" xmlns:w="http://schemas.openxmlformats.org/wordprocessingml/2006/main" xmlns:w14="http://schemas.microsoft.com/office/word/2010/wordml" xmlns:w15="http://schemas.microsoft.com/office/word/2012/wordml" mc:Ignorable="w14 w15">
   <w:docDefaults>
     <w:rPrDefault>
       <w:rPr>
@@ -2602,575 +2716,378 @@
       </w:pPr>
     </w:pPrDefault>
   </w:docDefaults>
-  <w:latentStyles w:defLockedState="0" w:defUIPriority="99" w:defSemiHidden="1" w:defUnhideWhenUsed="1" w:defQFormat="0" w:count="267">
-    <w:lsdException w:name="Normal" w:semiHidden="0" w:uiPriority="0" w:unhideWhenUsed="0" w:qFormat="1"/>
-    <w:lsdException w:name="heading 1" w:semiHidden="0" w:uiPriority="9" w:unhideWhenUsed="0" w:qFormat="1"/>
-    <w:lsdException w:name="heading 2" w:uiPriority="9" w:qFormat="1"/>
-    <w:lsdException w:name="heading 3" w:uiPriority="9" w:qFormat="1"/>
-    <w:lsdException w:name="heading 4" w:uiPriority="9" w:qFormat="1"/>
-    <w:lsdException w:name="heading 5" w:uiPriority="9" w:qFormat="1"/>
-    <w:lsdException w:name="heading 6" w:uiPriority="9" w:qFormat="1"/>
-    <w:lsdException w:name="heading 7" w:uiPriority="9" w:qFormat="1"/>
-    <w:lsdException w:name="heading 8" w:uiPriority="9" w:qFormat="1"/>
-    <w:lsdException w:name="heading 9" w:uiPriority="9" w:qFormat="1"/>
-    <w:lsdException w:name="toc 1" w:uiPriority="39"/>
-    <w:lsdException w:name="toc 2" w:uiPriority="39"/>
-    <w:lsdException w:name="toc 3" w:uiPriority="39"/>
-    <w:lsdException w:name="toc 4" w:uiPriority="39"/>
-    <w:lsdException w:name="toc 5" w:uiPriority="39"/>
-    <w:lsdException w:name="toc 6" w:uiPriority="39"/>
-    <w:lsdException w:name="toc 7" w:uiPriority="39"/>
-    <w:lsdException w:name="toc 8" w:uiPriority="39"/>
-    <w:lsdException w:name="toc 9" w:uiPriority="39"/>
-    <w:lsdException w:name="caption" w:uiPriority="35" w:qFormat="1"/>
-    <w:lsdException w:name="Title" w:semiHidden="0" w:uiPriority="10" w:unhideWhenUsed="0" w:qFormat="1"/>
-    <w:lsdException w:name="Default Paragraph Font" w:uiPriority="1"/>
-    <w:lsdException w:name="Subtitle" w:semiHidden="0" w:uiPriority="11" w:unhideWhenUsed="0" w:qFormat="1"/>
-    <w:lsdException w:name="Strong" w:semiHidden="0" w:uiPriority="22" w:unhideWhenUsed="0" w:qFormat="1"/>
-    <w:lsdException w:name="Emphasis" w:semiHidden="0" w:uiPriority="20" w:unhideWhenUsed="0" w:qFormat="1"/>
-    <w:lsdException w:name="Table Grid" w:semiHidden="0" w:uiPriority="59" w:unhideWhenUsed="0"/>
-    <w:lsdException w:name="Placeholder Text" w:unhideWhenUsed="0"/>
-    <w:lsdException w:name="No Spacing" w:semiHidden="0" w:uiPriority="1" w:unhideWhenUsed="0" w:qFormat="1"/>
-    <w:lsdException w:name="Light Shading" w:semiHidden="0" w:uiPriority="60" w:unhideWhenUsed="0"/>
-    <w:lsdException w:name="Light List" w:semiHidden="0" w:uiPriority="61" w:unhideWhenUsed="0"/>
-    <w:lsdException w:name="Light Grid" w:semiHidden="0" w:uiPriority="62" w:unhideWhenUsed="0"/>
-    <w:lsdException w:name="Medium Shading 1" w:semiHidden="0" w:uiPriority="63" w:unhideWhenUsed="0"/>
-    <w:lsdException w:name="Medium Shading 2" w:semiHidden="0" w:uiPriority="64" w:unhideWhenUsed="0"/>
-    <w:lsdException w:name="Medium List 1" w:semiHidden="0" w:uiPriority="65" w:unhideWhenUsed="0"/>
-    <w:lsdException w:name="Medium List 2" w:semiHidden="0" w:uiPriority="66" w:unhideWhenUsed="0"/>
-    <w:lsdException w:name="Medium Grid 1" w:semiHidden="0" w:uiPriority="67" w:unhideWhenUsed="0"/>
-    <w:lsdException w:name="Medium Grid 2" w:semiHidden="0" w:uiPriority="68" w:unhideWhenUsed="0"/>
-    <w:lsdException w:name="Medium Grid 3" w:semiHidden="0" w:uiPriority="69" w:unhideWhenUsed="0"/>
-    <w:lsdException w:name="Dark List" w:semiHidden="0" w:uiPriority="70" w:unhideWhenUsed="0"/>
-    <w:lsdException w:name="Colorful Shading" w:semiHidden="0" w:uiPriority="71" w:unhideWhenUsed="0"/>
-    <w:lsdException w:name="Colorful List" w:semiHidden="0" w:uiPriority="72" w:unhideWhenUsed="0"/>
-    <w:lsdException w:name="Colorful Grid" w:semiHidden="0" w:uiPriority="73" w:unhideWhenUsed="0"/>
-    <w:lsdException w:name="Light Shading Accent 1" w:semiHidden="0" w:uiPriority="60" w:unhideWhenUsed="0"/>
-    <w:lsdException w:name="Light List Accent 1" w:semiHidden="0" w:uiPriority="61" w:unhideWhenUsed="0"/>
-    <w:lsdException w:name="Light Grid Accent 1" w:semiHidden="0" w:uiPriority="62" w:unhideWhenUsed="0"/>
-    <w:lsdException w:name="Medium Shading 1 Accent 1" w:semiHidden="0" w:uiPriority="63" w:unhideWhenUsed="0"/>
-    <w:lsdException w:name="Medium Shading 2 Accent 1" w:semiHidden="0" w:uiPriority="64" w:unhideWhenUsed="0"/>
-    <w:lsdException w:name="Medium List 1 Accent 1" w:semiHidden="0" w:uiPriority="65" w:unhideWhenUsed="0"/>
-    <w:lsdException w:name="Revision" w:unhideWhenUsed="0"/>
-    <w:lsdException w:name="List Paragraph" w:semiHidden="0" w:uiPriority="34" w:unhideWhenUsed="0" w:qFormat="1"/>
-    <w:lsdException w:name="Quote" w:semiHidden="0" w:uiPriority="29" w:unhideWhenUsed="0" w:qFormat="1"/>
-    <w:lsdException w:name="Intense Quote" w:semiHidden="0" w:uiPriority="30" w:unhideWhenUsed="0" w:qFormat="1"/>
-    <w:lsdException w:name="Medium List 2 Accent 1" w:semiHidden="0" w:uiPriority="66" w:unhideWhenUsed="0"/>
-    <w:lsdException w:name="Medium Grid 1 Accent 1" w:semiHidden="0" w:uiPriority="67" w:unhideWhenUsed="0"/>
-    <w:lsdException w:name="Medium Grid 2 Accent 1" w:semiHidden="0" w:uiPriority="68" w:unhideWhenUsed="0"/>
-    <w:lsdException w:name="Medium Grid 3 Accent 1" w:semiHidden="0" w:uiPriority="69" w:unhideWhenUsed="0"/>
-    <w:lsdException w:name="Dark List Accent 1" w:semiHidden="0" w:uiPriority="70" w:unhideWhenUsed="0"/>
-    <w:lsdException w:name="Colorful Shading Accent 1" w:semiHidden="0" w:uiPriority="71" w:unhideWhenUsed="0"/>
-    <w:lsdException w:name="Colorful List Accent 1" w:semiHidden="0" w:uiPriority="72" w:unhideWhenUsed="0"/>
-    <w:lsdException w:name="Colorful Grid Accent 1" w:semiHidden="0" w:uiPriority="73" w:unhideWhenUsed="0"/>
-    <w:lsdException w:name="Light Shading Accent 2" w:semiHidden="0" w:uiPriority="60" w:unhideWhenUsed="0"/>
-    <w:lsdException w:name="Light List Accent 2" w:semiHidden="0" w:uiPriority="61" w:unhideWhenUsed="0"/>
-    <w:lsdException w:name="Light Grid Accent 2" w:semiHidden="0" w:uiPriority="62" w:unhideWhenUsed="0"/>
-    <w:lsdException w:name="Medium Shading 1 Accent 2" w:semiHidden="0" w:uiPriority="63" w:unhideWhenUsed="0"/>
-    <w:lsdException w:name="Medium Shading 2 Accent 2" w:semiHidden="0" w:uiPriority="64" w:unhideWhenUsed="0"/>
-    <w:lsdException w:name="Medium List 1 Accent 2" w:semiHidden="0" w:uiPriority="65" w:unhideWhenUsed="0"/>
-    <w:lsdException w:name="Medium List 2 Accent 2" w:semiHidden="0" w:uiPriority="66" w:unhideWhenUsed="0"/>
-    <w:lsdException w:name="Medium Grid 1 Accent 2" w:semiHidden="0" w:uiPriority="67" w:unhideWhenUsed="0"/>
-    <w:lsdException w:name="Medium Grid 2 Accent 2" w:semiHidden="0" w:uiPriority="68" w:unhideWhenUsed="0"/>
-    <w:lsdException w:name="Medium Grid 3 Accent 2" w:semiHidden="0" w:uiPriority="69" w:unhideWhenUsed="0"/>
-    <w:lsdException w:name="Dark List Accent 2" w:semiHidden="0" w:uiPriority="70" w:unhideWhenUsed="0"/>
-    <w:lsdException w:name="Colorful Shading Accent 2" w:semiHidden="0" w:uiPriority="71" w:unhideWhenUsed="0"/>
-    <w:lsdException w:name="Colorful List Accent 2" w:semiHidden="0" w:uiPriority="72" w:unhideWhenUsed="0"/>
-    <w:lsdException w:name="Colorful Grid Accent 2" w:semiHidden="0" w:uiPriority="73" w:unhideWhenUsed="0"/>
-    <w:lsdException w:name="Light Shading Accent 3" w:semiHidden="0" w:uiPriority="60" w:unhideWhenUsed="0"/>
-    <w:lsdException w:name="Light List Accent 3" w:semiHidden="0" w:uiPriority="61" w:unhideWhenUsed="0"/>
-    <w:lsdException w:name="Light Grid Accent 3" w:semiHidden="0" w:uiPriority="62" w:unhideWhenUsed="0"/>
-    <w:lsdException w:name="Medium Shading 1 Accent 3" w:semiHidden="0" w:uiPriority="63" w:unhideWhenUsed="0"/>
-    <w:lsdException w:name="Medium Shading 2 Accent 3" w:semiHidden="0" w:uiPriority="64" w:unhideWhenUsed="0"/>
-    <w:lsdException w:name="Medium List 1 Accent 3" w:semiHidden="0" w:uiPriority="65" w:unhideWhenUsed="0"/>
-    <w:lsdException w:name="Medium List 2 Accent 3" w:semiHidden="0" w:uiPriority="66" w:unhideWhenUsed="0"/>
-    <w:lsdException w:name="Medium Grid 1 Accent 3" w:semiHidden="0" w:uiPriority="67" w:unhideWhenUsed="0"/>
-    <w:lsdException w:name="Medium Grid 2 Accent 3" w:semiHidden="0" w:uiPriority="68" w:unhideWhenUsed="0"/>
-    <w:lsdException w:name="Medium Grid 3 Accent 3" w:semiHidden="0" w:uiPriority="69" w:unhideWhenUsed="0"/>
-    <w:lsdException w:name="Dark List Accent 3" w:semiHidden="0" w:uiPriority="70" w:unhideWhenUsed="0"/>
-    <w:lsdException w:name="Colorful Shading Accent 3" w:semiHidden="0" w:uiPriority="71" w:unhideWhenUsed="0"/>
-    <w:lsdException w:name="Colorful List Accent 3" w:semiHidden="0" w:uiPriority="72" w:unhideWhenUsed="0"/>
-    <w:lsdException w:name="Colorful Grid Accent 3" w:semiHidden="0" w:uiPriority="73" w:unhideWhenUsed="0"/>
-    <w:lsdException w:name="Light Shading Accent 4" w:semiHidden="0" w:uiPriority="60" w:unhideWhenUsed="0"/>
-    <w:lsdException w:name="Light List Accent 4" w:semiHidden="0" w:uiPriority="61" w:unhideWhenUsed="0"/>
-    <w:lsdException w:name="Light Grid Accent 4" w:semiHidden="0" w:uiPriority="62" w:unhideWhenUsed="0"/>
-    <w:lsdException w:name="Medium Shading 1 Accent 4" w:semiHidden="0" w:uiPriority="63" w:unhideWhenUsed="0"/>
-    <w:lsdException w:name="Medium Shading 2 Accent 4" w:semiHidden="0" w:uiPriority="64" w:unhideWhenUsed="0"/>
-    <w:lsdException w:name="Medium List 1 Accent 4" w:semiHidden="0" w:uiPriority="65" w:unhideWhenUsed="0"/>
-    <w:lsdException w:name="Medium List 2 Accent 4" w:semiHidden="0" w:uiPriority="66" w:unhideWhenUsed="0"/>
-    <w:lsdException w:name="Medium Grid 1 Accent 4" w:semiHidden="0" w:uiPriority="67" w:unhideWhenUsed="0"/>
-    <w:lsdException w:name="Medium Grid 2 Accent 4" w:semiHidden="0" w:uiPriority="68" w:unhideWhenUsed="0"/>
-    <w:lsdException w:name="Medium Grid 3 Accent 4" w:semiHidden="0" w:uiPriority="69" w:unhideWhenUsed="0"/>
-    <w:lsdException w:name="Dark List Accent 4" w:semiHidden="0" w:uiPriority="70" w:unhideWhenUsed="0"/>
-    <w:lsdException w:name="Colorful Shading Accent 4" w:semiHidden="0" w:uiPriority="71" w:unhideWhenUsed="0"/>
-    <w:lsdException w:name="Colorful List Accent 4" w:semiHidden="0" w:uiPriority="72" w:unhideWhenUsed="0"/>
-    <w:lsdException w:name="Colorful Grid Accent 4" w:semiHidden="0" w:uiPriority="73" w:unhideWhenUsed="0"/>
-    <w:lsdException w:name="Light Shading Accent 5" w:semiHidden="0" w:uiPriority="60" w:unhideWhenUsed="0"/>
-    <w:lsdException w:name="Light List Accent 5" w:semiHidden="0" w:uiPriority="61" w:unhideWhenUsed="0"/>
-    <w:lsdException w:name="Light Grid Accent 5" w:semiHidden="0" w:uiPriority="62" w:unhideWhenUsed="0"/>
-    <w:lsdException w:name="Medium Shading 1 Accent 5" w:semiHidden="0" w:uiPriority="63" w:unhideWhenUsed="0"/>
-    <w:lsdException w:name="Medium Shading 2 Accent 5" w:semiHidden="0" w:uiPriority="64" w:unhideWhenUsed="0"/>
-    <w:lsdException w:name="Medium List 1 Accent 5" w:semiHidden="0" w:uiPriority="65" w:unhideWhenUsed="0"/>
-    <w:lsdException w:name="Medium List 2 Accent 5" w:semiHidden="0" w:uiPriority="66" w:unhideWhenUsed="0"/>
-    <w:lsdException w:name="Medium Grid 1 Accent 5" w:semiHidden="0" w:uiPriority="67" w:unhideWhenUsed="0"/>
-    <w:lsdException w:name="Medium Grid 2 Accent 5" w:semiHidden="0" w:uiPriority="68" w:unhideWhenUsed="0"/>
-    <w:lsdException w:name="Medium Grid 3 Accent 5" w:semiHidden="0" w:uiPriority="69" w:unhideWhenUsed="0"/>
-    <w:lsdException w:name="Dark List Accent 5" w:semiHidden="0" w:uiPriority="70" w:unhideWhenUsed="0"/>
-    <w:lsdException w:name="Colorful Shading Accent 5" w:semiHidden="0" w:uiPriority="71" w:unhideWhenUsed="0"/>
-    <w:lsdException w:name="Colorful List Accent 5" w:semiHidden="0" w:uiPriority="72" w:unhideWhenUsed="0"/>
-    <w:lsdException w:name="Colorful Grid Accent 5" w:semiHidden="0" w:uiPriority="73" w:unhideWhenUsed="0"/>
-    <w:lsdException w:name="Light Shading Accent 6" w:semiHidden="0" w:uiPriority="60" w:unhideWhenUsed="0"/>
-    <w:lsdException w:name="Light List Accent 6" w:semiHidden="0" w:uiPriority="61" w:unhideWhenUsed="0"/>
-    <w:lsdException w:name="Light Grid Accent 6" w:semiHidden="0" w:uiPriority="62" w:unhideWhenUsed="0"/>
-    <w:lsdException w:name="Medium Shading 1 Accent 6" w:semiHidden="0" w:uiPriority="63" w:unhideWhenUsed="0"/>
-    <w:lsdException w:name="Medium Shading 2 Accent 6" w:semiHidden="0" w:uiPriority="64" w:unhideWhenUsed="0"/>
-    <w:lsdException w:name="Medium List 1 Accent 6" w:semiHidden="0" w:uiPriority="65" w:unhideWhenUsed="0"/>
-    <w:lsdException w:name="Medium List 2 Accent 6" w:semiHidden="0" w:uiPriority="66" w:unhideWhenUsed="0"/>
-    <w:lsdException w:name="Medium Grid 1 Accent 6" w:semiHidden="0" w:uiPriority="67" w:unhideWhenUsed="0"/>
-    <w:lsdException w:name="Medium Grid 2 Accent 6" w:semiHidden="0" w:uiPriority="68" w:unhideWhenUsed="0"/>
-    <w:lsdException w:name="Medium Grid 3 Accent 6" w:semiHidden="0" w:uiPriority="69" w:unhideWhenUsed="0"/>
-    <w:lsdException w:name="Dark List Accent 6" w:semiHidden="0" w:uiPriority="70" w:unhideWhenUsed="0"/>
-    <w:lsdException w:name="Colorful Shading Accent 6" w:semiHidden="0" w:uiPriority="71" w:unhideWhenUsed="0"/>
-    <w:lsdException w:name="Colorful List Accent 6" w:semiHidden="0" w:uiPriority="72" w:unhideWhenUsed="0"/>
-    <w:lsdException w:name="Colorful Grid Accent 6" w:semiHidden="0" w:uiPriority="73" w:unhideWhenUsed="0"/>
-    <w:lsdException w:name="Subtle Emphasis" w:semiHidden="0" w:uiPriority="19" w:unhideWhenUsed="0" w:qFormat="1"/>
-    <w:lsdException w:name="Intense Emphasis" w:semiHidden="0" w:uiPriority="21" w:unhideWhenUsed="0" w:qFormat="1"/>
-    <w:lsdException w:name="Subtle Reference" w:semiHidden="0" w:uiPriority="31" w:unhideWhenUsed="0" w:qFormat="1"/>
-    <w:lsdException w:name="Intense Reference" w:semiHidden="0" w:uiPriority="32" w:unhideWhenUsed="0" w:qFormat="1"/>
-    <w:lsdException w:name="Book Title" w:semiHidden="0" w:uiPriority="33" w:unhideWhenUsed="0" w:qFormat="1"/>
-    <w:lsdException w:name="Bibliography" w:uiPriority="37"/>
-    <w:lsdException w:name="TOC Heading" w:uiPriority="39" w:qFormat="1"/>
-  </w:latentStyles>
-  <w:style w:type="paragraph" w:default="1" w:styleId="Normal">
-    <w:name w:val="Normal"/>
-    <w:qFormat/>
-  </w:style>
-  <w:style w:type="paragraph" w:styleId="Heading1">
-    <w:name w:val="heading 1"/>
-    <w:basedOn w:val="Normal"/>
-    <w:next w:val="Normal"/>
-    <w:link w:val="Heading1Char"/>
-    <w:uiPriority w:val="9"/>
-    <w:qFormat/>
-    <w:rsid w:val="00FD3E7F"/>
-    <w:pPr>
-      <w:keepNext/>
-      <w:keepLines/>
-      <w:spacing w:before="480" w:after="0"/>
-      <w:outlineLvl w:val="0"/>
-    </w:pPr>
-    <w:rPr>
-      <w:rFonts w:asciiTheme="majorHAnsi" w:eastAsiaTheme="majorEastAsia" w:hAnsiTheme="majorHAnsi" w:cstheme="majorBidi"/>
-      <w:b/>
-      <w:bCs/>
-      <w:color w:val="365F91" w:themeColor="accent1" w:themeShade="BF"/>
-      <w:sz w:val="28"/>
-      <w:szCs w:val="28"/>
-    </w:rPr>
-  </w:style>
-  <w:style w:type="paragraph" w:styleId="Heading2">
-    <w:name w:val="heading 2"/>
-    <w:basedOn w:val="Normal"/>
-    <w:next w:val="Normal"/>
-    <w:link w:val="Heading2Char"/>
-    <w:uiPriority w:val="9"/>
-    <w:semiHidden/>
-    <w:unhideWhenUsed/>
-    <w:qFormat/>
-    <w:rsid w:val="00FD3E7F"/>
-    <w:pPr>
-      <w:keepNext/>
-      <w:keepLines/>
-      <w:spacing w:before="200" w:after="0"/>
-      <w:outlineLvl w:val="1"/>
-    </w:pPr>
-    <w:rPr>
-      <w:rFonts w:asciiTheme="majorHAnsi" w:eastAsiaTheme="majorEastAsia" w:hAnsiTheme="majorHAnsi" w:cstheme="majorBidi"/>
-      <w:b/>
-      <w:bCs/>
-      <w:color w:val="4F81BD" w:themeColor="accent1"/>
-      <w:sz w:val="26"/>
-      <w:szCs w:val="26"/>
-    </w:rPr>
-  </w:style>
-  <w:style w:type="character" w:default="1" w:styleId="DefaultParagraphFont">
-    <w:name w:val="Default Paragraph Font"/>
-    <w:uiPriority w:val="1"/>
-    <w:semiHidden/>
-    <w:unhideWhenUsed/>
-  </w:style>
-  <w:style w:type="table" w:default="1" w:styleId="TableNormal">
-    <w:name w:val="Normal Table"/>
-    <w:uiPriority w:val="99"/>
-    <w:semiHidden/>
-    <w:unhideWhenUsed/>
-    <w:tblPr>
-      <w:tblInd w:w="0" w:type="dxa"/>
-      <w:tblCellMar>
-        <w:top w:w="0" w:type="dxa"/>
-        <w:left w:w="108" w:type="dxa"/>
-        <w:bottom w:w="0" w:type="dxa"/>
-        <w:right w:w="108" w:type="dxa"/>
-      </w:tblCellMar>
-    </w:tblPr>
-  </w:style>
-  <w:style w:type="numbering" w:default="1" w:styleId="NoList">
-    <w:name w:val="No List"/>
-    <w:uiPriority w:val="99"/>
-    <w:semiHidden/>
-    <w:unhideWhenUsed/>
-  </w:style>
-  <w:style w:type="paragraph" w:styleId="ListParagraph">
-    <w:name w:val="List Paragraph"/>
-    <w:basedOn w:val="Normal"/>
-    <w:uiPriority w:val="34"/>
-    <w:qFormat/>
-    <w:rsid w:val="00124392"/>
-    <w:pPr>
-      <w:ind w:left="720"/>
-      <w:contextualSpacing/>
-    </w:pPr>
-  </w:style>
-  <w:style w:type="paragraph" w:styleId="Header">
-    <w:name w:val="header"/>
-    <w:basedOn w:val="Normal"/>
-    <w:link w:val="HeaderChar"/>
-    <w:uiPriority w:val="99"/>
-    <w:unhideWhenUsed/>
-    <w:rsid w:val="00366402"/>
-    <w:pPr>
-      <w:tabs>
-        <w:tab w:val="center" w:pos="4680"/>
-        <w:tab w:val="right" w:pos="9360"/>
-      </w:tabs>
-      <w:spacing w:after="0" w:line="240" w:lineRule="auto"/>
-    </w:pPr>
-  </w:style>
-  <w:style w:type="character" w:customStyle="1" w:styleId="HeaderChar">
-    <w:name w:val="Header Char"/>
-    <w:basedOn w:val="DefaultParagraphFont"/>
-    <w:link w:val="Header"/>
-    <w:uiPriority w:val="99"/>
-    <w:rsid w:val="00366402"/>
-  </w:style>
-  <w:style w:type="paragraph" w:styleId="Footer">
-    <w:name w:val="footer"/>
-    <w:basedOn w:val="Normal"/>
-    <w:link w:val="FooterChar"/>
-    <w:uiPriority w:val="99"/>
-    <w:unhideWhenUsed/>
-    <w:rsid w:val="00366402"/>
-    <w:pPr>
-      <w:tabs>
-        <w:tab w:val="center" w:pos="4680"/>
-        <w:tab w:val="right" w:pos="9360"/>
-      </w:tabs>
-      <w:spacing w:after="0" w:line="240" w:lineRule="auto"/>
-    </w:pPr>
-  </w:style>
-  <w:style w:type="character" w:customStyle="1" w:styleId="FooterChar">
-    <w:name w:val="Footer Char"/>
-    <w:basedOn w:val="DefaultParagraphFont"/>
-    <w:link w:val="Footer"/>
-    <w:uiPriority w:val="99"/>
-    <w:rsid w:val="00366402"/>
-  </w:style>
-  <w:style w:type="table" w:styleId="TableGrid">
-    <w:name w:val="Table Grid"/>
-    <w:basedOn w:val="TableNormal"/>
-    <w:uiPriority w:val="59"/>
-    <w:rsid w:val="00366402"/>
-    <w:pPr>
-      <w:spacing w:after="0" w:line="240" w:lineRule="auto"/>
-    </w:pPr>
-    <w:tblPr>
-      <w:tblInd w:w="0" w:type="dxa"/>
-      <w:tblBorders>
-        <w:top w:val="single" w:sz="4" w:space="0" w:color="auto"/>
-        <w:left w:val="single" w:sz="4" w:space="0" w:color="auto"/>
-        <w:bottom w:val="single" w:sz="4" w:space="0" w:color="auto"/>
-        <w:right w:val="single" w:sz="4" w:space="0" w:color="auto"/>
-        <w:insideH w:val="single" w:sz="4" w:space="0" w:color="auto"/>
-        <w:insideV w:val="single" w:sz="4" w:space="0" w:color="auto"/>
-      </w:tblBorders>
-      <w:tblCellMar>
-        <w:top w:w="0" w:type="dxa"/>
-        <w:left w:w="108" w:type="dxa"/>
-        <w:bottom w:w="0" w:type="dxa"/>
-        <w:right w:w="108" w:type="dxa"/>
-      </w:tblCellMar>
-    </w:tblPr>
-  </w:style>
-  <w:style w:type="character" w:customStyle="1" w:styleId="Heading1Char">
-    <w:name w:val="Heading 1 Char"/>
-    <w:basedOn w:val="DefaultParagraphFont"/>
-    <w:link w:val="Heading1"/>
-    <w:uiPriority w:val="9"/>
-    <w:rsid w:val="00FD3E7F"/>
-    <w:rPr>
-      <w:rFonts w:asciiTheme="majorHAnsi" w:eastAsiaTheme="majorEastAsia" w:hAnsiTheme="majorHAnsi" w:cstheme="majorBidi"/>
-      <w:b/>
-      <w:bCs/>
-      <w:color w:val="365F91" w:themeColor="accent1" w:themeShade="BF"/>
-      <w:sz w:val="28"/>
-      <w:szCs w:val="28"/>
-    </w:rPr>
-  </w:style>
-  <w:style w:type="character" w:customStyle="1" w:styleId="Heading2Char">
-    <w:name w:val="Heading 2 Char"/>
-    <w:basedOn w:val="DefaultParagraphFont"/>
-    <w:link w:val="Heading2"/>
-    <w:uiPriority w:val="9"/>
-    <w:semiHidden/>
-    <w:rsid w:val="00FD3E7F"/>
-    <w:rPr>
-      <w:rFonts w:asciiTheme="majorHAnsi" w:eastAsiaTheme="majorEastAsia" w:hAnsiTheme="majorHAnsi" w:cstheme="majorBidi"/>
-      <w:b/>
-      <w:bCs/>
-      <w:color w:val="4F81BD" w:themeColor="accent1"/>
-      <w:sz w:val="26"/>
-      <w:szCs w:val="26"/>
-    </w:rPr>
-  </w:style>
-  <w:style w:type="paragraph" w:styleId="NoSpacing">
-    <w:name w:val="No Spacing"/>
-    <w:uiPriority w:val="1"/>
-    <w:qFormat/>
-    <w:rsid w:val="00FD3E7F"/>
-    <w:pPr>
-      <w:spacing w:after="0" w:line="240" w:lineRule="auto"/>
-    </w:pPr>
-  </w:style>
-  <w:style w:type="paragraph" w:styleId="TOCHeading">
-    <w:name w:val="TOC Heading"/>
-    <w:basedOn w:val="Heading1"/>
-    <w:next w:val="Normal"/>
-    <w:uiPriority w:val="39"/>
-    <w:semiHidden/>
-    <w:unhideWhenUsed/>
-    <w:qFormat/>
-    <w:rsid w:val="00FD3E7F"/>
-    <w:pPr>
-      <w:outlineLvl w:val="9"/>
-    </w:pPr>
-    <w:rPr>
-      <w:lang w:eastAsia="ja-JP"/>
-    </w:rPr>
-  </w:style>
-  <w:style w:type="paragraph" w:styleId="BalloonText">
-    <w:name w:val="Balloon Text"/>
-    <w:basedOn w:val="Normal"/>
-    <w:link w:val="BalloonTextChar"/>
-    <w:uiPriority w:val="99"/>
-    <w:semiHidden/>
-    <w:unhideWhenUsed/>
-    <w:rsid w:val="00FD3E7F"/>
-    <w:pPr>
-      <w:spacing w:after="0" w:line="240" w:lineRule="auto"/>
-    </w:pPr>
-    <w:rPr>
-      <w:rFonts w:ascii="Tahoma" w:hAnsi="Tahoma" w:cs="Tahoma"/>
-      <w:sz w:val="16"/>
-      <w:szCs w:val="16"/>
-    </w:rPr>
-  </w:style>
-  <w:style w:type="character" w:customStyle="1" w:styleId="BalloonTextChar">
-    <w:name w:val="Balloon Text Char"/>
-    <w:basedOn w:val="DefaultParagraphFont"/>
-    <w:link w:val="BalloonText"/>
-    <w:uiPriority w:val="99"/>
-    <w:semiHidden/>
-    <w:rsid w:val="00FD3E7F"/>
-    <w:rPr>
-      <w:rFonts w:ascii="Tahoma" w:hAnsi="Tahoma" w:cs="Tahoma"/>
-      <w:sz w:val="16"/>
-      <w:szCs w:val="16"/>
-    </w:rPr>
-  </w:style>
-  <w:style w:type="paragraph" w:styleId="TOC1">
-    <w:name w:val="toc 1"/>
-    <w:basedOn w:val="Normal"/>
-    <w:next w:val="Normal"/>
-    <w:autoRedefine/>
-    <w:uiPriority w:val="39"/>
-    <w:unhideWhenUsed/>
-    <w:rsid w:val="008F2F26"/>
-    <w:pPr>
-      <w:tabs>
-        <w:tab w:val="right" w:leader="dot" w:pos="9350"/>
-      </w:tabs>
-      <w:spacing w:after="240"/>
-    </w:pPr>
-  </w:style>
-  <w:style w:type="character" w:styleId="Hyperlink">
-    <w:name w:val="Hyperlink"/>
-    <w:basedOn w:val="DefaultParagraphFont"/>
-    <w:uiPriority w:val="99"/>
-    <w:unhideWhenUsed/>
-    <w:rsid w:val="00FD3E7F"/>
-    <w:rPr>
-      <w:color w:val="0000FF" w:themeColor="hyperlink"/>
-      <w:u w:val="single"/>
-    </w:rPr>
-  </w:style>
-</w:styles>
-</file>
-
-<file path=word/stylesWithEffects.xml><?xml version="1.0" encoding="utf-8"?>
-<w:styles xmlns:wpc="http://schemas.microsoft.com/office/word/2010/wordprocessingCanvas" xmlns:mc="http://schemas.openxmlformats.org/markup-compatibility/2006" xmlns:o="urn:schemas-microsoft-com:office:office" xmlns:r="http://schemas.openxmlformats.org/officeDocument/2006/relationships" xmlns:m="http://schemas.openxmlformats.org/officeDocument/2006/math" xmlns:v="urn:schemas-microsoft-com:vml" xmlns:wp14="http://schemas.microsoft.com/office/word/2010/wordprocessingDrawing" xmlns:wp="http://schemas.openxmlformats.org/drawingml/2006/wordprocessingDrawing" xmlns:w10="urn:schemas-microsoft-com:office:word" xmlns:w="http://schemas.openxmlformats.org/wordprocessingml/2006/main" xmlns:w14="http://schemas.microsoft.com/office/word/2010/wordml" xmlns:wpg="http://schemas.microsoft.com/office/word/2010/wordprocessingGroup" xmlns:wpi="http://schemas.microsoft.com/office/word/2010/wordprocessingInk" xmlns:wne="http://schemas.microsoft.com/office/word/2006/wordml" xmlns:wps="http://schemas.microsoft.com/office/word/2010/wordprocessingShape" mc:Ignorable="w14 wp14">
-  <w:docDefaults>
-    <w:rPrDefault>
-      <w:rPr>
-        <w:rFonts w:asciiTheme="minorHAnsi" w:eastAsiaTheme="minorHAnsi" w:hAnsiTheme="minorHAnsi" w:cstheme="minorBidi"/>
-        <w:sz w:val="22"/>
-        <w:szCs w:val="22"/>
-        <w:lang w:val="en-US" w:eastAsia="en-US" w:bidi="ar-SA"/>
-      </w:rPr>
-    </w:rPrDefault>
-    <w:pPrDefault>
-      <w:pPr>
-        <w:spacing w:after="200" w:line="276" w:lineRule="auto"/>
-      </w:pPr>
-    </w:pPrDefault>
-  </w:docDefaults>
-  <w:latentStyles w:defLockedState="0" w:defUIPriority="99" w:defSemiHidden="1" w:defUnhideWhenUsed="1" w:defQFormat="0" w:count="267">
-    <w:lsdException w:name="Normal" w:semiHidden="0" w:uiPriority="0" w:unhideWhenUsed="0" w:qFormat="1"/>
-    <w:lsdException w:name="heading 1" w:semiHidden="0" w:uiPriority="9" w:unhideWhenUsed="0" w:qFormat="1"/>
-    <w:lsdException w:name="heading 2" w:uiPriority="9" w:qFormat="1"/>
-    <w:lsdException w:name="heading 3" w:uiPriority="9" w:qFormat="1"/>
-    <w:lsdException w:name="heading 4" w:uiPriority="9" w:qFormat="1"/>
-    <w:lsdException w:name="heading 5" w:uiPriority="9" w:qFormat="1"/>
-    <w:lsdException w:name="heading 6" w:uiPriority="9" w:qFormat="1"/>
-    <w:lsdException w:name="heading 7" w:uiPriority="9" w:qFormat="1"/>
-    <w:lsdException w:name="heading 8" w:uiPriority="9" w:qFormat="1"/>
-    <w:lsdException w:name="heading 9" w:uiPriority="9" w:qFormat="1"/>
-    <w:lsdException w:name="toc 1" w:uiPriority="39"/>
-    <w:lsdException w:name="toc 2" w:uiPriority="39"/>
-    <w:lsdException w:name="toc 3" w:uiPriority="39"/>
-    <w:lsdException w:name="toc 4" w:uiPriority="39"/>
-    <w:lsdException w:name="toc 5" w:uiPriority="39"/>
-    <w:lsdException w:name="toc 6" w:uiPriority="39"/>
-    <w:lsdException w:name="toc 7" w:uiPriority="39"/>
-    <w:lsdException w:name="toc 8" w:uiPriority="39"/>
-    <w:lsdException w:name="toc 9" w:uiPriority="39"/>
-    <w:lsdException w:name="caption" w:uiPriority="35" w:qFormat="1"/>
-    <w:lsdException w:name="Title" w:semiHidden="0" w:uiPriority="10" w:unhideWhenUsed="0" w:qFormat="1"/>
-    <w:lsdException w:name="Default Paragraph Font" w:uiPriority="1"/>
-    <w:lsdException w:name="Subtitle" w:semiHidden="0" w:uiPriority="11" w:unhideWhenUsed="0" w:qFormat="1"/>
-    <w:lsdException w:name="Strong" w:semiHidden="0" w:uiPriority="22" w:unhideWhenUsed="0" w:qFormat="1"/>
-    <w:lsdException w:name="Emphasis" w:semiHidden="0" w:uiPriority="20" w:unhideWhenUsed="0" w:qFormat="1"/>
-    <w:lsdException w:name="Table Grid" w:semiHidden="0" w:uiPriority="59" w:unhideWhenUsed="0"/>
-    <w:lsdException w:name="Placeholder Text" w:unhideWhenUsed="0"/>
-    <w:lsdException w:name="No Spacing" w:semiHidden="0" w:uiPriority="1" w:unhideWhenUsed="0" w:qFormat="1"/>
-    <w:lsdException w:name="Light Shading" w:semiHidden="0" w:uiPriority="60" w:unhideWhenUsed="0"/>
-    <w:lsdException w:name="Light List" w:semiHidden="0" w:uiPriority="61" w:unhideWhenUsed="0"/>
-    <w:lsdException w:name="Light Grid" w:semiHidden="0" w:uiPriority="62" w:unhideWhenUsed="0"/>
-    <w:lsdException w:name="Medium Shading 1" w:semiHidden="0" w:uiPriority="63" w:unhideWhenUsed="0"/>
-    <w:lsdException w:name="Medium Shading 2" w:semiHidden="0" w:uiPriority="64" w:unhideWhenUsed="0"/>
-    <w:lsdException w:name="Medium List 1" w:semiHidden="0" w:uiPriority="65" w:unhideWhenUsed="0"/>
-    <w:lsdException w:name="Medium List 2" w:semiHidden="0" w:uiPriority="66" w:unhideWhenUsed="0"/>
-    <w:lsdException w:name="Medium Grid 1" w:semiHidden="0" w:uiPriority="67" w:unhideWhenUsed="0"/>
-    <w:lsdException w:name="Medium Grid 2" w:semiHidden="0" w:uiPriority="68" w:unhideWhenUsed="0"/>
-    <w:lsdException w:name="Medium Grid 3" w:semiHidden="0" w:uiPriority="69" w:unhideWhenUsed="0"/>
-    <w:lsdException w:name="Dark List" w:semiHidden="0" w:uiPriority="70" w:unhideWhenUsed="0"/>
-    <w:lsdException w:name="Colorful Shading" w:semiHidden="0" w:uiPriority="71" w:unhideWhenUsed="0"/>
-    <w:lsdException w:name="Colorful List" w:semiHidden="0" w:uiPriority="72" w:unhideWhenUsed="0"/>
-    <w:lsdException w:name="Colorful Grid" w:semiHidden="0" w:uiPriority="73" w:unhideWhenUsed="0"/>
-    <w:lsdException w:name="Light Shading Accent 1" w:semiHidden="0" w:uiPriority="60" w:unhideWhenUsed="0"/>
-    <w:lsdException w:name="Light List Accent 1" w:semiHidden="0" w:uiPriority="61" w:unhideWhenUsed="0"/>
-    <w:lsdException w:name="Light Grid Accent 1" w:semiHidden="0" w:uiPriority="62" w:unhideWhenUsed="0"/>
-    <w:lsdException w:name="Medium Shading 1 Accent 1" w:semiHidden="0" w:uiPriority="63" w:unhideWhenUsed="0"/>
-    <w:lsdException w:name="Medium Shading 2 Accent 1" w:semiHidden="0" w:uiPriority="64" w:unhideWhenUsed="0"/>
-    <w:lsdException w:name="Medium List 1 Accent 1" w:semiHidden="0" w:uiPriority="65" w:unhideWhenUsed="0"/>
-    <w:lsdException w:name="Revision" w:unhideWhenUsed="0"/>
-    <w:lsdException w:name="List Paragraph" w:semiHidden="0" w:uiPriority="34" w:unhideWhenUsed="0" w:qFormat="1"/>
-    <w:lsdException w:name="Quote" w:semiHidden="0" w:uiPriority="29" w:unhideWhenUsed="0" w:qFormat="1"/>
-    <w:lsdException w:name="Intense Quote" w:semiHidden="0" w:uiPriority="30" w:unhideWhenUsed="0" w:qFormat="1"/>
-    <w:lsdException w:name="Medium List 2 Accent 1" w:semiHidden="0" w:uiPriority="66" w:unhideWhenUsed="0"/>
-    <w:lsdException w:name="Medium Grid 1 Accent 1" w:semiHidden="0" w:uiPriority="67" w:unhideWhenUsed="0"/>
-    <w:lsdException w:name="Medium Grid 2 Accent 1" w:semiHidden="0" w:uiPriority="68" w:unhideWhenUsed="0"/>
-    <w:lsdException w:name="Medium Grid 3 Accent 1" w:semiHidden="0" w:uiPriority="69" w:unhideWhenUsed="0"/>
-    <w:lsdException w:name="Dark List Accent 1" w:semiHidden="0" w:uiPriority="70" w:unhideWhenUsed="0"/>
-    <w:lsdException w:name="Colorful Shading Accent 1" w:semiHidden="0" w:uiPriority="71" w:unhideWhenUsed="0"/>
-    <w:lsdException w:name="Colorful List Accent 1" w:semiHidden="0" w:uiPriority="72" w:unhideWhenUsed="0"/>
-    <w:lsdException w:name="Colorful Grid Accent 1" w:semiHidden="0" w:uiPriority="73" w:unhideWhenUsed="0"/>
-    <w:lsdException w:name="Light Shading Accent 2" w:semiHidden="0" w:uiPriority="60" w:unhideWhenUsed="0"/>
-    <w:lsdException w:name="Light List Accent 2" w:semiHidden="0" w:uiPriority="61" w:unhideWhenUsed="0"/>
-    <w:lsdException w:name="Light Grid Accent 2" w:semiHidden="0" w:uiPriority="62" w:unhideWhenUsed="0"/>
-    <w:lsdException w:name="Medium Shading 1 Accent 2" w:semiHidden="0" w:uiPriority="63" w:unhideWhenUsed="0"/>
-    <w:lsdException w:name="Medium Shading 2 Accent 2" w:semiHidden="0" w:uiPriority="64" w:unhideWhenUsed="0"/>
-    <w:lsdException w:name="Medium List 1 Accent 2" w:semiHidden="0" w:uiPriority="65" w:unhideWhenUsed="0"/>
-    <w:lsdException w:name="Medium List 2 Accent 2" w:semiHidden="0" w:uiPriority="66" w:unhideWhenUsed="0"/>
-    <w:lsdException w:name="Medium Grid 1 Accent 2" w:semiHidden="0" w:uiPriority="67" w:unhideWhenUsed="0"/>
-    <w:lsdException w:name="Medium Grid 2 Accent 2" w:semiHidden="0" w:uiPriority="68" w:unhideWhenUsed="0"/>
-    <w:lsdException w:name="Medium Grid 3 Accent 2" w:semiHidden="0" w:uiPriority="69" w:unhideWhenUsed="0"/>
-    <w:lsdException w:name="Dark List Accent 2" w:semiHidden="0" w:uiPriority="70" w:unhideWhenUsed="0"/>
-    <w:lsdException w:name="Colorful Shading Accent 2" w:semiHidden="0" w:uiPriority="71" w:unhideWhenUsed="0"/>
-    <w:lsdException w:name="Colorful List Accent 2" w:semiHidden="0" w:uiPriority="72" w:unhideWhenUsed="0"/>
-    <w:lsdException w:name="Colorful Grid Accent 2" w:semiHidden="0" w:uiPriority="73" w:unhideWhenUsed="0"/>
-    <w:lsdException w:name="Light Shading Accent 3" w:semiHidden="0" w:uiPriority="60" w:unhideWhenUsed="0"/>
-    <w:lsdException w:name="Light List Accent 3" w:semiHidden="0" w:uiPriority="61" w:unhideWhenUsed="0"/>
-    <w:lsdException w:name="Light Grid Accent 3" w:semiHidden="0" w:uiPriority="62" w:unhideWhenUsed="0"/>
-    <w:lsdException w:name="Medium Shading 1 Accent 3" w:semiHidden="0" w:uiPriority="63" w:unhideWhenUsed="0"/>
-    <w:lsdException w:name="Medium Shading 2 Accent 3" w:semiHidden="0" w:uiPriority="64" w:unhideWhenUsed="0"/>
-    <w:lsdException w:name="Medium List 1 Accent 3" w:semiHidden="0" w:uiPriority="65" w:unhideWhenUsed="0"/>
-    <w:lsdException w:name="Medium List 2 Accent 3" w:semiHidden="0" w:uiPriority="66" w:unhideWhenUsed="0"/>
-    <w:lsdException w:name="Medium Grid 1 Accent 3" w:semiHidden="0" w:uiPriority="67" w:unhideWhenUsed="0"/>
-    <w:lsdException w:name="Medium Grid 2 Accent 3" w:semiHidden="0" w:uiPriority="68" w:unhideWhenUsed="0"/>
-    <w:lsdException w:name="Medium Grid 3 Accent 3" w:semiHidden="0" w:uiPriority="69" w:unhideWhenUsed="0"/>
-    <w:lsdException w:name="Dark List Accent 3" w:semiHidden="0" w:uiPriority="70" w:unhideWhenUsed="0"/>
-    <w:lsdException w:name="Colorful Shading Accent 3" w:semiHidden="0" w:uiPriority="71" w:unhideWhenUsed="0"/>
-    <w:lsdException w:name="Colorful List Accent 3" w:semiHidden="0" w:uiPriority="72" w:unhideWhenUsed="0"/>
-    <w:lsdException w:name="Colorful Grid Accent 3" w:semiHidden="0" w:uiPriority="73" w:unhideWhenUsed="0"/>
-    <w:lsdException w:name="Light Shading Accent 4" w:semiHidden="0" w:uiPriority="60" w:unhideWhenUsed="0"/>
-    <w:lsdException w:name="Light List Accent 4" w:semiHidden="0" w:uiPriority="61" w:unhideWhenUsed="0"/>
-    <w:lsdException w:name="Light Grid Accent 4" w:semiHidden="0" w:uiPriority="62" w:unhideWhenUsed="0"/>
-    <w:lsdException w:name="Medium Shading 1 Accent 4" w:semiHidden="0" w:uiPriority="63" w:unhideWhenUsed="0"/>
-    <w:lsdException w:name="Medium Shading 2 Accent 4" w:semiHidden="0" w:uiPriority="64" w:unhideWhenUsed="0"/>
-    <w:lsdException w:name="Medium List 1 Accent 4" w:semiHidden="0" w:uiPriority="65" w:unhideWhenUsed="0"/>
-    <w:lsdException w:name="Medium List 2 Accent 4" w:semiHidden="0" w:uiPriority="66" w:unhideWhenUsed="0"/>
-    <w:lsdException w:name="Medium Grid 1 Accent 4" w:semiHidden="0" w:uiPriority="67" w:unhideWhenUsed="0"/>
-    <w:lsdException w:name="Medium Grid 2 Accent 4" w:semiHidden="0" w:uiPriority="68" w:unhideWhenUsed="0"/>
-    <w:lsdException w:name="Medium Grid 3 Accent 4" w:semiHidden="0" w:uiPriority="69" w:unhideWhenUsed="0"/>
-    <w:lsdException w:name="Dark List Accent 4" w:semiHidden="0" w:uiPriority="70" w:unhideWhenUsed="0"/>
-    <w:lsdException w:name="Colorful Shading Accent 4" w:semiHidden="0" w:uiPriority="71" w:unhideWhenUsed="0"/>
-    <w:lsdException w:name="Colorful List Accent 4" w:semiHidden="0" w:uiPriority="72" w:unhideWhenUsed="0"/>
-    <w:lsdException w:name="Colorful Grid Accent 4" w:semiHidden="0" w:uiPriority="73" w:unhideWhenUsed="0"/>
-    <w:lsdException w:name="Light Shading Accent 5" w:semiHidden="0" w:uiPriority="60" w:unhideWhenUsed="0"/>
-    <w:lsdException w:name="Light List Accent 5" w:semiHidden="0" w:uiPriority="61" w:unhideWhenUsed="0"/>
-    <w:lsdException w:name="Light Grid Accent 5" w:semiHidden="0" w:uiPriority="62" w:unhideWhenUsed="0"/>
-    <w:lsdException w:name="Medium Shading 1 Accent 5" w:semiHidden="0" w:uiPriority="63" w:unhideWhenUsed="0"/>
-    <w:lsdException w:name="Medium Shading 2 Accent 5" w:semiHidden="0" w:uiPriority="64" w:unhideWhenUsed="0"/>
-    <w:lsdException w:name="Medium List 1 Accent 5" w:semiHidden="0" w:uiPriority="65" w:unhideWhenUsed="0"/>
-    <w:lsdException w:name="Medium List 2 Accent 5" w:semiHidden="0" w:uiPriority="66" w:unhideWhenUsed="0"/>
-    <w:lsdException w:name="Medium Grid 1 Accent 5" w:semiHidden="0" w:uiPriority="67" w:unhideWhenUsed="0"/>
-    <w:lsdException w:name="Medium Grid 2 Accent 5" w:semiHidden="0" w:uiPriority="68" w:unhideWhenUsed="0"/>
-    <w:lsdException w:name="Medium Grid 3 Accent 5" w:semiHidden="0" w:uiPriority="69" w:unhideWhenUsed="0"/>
-    <w:lsdException w:name="Dark List Accent 5" w:semiHidden="0" w:uiPriority="70" w:unhideWhenUsed="0"/>
-    <w:lsdException w:name="Colorful Shading Accent 5" w:semiHidden="0" w:uiPriority="71" w:unhideWhenUsed="0"/>
-    <w:lsdException w:name="Colorful List Accent 5" w:semiHidden="0" w:uiPriority="72" w:unhideWhenUsed="0"/>
-    <w:lsdException w:name="Colorful Grid Accent 5" w:semiHidden="0" w:uiPriority="73" w:unhideWhenUsed="0"/>
-    <w:lsdException w:name="Light Shading Accent 6" w:semiHidden="0" w:uiPriority="60" w:unhideWhenUsed="0"/>
-    <w:lsdException w:name="Light List Accent 6" w:semiHidden="0" w:uiPriority="61" w:unhideWhenUsed="0"/>
-    <w:lsdException w:name="Light Grid Accent 6" w:semiHidden="0" w:uiPriority="62" w:unhideWhenUsed="0"/>
-    <w:lsdException w:name="Medium Shading 1 Accent 6" w:semiHidden="0" w:uiPriority="63" w:unhideWhenUsed="0"/>
-    <w:lsdException w:name="Medium Shading 2 Accent 6" w:semiHidden="0" w:uiPriority="64" w:unhideWhenUsed="0"/>
-    <w:lsdException w:name="Medium List 1 Accent 6" w:semiHidden="0" w:uiPriority="65" w:unhideWhenUsed="0"/>
-    <w:lsdException w:name="Medium List 2 Accent 6" w:semiHidden="0" w:uiPriority="66" w:unhideWhenUsed="0"/>
-    <w:lsdException w:name="Medium Grid 1 Accent 6" w:semiHidden="0" w:uiPriority="67" w:unhideWhenUsed="0"/>
-    <w:lsdException w:name="Medium Grid 2 Accent 6" w:semiHidden="0" w:uiPriority="68" w:unhideWhenUsed="0"/>
-    <w:lsdException w:name="Medium Grid 3 Accent 6" w:semiHidden="0" w:uiPriority="69" w:unhideWhenUsed="0"/>
-    <w:lsdException w:name="Dark List Accent 6" w:semiHidden="0" w:uiPriority="70" w:unhideWhenUsed="0"/>
-    <w:lsdException w:name="Colorful Shading Accent 6" w:semiHidden="0" w:uiPriority="71" w:unhideWhenUsed="0"/>
-    <w:lsdException w:name="Colorful List Accent 6" w:semiHidden="0" w:uiPriority="72" w:unhideWhenUsed="0"/>
-    <w:lsdException w:name="Colorful Grid Accent 6" w:semiHidden="0" w:uiPriority="73" w:unhideWhenUsed="0"/>
-    <w:lsdException w:name="Subtle Emphasis" w:semiHidden="0" w:uiPriority="19" w:unhideWhenUsed="0" w:qFormat="1"/>
-    <w:lsdException w:name="Intense Emphasis" w:semiHidden="0" w:uiPriority="21" w:unhideWhenUsed="0" w:qFormat="1"/>
-    <w:lsdException w:name="Subtle Reference" w:semiHidden="0" w:uiPriority="31" w:unhideWhenUsed="0" w:qFormat="1"/>
-    <w:lsdException w:name="Intense Reference" w:semiHidden="0" w:uiPriority="32" w:unhideWhenUsed="0" w:qFormat="1"/>
-    <w:lsdException w:name="Book Title" w:semiHidden="0" w:uiPriority="33" w:unhideWhenUsed="0" w:qFormat="1"/>
-    <w:lsdException w:name="Bibliography" w:uiPriority="37"/>
-    <w:lsdException w:name="TOC Heading" w:uiPriority="39" w:qFormat="1"/>
+  <w:latentStyles w:defLockedState="0" w:defUIPriority="99" w:defSemiHidden="0" w:defUnhideWhenUsed="0" w:defQFormat="0" w:count="371">
+    <w:lsdException w:name="Normal" w:uiPriority="0" w:qFormat="1"/>
+    <w:lsdException w:name="heading 1" w:uiPriority="9" w:qFormat="1"/>
+    <w:lsdException w:name="heading 2" w:semiHidden="1" w:uiPriority="9" w:unhideWhenUsed="1" w:qFormat="1"/>
+    <w:lsdException w:name="heading 3" w:semiHidden="1" w:uiPriority="9" w:unhideWhenUsed="1" w:qFormat="1"/>
+    <w:lsdException w:name="heading 4" w:semiHidden="1" w:uiPriority="9" w:unhideWhenUsed="1" w:qFormat="1"/>
+    <w:lsdException w:name="heading 5" w:semiHidden="1" w:uiPriority="9" w:unhideWhenUsed="1" w:qFormat="1"/>
+    <w:lsdException w:name="heading 6" w:semiHidden="1" w:uiPriority="9" w:unhideWhenUsed="1" w:qFormat="1"/>
+    <w:lsdException w:name="heading 7" w:semiHidden="1" w:uiPriority="9" w:unhideWhenUsed="1" w:qFormat="1"/>
+    <w:lsdException w:name="heading 8" w:semiHidden="1" w:uiPriority="9" w:unhideWhenUsed="1" w:qFormat="1"/>
+    <w:lsdException w:name="heading 9" w:semiHidden="1" w:uiPriority="9" w:unhideWhenUsed="1" w:qFormat="1"/>
+    <w:lsdException w:name="index 1" w:semiHidden="1" w:unhideWhenUsed="1"/>
+    <w:lsdException w:name="index 2" w:semiHidden="1" w:unhideWhenUsed="1"/>
+    <w:lsdException w:name="index 3" w:semiHidden="1" w:unhideWhenUsed="1"/>
+    <w:lsdException w:name="index 4" w:semiHidden="1" w:unhideWhenUsed="1"/>
+    <w:lsdException w:name="index 5" w:semiHidden="1" w:unhideWhenUsed="1"/>
+    <w:lsdException w:name="index 6" w:semiHidden="1" w:unhideWhenUsed="1"/>
+    <w:lsdException w:name="index 7" w:semiHidden="1" w:unhideWhenUsed="1"/>
+    <w:lsdException w:name="index 8" w:semiHidden="1" w:unhideWhenUsed="1"/>
+    <w:lsdException w:name="index 9" w:semiHidden="1" w:unhideWhenUsed="1"/>
+    <w:lsdException w:name="toc 1" w:semiHidden="1" w:uiPriority="39" w:unhideWhenUsed="1"/>
+    <w:lsdException w:name="toc 2" w:semiHidden="1" w:uiPriority="39" w:unhideWhenUsed="1"/>
+    <w:lsdException w:name="toc 3" w:semiHidden="1" w:uiPriority="39" w:unhideWhenUsed="1"/>
+    <w:lsdException w:name="toc 4" w:semiHidden="1" w:uiPriority="39" w:unhideWhenUsed="1"/>
+    <w:lsdException w:name="toc 5" w:semiHidden="1" w:uiPriority="39" w:unhideWhenUsed="1"/>
+    <w:lsdException w:name="toc 6" w:semiHidden="1" w:uiPriority="39" w:unhideWhenUsed="1"/>
+    <w:lsdException w:name="toc 7" w:semiHidden="1" w:uiPriority="39" w:unhideWhenUsed="1"/>
+    <w:lsdException w:name="toc 8" w:semiHidden="1" w:uiPriority="39" w:unhideWhenUsed="1"/>
+    <w:lsdException w:name="toc 9" w:semiHidden="1" w:uiPriority="39" w:unhideWhenUsed="1"/>
+    <w:lsdException w:name="Normal Indent" w:semiHidden="1" w:unhideWhenUsed="1"/>
+    <w:lsdException w:name="footnote text" w:semiHidden="1" w:unhideWhenUsed="1"/>
+    <w:lsdException w:name="annotation text" w:semiHidden="1" w:unhideWhenUsed="1"/>
+    <w:lsdException w:name="header" w:semiHidden="1" w:unhideWhenUsed="1"/>
+    <w:lsdException w:name="footer" w:semiHidden="1" w:unhideWhenUsed="1"/>
+    <w:lsdException w:name="index heading" w:semiHidden="1" w:unhideWhenUsed="1"/>
+    <w:lsdException w:name="caption" w:semiHidden="1" w:uiPriority="35" w:unhideWhenUsed="1" w:qFormat="1"/>
+    <w:lsdException w:name="table of figures" w:semiHidden="1" w:unhideWhenUsed="1"/>
+    <w:lsdException w:name="envelope address" w:semiHidden="1" w:unhideWhenUsed="1"/>
+    <w:lsdException w:name="envelope return" w:semiHidden="1" w:unhideWhenUsed="1"/>
+    <w:lsdException w:name="footnote reference" w:semiHidden="1" w:unhideWhenUsed="1"/>
+    <w:lsdException w:name="annotation reference" w:semiHidden="1" w:unhideWhenUsed="1"/>
+    <w:lsdException w:name="line number" w:semiHidden="1" w:unhideWhenUsed="1"/>
+    <w:lsdException w:name="page number" w:semiHidden="1" w:unhideWhenUsed="1"/>
+    <w:lsdException w:name="endnote reference" w:semiHidden="1" w:unhideWhenUsed="1"/>
+    <w:lsdException w:name="endnote text" w:semiHidden="1" w:unhideWhenUsed="1"/>
+    <w:lsdException w:name="table of authorities" w:semiHidden="1" w:unhideWhenUsed="1"/>
+    <w:lsdException w:name="macro" w:semiHidden="1" w:unhideWhenUsed="1"/>
+    <w:lsdException w:name="toa heading" w:semiHidden="1" w:unhideWhenUsed="1"/>
+    <w:lsdException w:name="List" w:semiHidden="1" w:unhideWhenUsed="1"/>
+    <w:lsdException w:name="List Bullet" w:semiHidden="1" w:unhideWhenUsed="1"/>
+    <w:lsdException w:name="List Number" w:semiHidden="1" w:unhideWhenUsed="1"/>
+    <w:lsdException w:name="List 2" w:semiHidden="1" w:unhideWhenUsed="1"/>
+    <w:lsdException w:name="List 3" w:semiHidden="1" w:unhideWhenUsed="1"/>
+    <w:lsdException w:name="List 4" w:semiHidden="1" w:unhideWhenUsed="1"/>
+    <w:lsdException w:name="List 5" w:semiHidden="1" w:unhideWhenUsed="1"/>
+    <w:lsdException w:name="List Bullet 2" w:semiHidden="1" w:unhideWhenUsed="1"/>
+    <w:lsdException w:name="List Bullet 3" w:semiHidden="1" w:unhideWhenUsed="1"/>
+    <w:lsdException w:name="List Bullet 4" w:semiHidden="1" w:unhideWhenUsed="1"/>
+    <w:lsdException w:name="List Bullet 5" w:semiHidden="1" w:unhideWhenUsed="1"/>
+    <w:lsdException w:name="List Number 2" w:semiHidden="1" w:unhideWhenUsed="1"/>
+    <w:lsdException w:name="List Number 3" w:semiHidden="1" w:unhideWhenUsed="1"/>
+    <w:lsdException w:name="List Number 4" w:semiHidden="1" w:unhideWhenUsed="1"/>
+    <w:lsdException w:name="List Number 5" w:semiHidden="1" w:unhideWhenUsed="1"/>
+    <w:lsdException w:name="Title" w:uiPriority="10" w:qFormat="1"/>
+    <w:lsdException w:name="Closing" w:semiHidden="1" w:unhideWhenUsed="1"/>
+    <w:lsdException w:name="Signature" w:semiHidden="1" w:unhideWhenUsed="1"/>
+    <w:lsdException w:name="Default Paragraph Font" w:semiHidden="1" w:uiPriority="1" w:unhideWhenUsed="1"/>
+    <w:lsdException w:name="Body Text" w:semiHidden="1" w:unhideWhenUsed="1"/>
+    <w:lsdException w:name="Body Text Indent" w:semiHidden="1" w:unhideWhenUsed="1"/>
+    <w:lsdException w:name="List Continue" w:semiHidden="1" w:unhideWhenUsed="1"/>
+    <w:lsdException w:name="List Continue 2" w:semiHidden="1" w:unhideWhenUsed="1"/>
+    <w:lsdException w:name="List Continue 3" w:semiHidden="1" w:unhideWhenUsed="1"/>
+    <w:lsdException w:name="List Continue 4" w:semiHidden="1" w:unhideWhenUsed="1"/>
+    <w:lsdException w:name="List Continue 5" w:semiHidden="1" w:unhideWhenUsed="1"/>
+    <w:lsdException w:name="Message Header" w:semiHidden="1" w:unhideWhenUsed="1"/>
+    <w:lsdException w:name="Subtitle" w:uiPriority="11" w:qFormat="1"/>
+    <w:lsdException w:name="Salutation" w:semiHidden="1" w:unhideWhenUsed="1"/>
+    <w:lsdException w:name="Date" w:semiHidden="1" w:unhideWhenUsed="1"/>
+    <w:lsdException w:name="Body Text First Indent" w:semiHidden="1" w:unhideWhenUsed="1"/>
+    <w:lsdException w:name="Body Text First Indent 2" w:semiHidden="1" w:unhideWhenUsed="1"/>
+    <w:lsdException w:name="Note Heading" w:semiHidden="1" w:unhideWhenUsed="1"/>
+    <w:lsdException w:name="Body Text 2" w:semiHidden="1" w:unhideWhenUsed="1"/>
+    <w:lsdException w:name="Body Text 3" w:semiHidden="1" w:unhideWhenUsed="1"/>
+    <w:lsdException w:name="Body Text Indent 2" w:semiHidden="1" w:unhideWhenUsed="1"/>
+    <w:lsdException w:name="Body Text Indent 3" w:semiHidden="1" w:unhideWhenUsed="1"/>
+    <w:lsdException w:name="Block Text" w:semiHidden="1" w:unhideWhenUsed="1"/>
+    <w:lsdException w:name="Hyperlink" w:semiHidden="1" w:unhideWhenUsed="1"/>
+    <w:lsdException w:name="FollowedHyperlink" w:semiHidden="1" w:unhideWhenUsed="1"/>
+    <w:lsdException w:name="Strong" w:uiPriority="22" w:qFormat="1"/>
+    <w:lsdException w:name="Emphasis" w:uiPriority="20" w:qFormat="1"/>
+    <w:lsdException w:name="Document Map" w:semiHidden="1" w:unhideWhenUsed="1"/>
+    <w:lsdException w:name="Plain Text" w:semiHidden="1" w:unhideWhenUsed="1"/>
+    <w:lsdException w:name="E-mail Signature" w:semiHidden="1" w:unhideWhenUsed="1"/>
+    <w:lsdException w:name="HTML Top of Form" w:semiHidden="1" w:unhideWhenUsed="1"/>
+    <w:lsdException w:name="HTML Bottom of Form" w:semiHidden="1" w:unhideWhenUsed="1"/>
+    <w:lsdException w:name="Normal (Web)" w:semiHidden="1" w:unhideWhenUsed="1"/>
+    <w:lsdException w:name="HTML Acronym" w:semiHidden="1" w:unhideWhenUsed="1"/>
+    <w:lsdException w:name="HTML Address" w:semiHidden="1" w:unhideWhenUsed="1"/>
+    <w:lsdException w:name="HTML Cite" w:semiHidden="1" w:unhideWhenUsed="1"/>
+    <w:lsdException w:name="HTML Code" w:semiHidden="1" w:unhideWhenUsed="1"/>
+    <w:lsdException w:name="HTML Definition" w:semiHidden="1" w:unhideWhenUsed="1"/>
+    <w:lsdException w:name="HTML Keyboard" w:semiHidden="1" w:unhideWhenUsed="1"/>
+    <w:lsdException w:name="HTML Preformatted" w:semiHidden="1" w:unhideWhenUsed="1"/>
+    <w:lsdException w:name="HTML Sample" w:semiHidden="1" w:unhideWhenUsed="1"/>
+    <w:lsdException w:name="HTML Typewriter" w:semiHidden="1" w:unhideWhenUsed="1"/>
+    <w:lsdException w:name="HTML Variable" w:semiHidden="1" w:unhideWhenUsed="1"/>
+    <w:lsdException w:name="Normal Table" w:semiHidden="1" w:unhideWhenUsed="1"/>
+    <w:lsdException w:name="annotation subject" w:semiHidden="1" w:unhideWhenUsed="1"/>
+    <w:lsdException w:name="No List" w:semiHidden="1" w:unhideWhenUsed="1"/>
+    <w:lsdException w:name="Outline List 1" w:semiHidden="1" w:unhideWhenUsed="1"/>
+    <w:lsdException w:name="Outline List 2" w:semiHidden="1" w:unhideWhenUsed="1"/>
+    <w:lsdException w:name="Outline List 3" w:semiHidden="1" w:unhideWhenUsed="1"/>
+    <w:lsdException w:name="Table Simple 1" w:semiHidden="1" w:unhideWhenUsed="1"/>
+    <w:lsdException w:name="Table Simple 2" w:semiHidden="1" w:unhideWhenUsed="1"/>
+    <w:lsdException w:name="Table Simple 3" w:semiHidden="1" w:unhideWhenUsed="1"/>
+    <w:lsdException w:name="Table Classic 1" w:semiHidden="1" w:unhideWhenUsed="1"/>
+    <w:lsdException w:name="Table Classic 2" w:semiHidden="1" w:unhideWhenUsed="1"/>
+    <w:lsdException w:name="Table Classic 3" w:semiHidden="1" w:unhideWhenUsed="1"/>
+    <w:lsdException w:name="Table Classic 4" w:semiHidden="1" w:unhideWhenUsed="1"/>
+    <w:lsdException w:name="Table Colorful 1" w:semiHidden="1" w:unhideWhenUsed="1"/>
+    <w:lsdException w:name="Table Colorful 2" w:semiHidden="1" w:unhideWhenUsed="1"/>
+    <w:lsdException w:name="Table Colorful 3" w:semiHidden="1" w:unhideWhenUsed="1"/>
+    <w:lsdException w:name="Table Columns 1" w:semiHidden="1" w:unhideWhenUsed="1"/>
+    <w:lsdException w:name="Table Columns 2" w:semiHidden="1" w:unhideWhenUsed="1"/>
+    <w:lsdException w:name="Table Columns 3" w:semiHidden="1" w:unhideWhenUsed="1"/>
+    <w:lsdException w:name="Table Columns 4" w:semiHidden="1" w:unhideWhenUsed="1"/>
+    <w:lsdException w:name="Table Columns 5" w:semiHidden="1" w:unhideWhenUsed="1"/>
+    <w:lsdException w:name="Table Grid 1" w:semiHidden="1" w:unhideWhenUsed="1"/>
+    <w:lsdException w:name="Table Grid 2" w:semiHidden="1" w:unhideWhenUsed="1"/>
+    <w:lsdException w:name="Table Grid 3" w:semiHidden="1" w:unhideWhenUsed="1"/>
+    <w:lsdException w:name="Table Grid 4" w:semiHidden="1" w:unhideWhenUsed="1"/>
+    <w:lsdException w:name="Table Grid 5" w:semiHidden="1" w:unhideWhenUsed="1"/>
+    <w:lsdException w:name="Table Grid 6" w:semiHidden="1" w:unhideWhenUsed="1"/>
+    <w:lsdException w:name="Table Grid 7" w:semiHidden="1" w:unhideWhenUsed="1"/>
+    <w:lsdException w:name="Table Grid 8" w:semiHidden="1" w:unhideWhenUsed="1"/>
+    <w:lsdException w:name="Table List 1" w:semiHidden="1" w:unhideWhenUsed="1"/>
+    <w:lsdException w:name="Table List 2" w:semiHidden="1" w:unhideWhenUsed="1"/>
+    <w:lsdException w:name="Table List 3" w:semiHidden="1" w:unhideWhenUsed="1"/>
+    <w:lsdException w:name="Table List 4" w:semiHidden="1" w:unhideWhenUsed="1"/>
+    <w:lsdException w:name="Table List 5" w:semiHidden="1" w:unhideWhenUsed="1"/>
+    <w:lsdException w:name="Table List 6" w:semiHidden="1" w:unhideWhenUsed="1"/>
+    <w:lsdException w:name="Table List 7" w:semiHidden="1" w:unhideWhenUsed="1"/>
+    <w:lsdException w:name="Table List 8" w:semiHidden="1" w:unhideWhenUsed="1"/>
+    <w:lsdException w:name="Table 3D effects 1" w:semiHidden="1" w:unhideWhenUsed="1"/>
+    <w:lsdException w:name="Table 3D effects 2" w:semiHidden="1" w:unhideWhenUsed="1"/>
+    <w:lsdException w:name="Table 3D effects 3" w:semiHidden="1" w:unhideWhenUsed="1"/>
+    <w:lsdException w:name="Table Contemporary" w:semiHidden="1" w:unhideWhenUsed="1"/>
+    <w:lsdException w:name="Table Elegant" w:semiHidden="1" w:unhideWhenUsed="1"/>
+    <w:lsdException w:name="Table Professional" w:semiHidden="1" w:unhideWhenUsed="1"/>
+    <w:lsdException w:name="Table Subtle 1" w:semiHidden="1" w:unhideWhenUsed="1"/>
+    <w:lsdException w:name="Table Subtle 2" w:semiHidden="1" w:unhideWhenUsed="1"/>
+    <w:lsdException w:name="Table Web 1" w:semiHidden="1" w:unhideWhenUsed="1"/>
+    <w:lsdException w:name="Table Web 2" w:semiHidden="1" w:unhideWhenUsed="1"/>
+    <w:lsdException w:name="Table Web 3" w:semiHidden="1" w:unhideWhenUsed="1"/>
+    <w:lsdException w:name="Balloon Text" w:semiHidden="1" w:unhideWhenUsed="1"/>
+    <w:lsdException w:name="Table Grid" w:uiPriority="59"/>
+    <w:lsdException w:name="Table Theme" w:semiHidden="1" w:unhideWhenUsed="1"/>
+    <w:lsdException w:name="Placeholder Text" w:semiHidden="1"/>
+    <w:lsdException w:name="No Spacing" w:uiPriority="1" w:qFormat="1"/>
+    <w:lsdException w:name="Light Shading" w:uiPriority="60"/>
+    <w:lsdException w:name="Light List" w:uiPriority="61"/>
+    <w:lsdException w:name="Light Grid" w:uiPriority="62"/>
+    <w:lsdException w:name="Medium Shading 1" w:uiPriority="63"/>
+    <w:lsdException w:name="Medium Shading 2" w:uiPriority="64"/>
+    <w:lsdException w:name="Medium List 1" w:uiPriority="65"/>
+    <w:lsdException w:name="Medium List 2" w:uiPriority="66"/>
+    <w:lsdException w:name="Medium Grid 1" w:uiPriority="67"/>
+    <w:lsdException w:name="Medium Grid 2" w:uiPriority="68"/>
+    <w:lsdException w:name="Medium Grid 3" w:uiPriority="69"/>
+    <w:lsdException w:name="Dark List" w:uiPriority="70"/>
+    <w:lsdException w:name="Colorful Shading" w:uiPriority="71"/>
+    <w:lsdException w:name="Colorful List" w:uiPriority="72"/>
+    <w:lsdException w:name="Colorful Grid" w:uiPriority="73"/>
+    <w:lsdException w:name="Light Shading Accent 1" w:uiPriority="60"/>
+    <w:lsdException w:name="Light List Accent 1" w:uiPriority="61"/>
+    <w:lsdException w:name="Light Grid Accent 1" w:uiPriority="62"/>
+    <w:lsdException w:name="Medium Shading 1 Accent 1" w:uiPriority="63"/>
+    <w:lsdException w:name="Medium Shading 2 Accent 1" w:uiPriority="64"/>
+    <w:lsdException w:name="Medium List 1 Accent 1" w:uiPriority="65"/>
+    <w:lsdException w:name="Revision" w:semiHidden="1"/>
+    <w:lsdException w:name="List Paragraph" w:uiPriority="34" w:qFormat="1"/>
+    <w:lsdException w:name="Quote" w:uiPriority="29" w:qFormat="1"/>
+    <w:lsdException w:name="Intense Quote" w:uiPriority="30" w:qFormat="1"/>
+    <w:lsdException w:name="Medium List 2 Accent 1" w:uiPriority="66"/>
+    <w:lsdException w:name="Medium Grid 1 Accent 1" w:uiPriority="67"/>
+    <w:lsdException w:name="Medium Grid 2 Accent 1" w:uiPriority="68"/>
+    <w:lsdException w:name="Medium Grid 3 Accent 1" w:uiPriority="69"/>
+    <w:lsdException w:name="Dark List Accent 1" w:uiPriority="70"/>
+    <w:lsdException w:name="Colorful Shading Accent 1" w:uiPriority="71"/>
+    <w:lsdException w:name="Colorful List Accent 1" w:uiPriority="72"/>
+    <w:lsdException w:name="Colorful Grid Accent 1" w:uiPriority="73"/>
+    <w:lsdException w:name="Light Shading Accent 2" w:uiPriority="60"/>
+    <w:lsdException w:name="Light List Accent 2" w:uiPriority="61"/>
+    <w:lsdException w:name="Light Grid Accent 2" w:uiPriority="62"/>
+    <w:lsdException w:name="Medium Shading 1 Accent 2" w:uiPriority="63"/>
+    <w:lsdException w:name="Medium Shading 2 Accent 2" w:uiPriority="64"/>
+    <w:lsdException w:name="Medium List 1 Accent 2" w:uiPriority="65"/>
+    <w:lsdException w:name="Medium List 2 Accent 2" w:uiPriority="66"/>
+    <w:lsdException w:name="Medium Grid 1 Accent 2" w:uiPriority="67"/>
+    <w:lsdException w:name="Medium Grid 2 Accent 2" w:uiPriority="68"/>
+    <w:lsdException w:name="Medium Grid 3 Accent 2" w:uiPriority="69"/>
+    <w:lsdException w:name="Dark List Accent 2" w:uiPriority="70"/>
+    <w:lsdException w:name="Colorful Shading Accent 2" w:uiPriority="71"/>
+    <w:lsdException w:name="Colorful List Accent 2" w:uiPriority="72"/>
+    <w:lsdException w:name="Colorful Grid Accent 2" w:uiPriority="73"/>
+    <w:lsdException w:name="Light Shading Accent 3" w:uiPriority="60"/>
+    <w:lsdException w:name="Light List Accent 3" w:uiPriority="61"/>
+    <w:lsdException w:name="Light Grid Accent 3" w:uiPriority="62"/>
+    <w:lsdException w:name="Medium Shading 1 Accent 3" w:uiPriority="63"/>
+    <w:lsdException w:name="Medium Shading 2 Accent 3" w:uiPriority="64"/>
+    <w:lsdException w:name="Medium List 1 Accent 3" w:uiPriority="65"/>
+    <w:lsdException w:name="Medium List 2 Accent 3" w:uiPriority="66"/>
+    <w:lsdException w:name="Medium Grid 1 Accent 3" w:uiPriority="67"/>
+    <w:lsdException w:name="Medium Grid 2 Accent 3" w:uiPriority="68"/>
+    <w:lsdException w:name="Medium Grid 3 Accent 3" w:uiPriority="69"/>
+    <w:lsdException w:name="Dark List Accent 3" w:uiPriority="70"/>
+    <w:lsdException w:name="Colorful Shading Accent 3" w:uiPriority="71"/>
+    <w:lsdException w:name="Colorful List Accent 3" w:uiPriority="72"/>
+    <w:lsdException w:name="Colorful Grid Accent 3" w:uiPriority="73"/>
+    <w:lsdException w:name="Light Shading Accent 4" w:uiPriority="60"/>
+    <w:lsdException w:name="Light List Accent 4" w:uiPriority="61"/>
+    <w:lsdException w:name="Light Grid Accent 4" w:uiPriority="62"/>
+    <w:lsdException w:name="Medium Shading 1 Accent 4" w:uiPriority="63"/>
+    <w:lsdException w:name="Medium Shading 2 Accent 4" w:uiPriority="64"/>
+    <w:lsdException w:name="Medium List 1 Accent 4" w:uiPriority="65"/>
+    <w:lsdException w:name="Medium List 2 Accent 4" w:uiPriority="66"/>
+    <w:lsdException w:name="Medium Grid 1 Accent 4" w:uiPriority="67"/>
+    <w:lsdException w:name="Medium Grid 2 Accent 4" w:uiPriority="68"/>
+    <w:lsdException w:name="Medium Grid 3 Accent 4" w:uiPriority="69"/>
+    <w:lsdException w:name="Dark List Accent 4" w:uiPriority="70"/>
+    <w:lsdException w:name="Colorful Shading Accent 4" w:uiPriority="71"/>
+    <w:lsdException w:name="Colorful List Accent 4" w:uiPriority="72"/>
+    <w:lsdException w:name="Colorful Grid Accent 4" w:uiPriority="73"/>
+    <w:lsdException w:name="Light Shading Accent 5" w:uiPriority="60"/>
+    <w:lsdException w:name="Light List Accent 5" w:uiPriority="61"/>
+    <w:lsdException w:name="Light Grid Accent 5" w:uiPriority="62"/>
+    <w:lsdException w:name="Medium Shading 1 Accent 5" w:uiPriority="63"/>
+    <w:lsdException w:name="Medium Shading 2 Accent 5" w:uiPriority="64"/>
+    <w:lsdException w:name="Medium List 1 Accent 5" w:uiPriority="65"/>
+    <w:lsdException w:name="Medium List 2 Accent 5" w:uiPriority="66"/>
+    <w:lsdException w:name="Medium Grid 1 Accent 5" w:uiPriority="67"/>
+    <w:lsdException w:name="Medium Grid 2 Accent 5" w:uiPriority="68"/>
+    <w:lsdException w:name="Medium Grid 3 Accent 5" w:uiPriority="69"/>
+    <w:lsdException w:name="Dark List Accent 5" w:uiPriority="70"/>
+    <w:lsdException w:name="Colorful Shading Accent 5" w:uiPriority="71"/>
+    <w:lsdException w:name="Colorful List Accent 5" w:uiPriority="72"/>
+    <w:lsdException w:name="Colorful Grid Accent 5" w:uiPriority="73"/>
+    <w:lsdException w:name="Light Shading Accent 6" w:uiPriority="60"/>
+    <w:lsdException w:name="Light List Accent 6" w:uiPriority="61"/>
+    <w:lsdException w:name="Light Grid Accent 6" w:uiPriority="62"/>
+    <w:lsdException w:name="Medium Shading 1 Accent 6" w:uiPriority="63"/>
+    <w:lsdException w:name="Medium Shading 2 Accent 6" w:uiPriority="64"/>
+    <w:lsdException w:name="Medium List 1 Accent 6" w:uiPriority="65"/>
+    <w:lsdException w:name="Medium List 2 Accent 6" w:uiPriority="66"/>
+    <w:lsdException w:name="Medium Grid 1 Accent 6" w:uiPriority="67"/>
+    <w:lsdException w:name="Medium Grid 2 Accent 6" w:uiPriority="68"/>
+    <w:lsdException w:name="Medium Grid 3 Accent 6" w:uiPriority="69"/>
+    <w:lsdException w:name="Dark List Accent 6" w:uiPriority="70"/>
+    <w:lsdException w:name="Colorful Shading Accent 6" w:uiPriority="71"/>
+    <w:lsdException w:name="Colorful List Accent 6" w:uiPriority="72"/>
+    <w:lsdException w:name="Colorful Grid Accent 6" w:uiPriority="73"/>
+    <w:lsdException w:name="Subtle Emphasis" w:uiPriority="19" w:qFormat="1"/>
+    <w:lsdException w:name="Intense Emphasis" w:uiPriority="21" w:qFormat="1"/>
+    <w:lsdException w:name="Subtle Reference" w:uiPriority="31" w:qFormat="1"/>
+    <w:lsdException w:name="Intense Reference" w:uiPriority="32" w:qFormat="1"/>
+    <w:lsdException w:name="Book Title" w:uiPriority="33" w:qFormat="1"/>
+    <w:lsdException w:name="Bibliography" w:semiHidden="1" w:uiPriority="37" w:unhideWhenUsed="1"/>
+    <w:lsdException w:name="TOC Heading" w:semiHidden="1" w:uiPriority="39" w:unhideWhenUsed="1" w:qFormat="1"/>
+    <w:lsdException w:name="Plain Table 1" w:uiPriority="41"/>
+    <w:lsdException w:name="Plain Table 2" w:uiPriority="42"/>
+    <w:lsdException w:name="Plain Table 3" w:uiPriority="43"/>
+    <w:lsdException w:name="Plain Table 4" w:uiPriority="44"/>
+    <w:lsdException w:name="Plain Table 5" w:uiPriority="45"/>
+    <w:lsdException w:name="Grid Table Light" w:uiPriority="40"/>
+    <w:lsdException w:name="Grid Table 1 Light" w:uiPriority="46"/>
+    <w:lsdException w:name="Grid Table 2" w:uiPriority="47"/>
+    <w:lsdException w:name="Grid Table 3" w:uiPriority="48"/>
+    <w:lsdException w:name="Grid Table 4" w:uiPriority="49"/>
+    <w:lsdException w:name="Grid Table 5 Dark" w:uiPriority="50"/>
+    <w:lsdException w:name="Grid Table 6 Colorful" w:uiPriority="51"/>
+    <w:lsdException w:name="Grid Table 7 Colorful" w:uiPriority="52"/>
+    <w:lsdException w:name="Grid Table 1 Light Accent 1" w:uiPriority="46"/>
+    <w:lsdException w:name="Grid Table 2 Accent 1" w:uiPriority="47"/>
+    <w:lsdException w:name="Grid Table 3 Accent 1" w:uiPriority="48"/>
+    <w:lsdException w:name="Grid Table 4 Accent 1" w:uiPriority="49"/>
+    <w:lsdException w:name="Grid Table 5 Dark Accent 1" w:uiPriority="50"/>
+    <w:lsdException w:name="Grid Table 6 Colorful Accent 1" w:uiPriority="51"/>
+    <w:lsdException w:name="Grid Table 7 Colorful Accent 1" w:uiPriority="52"/>
+    <w:lsdException w:name="Grid Table 1 Light Accent 2" w:uiPriority="46"/>
+    <w:lsdException w:name="Grid Table 2 Accent 2" w:uiPriority="47"/>
+    <w:lsdException w:name="Grid Table 3 Accent 2" w:uiPriority="48"/>
+    <w:lsdException w:name="Grid Table 4 Accent 2" w:uiPriority="49"/>
+    <w:lsdException w:name="Grid Table 5 Dark Accent 2" w:uiPriority="50"/>
+    <w:lsdException w:name="Grid Table 6 Colorful Accent 2" w:uiPriority="51"/>
+    <w:lsdException w:name="Grid Table 7 Colorful Accent 2" w:uiPriority="52"/>
+    <w:lsdException w:name="Grid Table 1 Light Accent 3" w:uiPriority="46"/>
+    <w:lsdException w:name="Grid Table 2 Accent 3" w:uiPriority="47"/>
+    <w:lsdException w:name="Grid Table 3 Accent 3" w:uiPriority="48"/>
+    <w:lsdException w:name="Grid Table 4 Accent 3" w:uiPriority="49"/>
+    <w:lsdException w:name="Grid Table 5 Dark Accent 3" w:uiPriority="50"/>
+    <w:lsdException w:name="Grid Table 6 Colorful Accent 3" w:uiPriority="51"/>
+    <w:lsdException w:name="Grid Table 7 Colorful Accent 3" w:uiPriority="52"/>
+    <w:lsdException w:name="Grid Table 1 Light Accent 4" w:uiPriority="46"/>
+    <w:lsdException w:name="Grid Table 2 Accent 4" w:uiPriority="47"/>
+    <w:lsdException w:name="Grid Table 3 Accent 4" w:uiPriority="48"/>
+    <w:lsdException w:name="Grid Table 4 Accent 4" w:uiPriority="49"/>
+    <w:lsdException w:name="Grid Table 5 Dark Accent 4" w:uiPriority="50"/>
+    <w:lsdException w:name="Grid Table 6 Colorful Accent 4" w:uiPriority="51"/>
+    <w:lsdException w:name="Grid Table 7 Colorful Accent 4" w:uiPriority="52"/>
+    <w:lsdException w:name="Grid Table 1 Light Accent 5" w:uiPriority="46"/>
+    <w:lsdException w:name="Grid Table 2 Accent 5" w:uiPriority="47"/>
+    <w:lsdException w:name="Grid Table 3 Accent 5" w:uiPriority="48"/>
+    <w:lsdException w:name="Grid Table 4 Accent 5" w:uiPriority="49"/>
+    <w:lsdException w:name="Grid Table 5 Dark Accent 5" w:uiPriority="50"/>
+    <w:lsdException w:name="Grid Table 6 Colorful Accent 5" w:uiPriority="51"/>
+    <w:lsdException w:name="Grid Table 7 Colorful Accent 5" w:uiPriority="52"/>
+    <w:lsdException w:name="Grid Table 1 Light Accent 6" w:uiPriority="46"/>
+    <w:lsdException w:name="Grid Table 2 Accent 6" w:uiPriority="47"/>
+    <w:lsdException w:name="Grid Table 3 Accent 6" w:uiPriority="48"/>
+    <w:lsdException w:name="Grid Table 4 Accent 6" w:uiPriority="49"/>
+    <w:lsdException w:name="Grid Table 5 Dark Accent 6" w:uiPriority="50"/>
+    <w:lsdException w:name="Grid Table 6 Colorful Accent 6" w:uiPriority="51"/>
+    <w:lsdException w:name="Grid Table 7 Colorful Accent 6" w:uiPriority="52"/>
+    <w:lsdException w:name="List Table 1 Light" w:uiPriority="46"/>
+    <w:lsdException w:name="List Table 2" w:uiPriority="47"/>
+    <w:lsdException w:name="List Table 3" w:uiPriority="48"/>
+    <w:lsdException w:name="List Table 4" w:uiPriority="49"/>
+    <w:lsdException w:name="List Table 5 Dark" w:uiPriority="50"/>
+    <w:lsdException w:name="List Table 6 Colorful" w:uiPriority="51"/>
+    <w:lsdException w:name="List Table 7 Colorful" w:uiPriority="52"/>
+    <w:lsdException w:name="List Table 1 Light Accent 1" w:uiPriority="46"/>
+    <w:lsdException w:name="List Table 2 Accent 1" w:uiPriority="47"/>
+    <w:lsdException w:name="List Table 3 Accent 1" w:uiPriority="48"/>
+    <w:lsdException w:name="List Table 4 Accent 1" w:uiPriority="49"/>
+    <w:lsdException w:name="List Table 5 Dark Accent 1" w:uiPriority="50"/>
+    <w:lsdException w:name="List Table 6 Colorful Accent 1" w:uiPriority="51"/>
+    <w:lsdException w:name="List Table 7 Colorful Accent 1" w:uiPriority="52"/>
+    <w:lsdException w:name="List Table 1 Light Accent 2" w:uiPriority="46"/>
+    <w:lsdException w:name="List Table 2 Accent 2" w:uiPriority="47"/>
+    <w:lsdException w:name="List Table 3 Accent 2" w:uiPriority="48"/>
+    <w:lsdException w:name="List Table 4 Accent 2" w:uiPriority="49"/>
+    <w:lsdException w:name="List Table 5 Dark Accent 2" w:uiPriority="50"/>
+    <w:lsdException w:name="List Table 6 Colorful Accent 2" w:uiPriority="51"/>
+    <w:lsdException w:name="List Table 7 Colorful Accent 2" w:uiPriority="52"/>
+    <w:lsdException w:name="List Table 1 Light Accent 3" w:uiPriority="46"/>
+    <w:lsdException w:name="List Table 2 Accent 3" w:uiPriority="47"/>
+    <w:lsdException w:name="List Table 3 Accent 3" w:uiPriority="48"/>
+    <w:lsdException w:name="List Table 4 Accent 3" w:uiPriority="49"/>
+    <w:lsdException w:name="List Table 5 Dark Accent 3" w:uiPriority="50"/>
+    <w:lsdException w:name="List Table 6 Colorful Accent 3" w:uiPriority="51"/>
+    <w:lsdException w:name="List Table 7 Colorful Accent 3" w:uiPriority="52"/>
+    <w:lsdException w:name="List Table 1 Light Accent 4" w:uiPriority="46"/>
+    <w:lsdException w:name="List Table 2 Accent 4" w:uiPriority="47"/>
+    <w:lsdException w:name="List Table 3 Accent 4" w:uiPriority="48"/>
+    <w:lsdException w:name="List Table 4 Accent 4" w:uiPriority="49"/>
+    <w:lsdException w:name="List Table 5 Dark Accent 4" w:uiPriority="50"/>
+    <w:lsdException w:name="List Table 6 Colorful Accent 4" w:uiPriority="51"/>
+    <w:lsdException w:name="List Table 7 Colorful Accent 4" w:uiPriority="52"/>
+    <w:lsdException w:name="List Table 1 Light Accent 5" w:uiPriority="46"/>
+    <w:lsdException w:name="List Table 2 Accent 5" w:uiPriority="47"/>
+    <w:lsdException w:name="List Table 3 Accent 5" w:uiPriority="48"/>
+    <w:lsdException w:name="List Table 4 Accent 5" w:uiPriority="49"/>
+    <w:lsdException w:name="List Table 5 Dark Accent 5" w:uiPriority="50"/>
+    <w:lsdException w:name="List Table 6 Colorful Accent 5" w:uiPriority="51"/>
+    <w:lsdException w:name="List Table 7 Colorful Accent 5" w:uiPriority="52"/>
+    <w:lsdException w:name="List Table 1 Light Accent 6" w:uiPriority="46"/>
+    <w:lsdException w:name="List Table 2 Accent 6" w:uiPriority="47"/>
+    <w:lsdException w:name="List Table 3 Accent 6" w:uiPriority="48"/>
+    <w:lsdException w:name="List Table 4 Accent 6" w:uiPriority="49"/>
+    <w:lsdException w:name="List Table 5 Dark Accent 6" w:uiPriority="50"/>
+    <w:lsdException w:name="List Table 6 Colorful Accent 6" w:uiPriority="51"/>
+    <w:lsdException w:name="List Table 7 Colorful Accent 6" w:uiPriority="52"/>
   </w:latentStyles>
   <w:style w:type="paragraph" w:default="1" w:styleId="Normal">
     <w:name w:val="Normal"/>
@@ -3737,7 +3654,7 @@
 </file>
 
 <file path=customXml/itemProps1.xml><?xml version="1.0" encoding="utf-8"?>
-<ds:datastoreItem xmlns:ds="http://schemas.openxmlformats.org/officeDocument/2006/customXml" ds:itemID="{799F0E81-1A8C-4E3D-A501-F5CC9D1412B7}">
+<ds:datastoreItem xmlns:ds="http://schemas.openxmlformats.org/officeDocument/2006/customXml" ds:itemID="{7AE6492E-54F5-48FD-94A4-55C7B9683838}">
   <ds:schemaRefs>
     <ds:schemaRef ds:uri="http://schemas.openxmlformats.org/officeDocument/2006/bibliography"/>
   </ds:schemaRefs>

</xml_diff>

<commit_message>
Final Working Java Code
The final version of the working java code. Nothing will change now.
Also includes revision to the report and the Arduino code.
</commit_message>
<xml_diff>
--- a/CT4003_TheKenobis_Assignment2Report.docx
+++ b/CT4003_TheKenobis_Assignment2Report.docx
@@ -1,6 +1,6 @@
 
 <file path=word/document.xml><?xml version="1.0" encoding="utf-8"?>
-<w:document xmlns:wpc="http://schemas.microsoft.com/office/word/2010/wordprocessingCanvas" xmlns:mc="http://schemas.openxmlformats.org/markup-compatibility/2006" xmlns:o="urn:schemas-microsoft-com:office:office" xmlns:r="http://schemas.openxmlformats.org/officeDocument/2006/relationships" xmlns:m="http://schemas.openxmlformats.org/officeDocument/2006/math" xmlns:v="urn:schemas-microsoft-com:vml" xmlns:wp14="http://schemas.microsoft.com/office/word/2010/wordprocessingDrawing" xmlns:wp="http://schemas.openxmlformats.org/drawingml/2006/wordprocessingDrawing" xmlns:w10="urn:schemas-microsoft-com:office:word" xmlns:w="http://schemas.openxmlformats.org/wordprocessingml/2006/main" xmlns:w14="http://schemas.microsoft.com/office/word/2010/wordml" xmlns:w15="http://schemas.microsoft.com/office/word/2012/wordml" xmlns:wpg="http://schemas.microsoft.com/office/word/2010/wordprocessingGroup" xmlns:wpi="http://schemas.microsoft.com/office/word/2010/wordprocessingInk" xmlns:wne="http://schemas.microsoft.com/office/word/2006/wordml" xmlns:wps="http://schemas.microsoft.com/office/word/2010/wordprocessingShape" mc:Ignorable="w14 w15 wp14">
+<w:document xmlns:wpc="http://schemas.microsoft.com/office/word/2010/wordprocessingCanvas" xmlns:mc="http://schemas.openxmlformats.org/markup-compatibility/2006" xmlns:o="urn:schemas-microsoft-com:office:office" xmlns:r="http://schemas.openxmlformats.org/officeDocument/2006/relationships" xmlns:m="http://schemas.openxmlformats.org/officeDocument/2006/math" xmlns:v="urn:schemas-microsoft-com:vml" xmlns:wp14="http://schemas.microsoft.com/office/word/2010/wordprocessingDrawing" xmlns:wp="http://schemas.openxmlformats.org/drawingml/2006/wordprocessingDrawing" xmlns:w10="urn:schemas-microsoft-com:office:word" xmlns:w="http://schemas.openxmlformats.org/wordprocessingml/2006/main" xmlns:w14="http://schemas.microsoft.com/office/word/2010/wordml" xmlns:wpg="http://schemas.microsoft.com/office/word/2010/wordprocessingGroup" xmlns:wpi="http://schemas.microsoft.com/office/word/2010/wordprocessingInk" xmlns:wne="http://schemas.microsoft.com/office/word/2006/wordml" xmlns:wps="http://schemas.microsoft.com/office/word/2010/wordprocessingShape" mc:Ignorable="w14 wp14">
   <w:body>
     <w:p>
       <w:pPr>
@@ -510,7 +510,6 @@
           <w:pPr>
             <w:pStyle w:val="TOC1"/>
             <w:rPr>
-              <w:rFonts w:eastAsiaTheme="minorEastAsia"/>
               <w:noProof/>
             </w:rPr>
           </w:pPr>
@@ -841,14 +840,22 @@
     </w:p>
     <w:p>
       <w:pPr>
-        <w:spacing w:after="0" w:line="288" w:lineRule="auto"/>
-        <w:rPr>
-          <w:b/>
-        </w:rPr>
-      </w:pPr>
-      <w:r>
-        <w:rPr>
-          <w:b/>
+        <w:pStyle w:val="Heading2"/>
+        <w:spacing w:before="0"/>
+        <w:rPr>
+          <w:rFonts w:asciiTheme="minorHAnsi" w:hAnsiTheme="minorHAnsi"/>
+          <w:b w:val="0"/>
+          <w:color w:val="auto"/>
+          <w:sz w:val="22"/>
+          <w:szCs w:val="22"/>
+        </w:rPr>
+      </w:pPr>
+      <w:r>
+        <w:rPr>
+          <w:rFonts w:asciiTheme="minorHAnsi" w:hAnsiTheme="minorHAnsi"/>
+          <w:color w:val="auto"/>
+          <w:sz w:val="22"/>
+          <w:szCs w:val="22"/>
         </w:rPr>
         <w:t>Team Name</w:t>
       </w:r>
@@ -896,7 +903,6 @@
           </w:tcPr>
           <w:p>
             <w:pPr>
-              <w:spacing w:line="288" w:lineRule="auto"/>
               <w:rPr>
                 <w:b/>
               </w:rPr>
@@ -915,7 +921,6 @@
           </w:tcPr>
           <w:p>
             <w:pPr>
-              <w:spacing w:line="288" w:lineRule="auto"/>
               <w:rPr>
                 <w:b/>
               </w:rPr>
@@ -1059,14 +1064,18 @@
     </w:p>
     <w:p>
       <w:pPr>
-        <w:spacing w:after="0" w:line="288" w:lineRule="auto"/>
-        <w:rPr>
-          <w:b/>
-        </w:rPr>
-      </w:pPr>
-      <w:r>
-        <w:rPr>
-          <w:b/>
+        <w:pStyle w:val="Heading2"/>
+        <w:spacing w:before="0"/>
+        <w:rPr>
+          <w:b w:val="0"/>
+        </w:rPr>
+      </w:pPr>
+      <w:r>
+        <w:rPr>
+          <w:rFonts w:asciiTheme="minorHAnsi" w:hAnsiTheme="minorHAnsi"/>
+          <w:color w:val="auto"/>
+          <w:sz w:val="22"/>
+          <w:szCs w:val="22"/>
         </w:rPr>
         <w:t>GitHub Account Details</w:t>
       </w:r>
@@ -1523,13 +1532,175 @@
     </w:p>
     <w:p>
       <w:pPr>
+        <w:pStyle w:val="Heading2"/>
+        <w:spacing w:before="0"/>
+        <w:rPr>
+          <w:rFonts w:asciiTheme="minorHAnsi" w:hAnsiTheme="minorHAnsi"/>
+          <w:color w:val="auto"/>
+          <w:sz w:val="22"/>
+          <w:szCs w:val="22"/>
+        </w:rPr>
+      </w:pPr>
+      <w:r>
+        <w:rPr>
+          <w:rFonts w:asciiTheme="minorHAnsi" w:hAnsiTheme="minorHAnsi"/>
+          <w:color w:val="auto"/>
+          <w:sz w:val="22"/>
+          <w:szCs w:val="22"/>
+        </w:rPr>
+        <w:t>Arduino</w:t>
+      </w:r>
+      <w:r>
+        <w:rPr>
+          <w:rFonts w:asciiTheme="minorHAnsi" w:hAnsiTheme="minorHAnsi"/>
+          <w:color w:val="auto"/>
+          <w:sz w:val="22"/>
+          <w:szCs w:val="22"/>
+        </w:rPr>
+        <w:t xml:space="preserve"> Circuit</w:t>
+      </w:r>
+    </w:p>
+    <w:p>
+      <w:pPr>
+        <w:spacing w:after="0"/>
+      </w:pPr>
+    </w:p>
+    <w:p>
+      <w:pPr>
+        <w:spacing w:after="0" w:line="288" w:lineRule="auto"/>
+      </w:pPr>
+      <w:r>
+        <w:rPr>
+          <w:noProof/>
+        </w:rPr>
+        <w:drawing>
+          <wp:inline distT="0" distB="0" distL="0" distR="0">
+            <wp:extent cx="3754800" cy="3301200"/>
+            <wp:effectExtent l="19050" t="19050" r="17145" b="13970"/>
+            <wp:docPr id="1" name="Picture 1" descr="N:\GitHub\ArduinoSecurityBot\Arduino Images\IMG_0707.png"/>
+            <wp:cNvGraphicFramePr>
+              <a:graphicFrameLocks xmlns:a="http://schemas.openxmlformats.org/drawingml/2006/main" noChangeAspect="1"/>
+            </wp:cNvGraphicFramePr>
+            <a:graphic xmlns:a="http://schemas.openxmlformats.org/drawingml/2006/main">
+              <a:graphicData uri="http://schemas.openxmlformats.org/drawingml/2006/picture">
+                <pic:pic xmlns:pic="http://schemas.openxmlformats.org/drawingml/2006/picture">
+                  <pic:nvPicPr>
+                    <pic:cNvPr id="0" name="Picture 1" descr="N:\GitHub\ArduinoSecurityBot\Arduino Images\IMG_0707.png"/>
+                    <pic:cNvPicPr>
+                      <a:picLocks noChangeAspect="1" noChangeArrowheads="1"/>
+                    </pic:cNvPicPr>
+                  </pic:nvPicPr>
+                  <pic:blipFill>
+                    <a:blip r:embed="rId9">
+                      <a:extLst>
+                        <a:ext uri="{28A0092B-C50C-407E-A947-70E740481C1C}">
+                          <a14:useLocalDpi xmlns:a14="http://schemas.microsoft.com/office/drawing/2010/main" val="0"/>
+                        </a:ext>
+                      </a:extLst>
+                    </a:blip>
+                    <a:srcRect/>
+                    <a:stretch>
+                      <a:fillRect/>
+                    </a:stretch>
+                  </pic:blipFill>
+                  <pic:spPr bwMode="auto">
+                    <a:xfrm>
+                      <a:off x="0" y="0"/>
+                      <a:ext cx="3754800" cy="3301200"/>
+                    </a:xfrm>
+                    <a:prstGeom prst="rect">
+                      <a:avLst/>
+                    </a:prstGeom>
+                    <a:noFill/>
+                    <a:ln w="12700">
+                      <a:solidFill>
+                        <a:schemeClr val="tx1"/>
+                      </a:solidFill>
+                    </a:ln>
+                  </pic:spPr>
+                </pic:pic>
+              </a:graphicData>
+            </a:graphic>
+          </wp:inline>
+        </w:drawing>
+      </w:r>
+    </w:p>
+    <w:p>
+      <w:pPr>
+        <w:spacing w:after="0" w:line="288" w:lineRule="auto"/>
+      </w:pPr>
+    </w:p>
+    <w:p>
+      <w:pPr>
+        <w:pStyle w:val="Heading2"/>
+        <w:spacing w:before="0"/>
+      </w:pPr>
+      <w:r>
+        <w:rPr>
+          <w:rFonts w:asciiTheme="minorHAnsi" w:hAnsiTheme="minorHAnsi"/>
+          <w:color w:val="auto"/>
+          <w:sz w:val="22"/>
+          <w:szCs w:val="22"/>
+        </w:rPr>
+        <w:t>Arduino Code</w:t>
+      </w:r>
+    </w:p>
+    <w:p>
+      <w:pPr>
+        <w:spacing w:after="0" w:line="288" w:lineRule="auto"/>
+      </w:pPr>
+    </w:p>
+    <w:p>
+      <w:pPr>
+        <w:spacing w:after="0" w:line="288" w:lineRule="auto"/>
+      </w:pPr>
+    </w:p>
+    <w:p>
+      <w:pPr>
+        <w:spacing w:after="0" w:line="288" w:lineRule="auto"/>
+      </w:pPr>
+    </w:p>
+    <w:p>
+      <w:pPr>
+        <w:pStyle w:val="Heading2"/>
+        <w:spacing w:before="0"/>
+      </w:pPr>
+      <w:r>
+        <w:rPr>
+          <w:rFonts w:asciiTheme="minorHAnsi" w:hAnsiTheme="minorHAnsi"/>
+          <w:color w:val="auto"/>
+          <w:sz w:val="22"/>
+          <w:szCs w:val="22"/>
+        </w:rPr>
+        <w:t>Java Code</w:t>
+      </w:r>
+    </w:p>
+    <w:p>
+      <w:pPr>
+        <w:spacing w:after="0" w:line="288" w:lineRule="auto"/>
+      </w:pPr>
+    </w:p>
+    <w:p>
+      <w:pPr>
+        <w:spacing w:after="0" w:line="288" w:lineRule="auto"/>
+      </w:pPr>
+      <w:bookmarkStart w:id="4" w:name="_GoBack"/>
+      <w:bookmarkEnd w:id="4"/>
+    </w:p>
+    <w:p>
+      <w:pPr>
+        <w:spacing w:after="0" w:line="288" w:lineRule="auto"/>
+      </w:pPr>
+    </w:p>
+    <w:p>
+      <w:pPr>
         <w:pStyle w:val="NoSpacing"/>
         <w:outlineLvl w:val="0"/>
         <w:rPr>
           <w:b/>
         </w:rPr>
       </w:pPr>
-      <w:bookmarkStart w:id="4" w:name="_Toc382294770"/>
+      <w:bookmarkStart w:id="5" w:name="_Toc382294770"/>
       <w:r>
         <w:rPr>
           <w:b/>
@@ -1543,7 +1714,17 @@
         </w:rPr>
         <w:t xml:space="preserve"> (Technical or Group Management)</w:t>
       </w:r>
-      <w:bookmarkEnd w:id="4"/>
+      <w:bookmarkEnd w:id="5"/>
+    </w:p>
+    <w:p>
+      <w:pPr>
+        <w:pStyle w:val="NoSpacing"/>
+        <w:rPr>
+          <w:b/>
+          <w:u w:val="single"/>
+        </w:rPr>
+      </w:pPr>
+      <w:bookmarkStart w:id="6" w:name="_Toc382294771"/>
     </w:p>
     <w:p>
       <w:pPr>
@@ -1551,22 +1732,17 @@
         <w:outlineLvl w:val="0"/>
         <w:rPr>
           <w:b/>
-        </w:rPr>
-      </w:pPr>
-    </w:p>
-    <w:p>
-      <w:pPr>
-        <w:pStyle w:val="NoSpacing"/>
-        <w:numPr>
-          <w:ilvl w:val="0"/>
-          <w:numId w:val="6"/>
-        </w:numPr>
-        <w:outlineLvl w:val="0"/>
-        <w:rPr>
-          <w:b/>
           <w:u w:val="single"/>
         </w:rPr>
       </w:pPr>
+      <w:r>
+        <w:rPr>
+          <w:b/>
+          <w:u w:val="single"/>
+        </w:rPr>
+        <w:t>Reflection</w:t>
+      </w:r>
+      <w:bookmarkEnd w:id="6"/>
     </w:p>
     <w:p>
       <w:pPr>
@@ -1582,15 +1758,43 @@
           <w:u w:val="single"/>
         </w:rPr>
       </w:pPr>
-      <w:bookmarkStart w:id="5" w:name="_Toc382294771"/>
+      <w:bookmarkStart w:id="7" w:name="_Toc382294772"/>
       <w:r>
         <w:rPr>
           <w:b/>
           <w:u w:val="single"/>
         </w:rPr>
-        <w:t>Reflection</w:t>
-      </w:r>
-      <w:bookmarkEnd w:id="5"/>
+        <w:t>Test Cases</w:t>
+      </w:r>
+      <w:bookmarkEnd w:id="7"/>
+    </w:p>
+    <w:p>
+      <w:pPr>
+        <w:spacing w:after="0" w:line="288" w:lineRule="auto"/>
+      </w:pPr>
+    </w:p>
+    <w:p>
+      <w:pPr>
+        <w:pStyle w:val="Heading1"/>
+        <w:spacing w:before="0"/>
+        <w:rPr>
+          <w:rFonts w:asciiTheme="minorHAnsi" w:hAnsiTheme="minorHAnsi"/>
+          <w:color w:val="auto"/>
+          <w:sz w:val="22"/>
+          <w:szCs w:val="22"/>
+          <w:u w:val="single"/>
+        </w:rPr>
+      </w:pPr>
+      <w:r>
+        <w:rPr>
+          <w:rFonts w:asciiTheme="minorHAnsi" w:hAnsiTheme="minorHAnsi"/>
+          <w:color w:val="auto"/>
+          <w:sz w:val="22"/>
+          <w:szCs w:val="22"/>
+          <w:u w:val="single"/>
+        </w:rPr>
+        <w:t>Trace Tables</w:t>
+      </w:r>
     </w:p>
     <w:p>
       <w:pPr>
@@ -1606,15 +1810,15 @@
           <w:u w:val="single"/>
         </w:rPr>
       </w:pPr>
-      <w:bookmarkStart w:id="6" w:name="_Toc382294772"/>
+      <w:bookmarkStart w:id="8" w:name="_Toc382294773"/>
       <w:r>
         <w:rPr>
           <w:b/>
           <w:u w:val="single"/>
         </w:rPr>
-        <w:t>Test Cases</w:t>
-      </w:r>
-      <w:bookmarkEnd w:id="6"/>
+        <w:t>Review Meetings</w:t>
+      </w:r>
+      <w:bookmarkEnd w:id="8"/>
     </w:p>
     <w:p>
       <w:pPr>
@@ -1630,19 +1834,114 @@
           <w:u w:val="single"/>
         </w:rPr>
       </w:pPr>
-      <w:bookmarkStart w:id="7" w:name="_Toc382294773"/>
+      <w:bookmarkStart w:id="9" w:name="_Toc382294774"/>
       <w:r>
         <w:rPr>
           <w:b/>
           <w:u w:val="single"/>
         </w:rPr>
-        <w:t>Review Meetings</w:t>
-      </w:r>
-      <w:bookmarkEnd w:id="7"/>
-    </w:p>
-    <w:p>
-      <w:pPr>
-        <w:spacing w:after="0" w:line="288" w:lineRule="auto"/>
+        <w:t>Team Member Contribution</w:t>
+      </w:r>
+      <w:bookmarkEnd w:id="9"/>
+    </w:p>
+    <w:p>
+      <w:pPr>
+        <w:pStyle w:val="NoSpacing"/>
+        <w:rPr>
+          <w:b/>
+        </w:rPr>
+      </w:pPr>
+    </w:p>
+    <w:p>
+      <w:pPr>
+        <w:pStyle w:val="NoSpacing"/>
+        <w:outlineLvl w:val="1"/>
+        <w:rPr>
+          <w:b/>
+        </w:rPr>
+      </w:pPr>
+      <w:r>
+        <w:rPr>
+          <w:b/>
+        </w:rPr>
+        <w:t>Andrew</w:t>
+      </w:r>
+    </w:p>
+    <w:p>
+      <w:pPr>
+        <w:pStyle w:val="NoSpacing"/>
+        <w:rPr>
+          <w:b/>
+        </w:rPr>
+      </w:pPr>
+    </w:p>
+    <w:p>
+      <w:pPr>
+        <w:pStyle w:val="NoSpacing"/>
+        <w:outlineLvl w:val="1"/>
+        <w:rPr>
+          <w:b/>
+        </w:rPr>
+      </w:pPr>
+      <w:r>
+        <w:rPr>
+          <w:b/>
+        </w:rPr>
+        <w:t>Carl</w:t>
+      </w:r>
+    </w:p>
+    <w:p>
+      <w:pPr>
+        <w:pStyle w:val="NoSpacing"/>
+        <w:rPr>
+          <w:b/>
+        </w:rPr>
+      </w:pPr>
+    </w:p>
+    <w:p>
+      <w:pPr>
+        <w:pStyle w:val="NoSpacing"/>
+        <w:outlineLvl w:val="1"/>
+        <w:rPr>
+          <w:b/>
+        </w:rPr>
+      </w:pPr>
+      <w:r>
+        <w:rPr>
+          <w:b/>
+        </w:rPr>
+        <w:t>Josh</w:t>
+      </w:r>
+    </w:p>
+    <w:p>
+      <w:pPr>
+        <w:pStyle w:val="NoSpacing"/>
+        <w:rPr>
+          <w:b/>
+        </w:rPr>
+      </w:pPr>
+    </w:p>
+    <w:p>
+      <w:pPr>
+        <w:pStyle w:val="NoSpacing"/>
+        <w:outlineLvl w:val="1"/>
+        <w:rPr>
+          <w:b/>
+        </w:rPr>
+      </w:pPr>
+      <w:r>
+        <w:rPr>
+          <w:b/>
+        </w:rPr>
+        <w:t>Reece</w:t>
+      </w:r>
+    </w:p>
+    <w:p>
+      <w:pPr>
+        <w:pStyle w:val="NoSpacing"/>
+        <w:rPr>
+          <w:b/>
+        </w:rPr>
       </w:pPr>
     </w:p>
     <w:p>
@@ -1654,177 +1953,62 @@
           <w:u w:val="single"/>
         </w:rPr>
       </w:pPr>
-      <w:bookmarkStart w:id="8" w:name="_Toc382294774"/>
+      <w:bookmarkStart w:id="10" w:name="_Toc382294775"/>
       <w:r>
         <w:rPr>
           <w:b/>
           <w:u w:val="single"/>
         </w:rPr>
-        <w:t>Team Member Contribution</w:t>
-      </w:r>
-      <w:bookmarkEnd w:id="8"/>
+        <w:t>References</w:t>
+      </w:r>
+      <w:bookmarkEnd w:id="10"/>
     </w:p>
     <w:p>
       <w:pPr>
         <w:pStyle w:val="NoSpacing"/>
-        <w:outlineLvl w:val="0"/>
-        <w:rPr>
-          <w:b/>
-          <w:u w:val="single"/>
-        </w:rPr>
       </w:pPr>
     </w:p>
     <w:p>
       <w:pPr>
         <w:pStyle w:val="NoSpacing"/>
-        <w:outlineLvl w:val="0"/>
-        <w:rPr>
-          <w:b/>
-        </w:rPr>
-      </w:pPr>
-      <w:r>
-        <w:rPr>
-          <w:b/>
-        </w:rPr>
-        <w:t>Andrew</w:t>
+      </w:pPr>
+      <w:r>
+        <w:t>Notes:</w:t>
       </w:r>
     </w:p>
     <w:p>
       <w:pPr>
         <w:pStyle w:val="NoSpacing"/>
-        <w:outlineLvl w:val="0"/>
       </w:pPr>
     </w:p>
     <w:p>
       <w:pPr>
         <w:pStyle w:val="NoSpacing"/>
-        <w:outlineLvl w:val="0"/>
-        <w:rPr>
-          <w:b/>
-        </w:rPr>
-      </w:pPr>
-      <w:r>
-        <w:rPr>
-          <w:b/>
-        </w:rPr>
-        <w:t>Carl</w:t>
+      </w:pPr>
+      <w:r>
+        <w:t xml:space="preserve">Word Count </w:t>
+      </w:r>
+      <w:r>
+        <w:t>–</w:t>
+      </w:r>
+      <w:r>
+        <w:t xml:space="preserve"> </w:t>
+      </w:r>
+      <w:r>
+        <w:t>As long as criteria is covered, this isn’t an issue.</w:t>
       </w:r>
     </w:p>
     <w:p>
       <w:pPr>
         <w:pStyle w:val="NoSpacing"/>
-        <w:outlineLvl w:val="0"/>
-      </w:pPr>
-    </w:p>
-    <w:p>
-      <w:pPr>
-        <w:pStyle w:val="NoSpacing"/>
-        <w:outlineLvl w:val="0"/>
-        <w:rPr>
-          <w:b/>
-        </w:rPr>
-      </w:pPr>
-      <w:r>
-        <w:rPr>
-          <w:b/>
-        </w:rPr>
-        <w:t>Josh</w:t>
-      </w:r>
-    </w:p>
-    <w:p>
-      <w:pPr>
-        <w:pStyle w:val="NoSpacing"/>
-        <w:outlineLvl w:val="0"/>
-      </w:pPr>
-    </w:p>
-    <w:p>
-      <w:pPr>
-        <w:pStyle w:val="NoSpacing"/>
-        <w:outlineLvl w:val="0"/>
-        <w:rPr>
-          <w:b/>
-        </w:rPr>
-      </w:pPr>
-      <w:r>
-        <w:rPr>
-          <w:b/>
-        </w:rPr>
-        <w:t>Reece</w:t>
-      </w:r>
-    </w:p>
-    <w:p>
-      <w:pPr>
-        <w:pStyle w:val="NoSpacing"/>
-        <w:outlineLvl w:val="0"/>
-      </w:pPr>
-    </w:p>
-    <w:p>
-      <w:pPr>
-        <w:pStyle w:val="NoSpacing"/>
-        <w:outlineLvl w:val="0"/>
-        <w:rPr>
-          <w:b/>
-          <w:u w:val="single"/>
-        </w:rPr>
-      </w:pPr>
-      <w:bookmarkStart w:id="9" w:name="_Toc382294775"/>
-      <w:r>
-        <w:rPr>
-          <w:b/>
-          <w:u w:val="single"/>
-        </w:rPr>
-        <w:t>References</w:t>
-      </w:r>
-      <w:bookmarkEnd w:id="9"/>
-    </w:p>
-    <w:p>
-      <w:pPr>
-        <w:pStyle w:val="NoSpacing"/>
-      </w:pPr>
-      <w:bookmarkStart w:id="10" w:name="_GoBack"/>
-      <w:bookmarkEnd w:id="10"/>
-    </w:p>
-    <w:p>
-      <w:pPr>
-        <w:pStyle w:val="NoSpacing"/>
-      </w:pPr>
-      <w:r>
-        <w:t>Notes:</w:t>
-      </w:r>
-    </w:p>
-    <w:p>
-      <w:pPr>
-        <w:pStyle w:val="NoSpacing"/>
-      </w:pPr>
-    </w:p>
-    <w:p>
-      <w:pPr>
-        <w:pStyle w:val="NoSpacing"/>
-      </w:pPr>
-      <w:r>
-        <w:t xml:space="preserve">Word Count </w:t>
-      </w:r>
-      <w:r>
-        <w:t>–</w:t>
-      </w:r>
-      <w:r>
-        <w:t xml:space="preserve"> </w:t>
-      </w:r>
-      <w:r>
-        <w:t>As long as criteria is covered, this isn’t an issue.</w:t>
-      </w:r>
-    </w:p>
-    <w:p>
-      <w:pPr>
-        <w:pStyle w:val="NoSpacing"/>
       </w:pPr>
       <w:r>
         <w:t>Presentation – Use the video to showcase the project working. Explain in detail afterwards</w:t>
       </w:r>
     </w:p>
     <w:sectPr>
-      <w:headerReference w:type="default" r:id="rId8"/>
-      <w:footerReference w:type="default" r:id="rId9"/>
+      <w:headerReference w:type="default" r:id="rId10"/>
+      <w:footerReference w:type="default" r:id="rId11"/>
       <w:pgSz w:w="12240" w:h="15840"/>
       <w:pgMar w:top="1440" w:right="1440" w:bottom="1440" w:left="1440" w:header="708" w:footer="708" w:gutter="0"/>
       <w:cols w:space="708"/>
@@ -1835,7 +2019,7 @@
 </file>
 
 <file path=word/endnotes.xml><?xml version="1.0" encoding="utf-8"?>
-<w:endnotes xmlns:wpc="http://schemas.microsoft.com/office/word/2010/wordprocessingCanvas" xmlns:mc="http://schemas.openxmlformats.org/markup-compatibility/2006" xmlns:o="urn:schemas-microsoft-com:office:office" xmlns:r="http://schemas.openxmlformats.org/officeDocument/2006/relationships" xmlns:m="http://schemas.openxmlformats.org/officeDocument/2006/math" xmlns:v="urn:schemas-microsoft-com:vml" xmlns:wp14="http://schemas.microsoft.com/office/word/2010/wordprocessingDrawing" xmlns:wp="http://schemas.openxmlformats.org/drawingml/2006/wordprocessingDrawing" xmlns:w10="urn:schemas-microsoft-com:office:word" xmlns:w="http://schemas.openxmlformats.org/wordprocessingml/2006/main" xmlns:w14="http://schemas.microsoft.com/office/word/2010/wordml" xmlns:w15="http://schemas.microsoft.com/office/word/2012/wordml" xmlns:wpg="http://schemas.microsoft.com/office/word/2010/wordprocessingGroup" xmlns:wpi="http://schemas.microsoft.com/office/word/2010/wordprocessingInk" xmlns:wne="http://schemas.microsoft.com/office/word/2006/wordml" xmlns:wps="http://schemas.microsoft.com/office/word/2010/wordprocessingShape" mc:Ignorable="w14 w15 wp14">
+<w:endnotes xmlns:wpc="http://schemas.microsoft.com/office/word/2010/wordprocessingCanvas" xmlns:mc="http://schemas.openxmlformats.org/markup-compatibility/2006" xmlns:o="urn:schemas-microsoft-com:office:office" xmlns:r="http://schemas.openxmlformats.org/officeDocument/2006/relationships" xmlns:m="http://schemas.openxmlformats.org/officeDocument/2006/math" xmlns:v="urn:schemas-microsoft-com:vml" xmlns:wp14="http://schemas.microsoft.com/office/word/2010/wordprocessingDrawing" xmlns:wp="http://schemas.openxmlformats.org/drawingml/2006/wordprocessingDrawing" xmlns:w10="urn:schemas-microsoft-com:office:word" xmlns:w="http://schemas.openxmlformats.org/wordprocessingml/2006/main" xmlns:w14="http://schemas.microsoft.com/office/word/2010/wordml" xmlns:wpg="http://schemas.microsoft.com/office/word/2010/wordprocessingGroup" xmlns:wpi="http://schemas.microsoft.com/office/word/2010/wordprocessingInk" xmlns:wne="http://schemas.microsoft.com/office/word/2006/wordml" xmlns:wps="http://schemas.microsoft.com/office/word/2010/wordprocessingShape" mc:Ignorable="w14 wp14">
   <w:endnote w:type="separator" w:id="-1">
     <w:p>
       <w:pPr>
@@ -1860,7 +2044,7 @@
 </file>
 
 <file path=word/footer1.xml><?xml version="1.0" encoding="utf-8"?>
-<w:ftr xmlns:wpc="http://schemas.microsoft.com/office/word/2010/wordprocessingCanvas" xmlns:mc="http://schemas.openxmlformats.org/markup-compatibility/2006" xmlns:o="urn:schemas-microsoft-com:office:office" xmlns:r="http://schemas.openxmlformats.org/officeDocument/2006/relationships" xmlns:m="http://schemas.openxmlformats.org/officeDocument/2006/math" xmlns:v="urn:schemas-microsoft-com:vml" xmlns:wp14="http://schemas.microsoft.com/office/word/2010/wordprocessingDrawing" xmlns:wp="http://schemas.openxmlformats.org/drawingml/2006/wordprocessingDrawing" xmlns:w10="urn:schemas-microsoft-com:office:word" xmlns:w="http://schemas.openxmlformats.org/wordprocessingml/2006/main" xmlns:w14="http://schemas.microsoft.com/office/word/2010/wordml" xmlns:w15="http://schemas.microsoft.com/office/word/2012/wordml" xmlns:wpg="http://schemas.microsoft.com/office/word/2010/wordprocessingGroup" xmlns:wpi="http://schemas.microsoft.com/office/word/2010/wordprocessingInk" xmlns:wne="http://schemas.microsoft.com/office/word/2006/wordml" xmlns:wps="http://schemas.microsoft.com/office/word/2010/wordprocessingShape" mc:Ignorable="w14 w15 wp14">
+<w:ftr xmlns:wpc="http://schemas.microsoft.com/office/word/2010/wordprocessingCanvas" xmlns:mc="http://schemas.openxmlformats.org/markup-compatibility/2006" xmlns:o="urn:schemas-microsoft-com:office:office" xmlns:r="http://schemas.openxmlformats.org/officeDocument/2006/relationships" xmlns:m="http://schemas.openxmlformats.org/officeDocument/2006/math" xmlns:v="urn:schemas-microsoft-com:vml" xmlns:wp14="http://schemas.microsoft.com/office/word/2010/wordprocessingDrawing" xmlns:wp="http://schemas.openxmlformats.org/drawingml/2006/wordprocessingDrawing" xmlns:w10="urn:schemas-microsoft-com:office:word" xmlns:w="http://schemas.openxmlformats.org/wordprocessingml/2006/main" xmlns:w14="http://schemas.microsoft.com/office/word/2010/wordml" xmlns:wpg="http://schemas.microsoft.com/office/word/2010/wordprocessingGroup" xmlns:wpi="http://schemas.microsoft.com/office/word/2010/wordprocessingInk" xmlns:wne="http://schemas.microsoft.com/office/word/2006/wordml" xmlns:wps="http://schemas.microsoft.com/office/word/2010/wordprocessingShape" mc:Ignorable="w14 wp14">
   <w:sdt>
     <w:sdtPr>
       <w:id w:val="-1095864239"/>
@@ -1907,7 +2091,7 @@
           <w:rPr>
             <w:noProof/>
           </w:rPr>
-          <w:t>3</w:t>
+          <w:t>4</w:t>
         </w:r>
         <w:r>
           <w:rPr>
@@ -1922,7 +2106,7 @@
 </file>
 
 <file path=word/footnotes.xml><?xml version="1.0" encoding="utf-8"?>
-<w:footnotes xmlns:wpc="http://schemas.microsoft.com/office/word/2010/wordprocessingCanvas" xmlns:mc="http://schemas.openxmlformats.org/markup-compatibility/2006" xmlns:o="urn:schemas-microsoft-com:office:office" xmlns:r="http://schemas.openxmlformats.org/officeDocument/2006/relationships" xmlns:m="http://schemas.openxmlformats.org/officeDocument/2006/math" xmlns:v="urn:schemas-microsoft-com:vml" xmlns:wp14="http://schemas.microsoft.com/office/word/2010/wordprocessingDrawing" xmlns:wp="http://schemas.openxmlformats.org/drawingml/2006/wordprocessingDrawing" xmlns:w10="urn:schemas-microsoft-com:office:word" xmlns:w="http://schemas.openxmlformats.org/wordprocessingml/2006/main" xmlns:w14="http://schemas.microsoft.com/office/word/2010/wordml" xmlns:w15="http://schemas.microsoft.com/office/word/2012/wordml" xmlns:wpg="http://schemas.microsoft.com/office/word/2010/wordprocessingGroup" xmlns:wpi="http://schemas.microsoft.com/office/word/2010/wordprocessingInk" xmlns:wne="http://schemas.microsoft.com/office/word/2006/wordml" xmlns:wps="http://schemas.microsoft.com/office/word/2010/wordprocessingShape" mc:Ignorable="w14 w15 wp14">
+<w:footnotes xmlns:wpc="http://schemas.microsoft.com/office/word/2010/wordprocessingCanvas" xmlns:mc="http://schemas.openxmlformats.org/markup-compatibility/2006" xmlns:o="urn:schemas-microsoft-com:office:office" xmlns:r="http://schemas.openxmlformats.org/officeDocument/2006/relationships" xmlns:m="http://schemas.openxmlformats.org/officeDocument/2006/math" xmlns:v="urn:schemas-microsoft-com:vml" xmlns:wp14="http://schemas.microsoft.com/office/word/2010/wordprocessingDrawing" xmlns:wp="http://schemas.openxmlformats.org/drawingml/2006/wordprocessingDrawing" xmlns:w10="urn:schemas-microsoft-com:office:word" xmlns:w="http://schemas.openxmlformats.org/wordprocessingml/2006/main" xmlns:w14="http://schemas.microsoft.com/office/word/2010/wordml" xmlns:wpg="http://schemas.microsoft.com/office/word/2010/wordprocessingGroup" xmlns:wpi="http://schemas.microsoft.com/office/word/2010/wordprocessingInk" xmlns:wne="http://schemas.microsoft.com/office/word/2006/wordml" xmlns:wps="http://schemas.microsoft.com/office/word/2010/wordprocessingShape" mc:Ignorable="w14 wp14">
   <w:footnote w:type="separator" w:id="-1">
     <w:p>
       <w:pPr>
@@ -1947,7 +2131,7 @@
 </file>
 
 <file path=word/header1.xml><?xml version="1.0" encoding="utf-8"?>
-<w:hdr xmlns:wpc="http://schemas.microsoft.com/office/word/2010/wordprocessingCanvas" xmlns:mc="http://schemas.openxmlformats.org/markup-compatibility/2006" xmlns:o="urn:schemas-microsoft-com:office:office" xmlns:r="http://schemas.openxmlformats.org/officeDocument/2006/relationships" xmlns:m="http://schemas.openxmlformats.org/officeDocument/2006/math" xmlns:v="urn:schemas-microsoft-com:vml" xmlns:wp14="http://schemas.microsoft.com/office/word/2010/wordprocessingDrawing" xmlns:wp="http://schemas.openxmlformats.org/drawingml/2006/wordprocessingDrawing" xmlns:w10="urn:schemas-microsoft-com:office:word" xmlns:w="http://schemas.openxmlformats.org/wordprocessingml/2006/main" xmlns:w14="http://schemas.microsoft.com/office/word/2010/wordml" xmlns:w15="http://schemas.microsoft.com/office/word/2012/wordml" xmlns:wpg="http://schemas.microsoft.com/office/word/2010/wordprocessingGroup" xmlns:wpi="http://schemas.microsoft.com/office/word/2010/wordprocessingInk" xmlns:wne="http://schemas.microsoft.com/office/word/2006/wordml" xmlns:wps="http://schemas.microsoft.com/office/word/2010/wordprocessingShape" mc:Ignorable="w14 w15 wp14">
+<w:hdr xmlns:wpc="http://schemas.microsoft.com/office/word/2010/wordprocessingCanvas" xmlns:mc="http://schemas.openxmlformats.org/markup-compatibility/2006" xmlns:o="urn:schemas-microsoft-com:office:office" xmlns:r="http://schemas.openxmlformats.org/officeDocument/2006/relationships" xmlns:m="http://schemas.openxmlformats.org/officeDocument/2006/math" xmlns:v="urn:schemas-microsoft-com:vml" xmlns:wp14="http://schemas.microsoft.com/office/word/2010/wordprocessingDrawing" xmlns:wp="http://schemas.openxmlformats.org/drawingml/2006/wordprocessingDrawing" xmlns:w10="urn:schemas-microsoft-com:office:word" xmlns:w="http://schemas.openxmlformats.org/wordprocessingml/2006/main" xmlns:w14="http://schemas.microsoft.com/office/word/2010/wordml" xmlns:wpg="http://schemas.microsoft.com/office/word/2010/wordprocessingGroup" xmlns:wpi="http://schemas.microsoft.com/office/word/2010/wordprocessingInk" xmlns:wne="http://schemas.microsoft.com/office/word/2006/wordml" xmlns:wps="http://schemas.microsoft.com/office/word/2010/wordprocessingShape" mc:Ignorable="w14 wp14">
   <w:p>
     <w:pPr>
       <w:pStyle w:val="Header"/>
@@ -1963,7 +2147,7 @@
 </file>
 
 <file path=word/numbering.xml><?xml version="1.0" encoding="utf-8"?>
-<w:numbering xmlns:wpc="http://schemas.microsoft.com/office/word/2010/wordprocessingCanvas" xmlns:mc="http://schemas.openxmlformats.org/markup-compatibility/2006" xmlns:o="urn:schemas-microsoft-com:office:office" xmlns:r="http://schemas.openxmlformats.org/officeDocument/2006/relationships" xmlns:m="http://schemas.openxmlformats.org/officeDocument/2006/math" xmlns:v="urn:schemas-microsoft-com:vml" xmlns:wp14="http://schemas.microsoft.com/office/word/2010/wordprocessingDrawing" xmlns:wp="http://schemas.openxmlformats.org/drawingml/2006/wordprocessingDrawing" xmlns:w10="urn:schemas-microsoft-com:office:word" xmlns:w="http://schemas.openxmlformats.org/wordprocessingml/2006/main" xmlns:w14="http://schemas.microsoft.com/office/word/2010/wordml" xmlns:w15="http://schemas.microsoft.com/office/word/2012/wordml" xmlns:wpg="http://schemas.microsoft.com/office/word/2010/wordprocessingGroup" xmlns:wpi="http://schemas.microsoft.com/office/word/2010/wordprocessingInk" xmlns:wne="http://schemas.microsoft.com/office/word/2006/wordml" xmlns:wps="http://schemas.microsoft.com/office/word/2010/wordprocessingShape" mc:Ignorable="w14 w15 wp14">
+<w:numbering xmlns:wpc="http://schemas.microsoft.com/office/word/2010/wordprocessingCanvas" xmlns:mc="http://schemas.openxmlformats.org/markup-compatibility/2006" xmlns:o="urn:schemas-microsoft-com:office:office" xmlns:r="http://schemas.openxmlformats.org/officeDocument/2006/relationships" xmlns:m="http://schemas.openxmlformats.org/officeDocument/2006/math" xmlns:v="urn:schemas-microsoft-com:vml" xmlns:wp14="http://schemas.microsoft.com/office/word/2010/wordprocessingDrawing" xmlns:wp="http://schemas.openxmlformats.org/drawingml/2006/wordprocessingDrawing" xmlns:w10="urn:schemas-microsoft-com:office:word" xmlns:w="http://schemas.openxmlformats.org/wordprocessingml/2006/main" xmlns:w14="http://schemas.microsoft.com/office/word/2010/wordml" xmlns:wpg="http://schemas.microsoft.com/office/word/2010/wordprocessingGroup" xmlns:wpi="http://schemas.microsoft.com/office/word/2010/wordprocessingInk" xmlns:wne="http://schemas.microsoft.com/office/word/2006/wordml" xmlns:wps="http://schemas.microsoft.com/office/word/2010/wordprocessingShape" mc:Ignorable="w14 wp14">
   <w:abstractNum w:abstractNumId="0">
     <w:nsid w:val="1B402F61"/>
     <w:multiLevelType w:val="hybridMultilevel"/>
@@ -2700,7 +2884,7 @@
 </file>
 
 <file path=word/styles.xml><?xml version="1.0" encoding="utf-8"?>
-<w:styles xmlns:mc="http://schemas.openxmlformats.org/markup-compatibility/2006" xmlns:r="http://schemas.openxmlformats.org/officeDocument/2006/relationships" xmlns:w="http://schemas.openxmlformats.org/wordprocessingml/2006/main" xmlns:w14="http://schemas.microsoft.com/office/word/2010/wordml" xmlns:w15="http://schemas.microsoft.com/office/word/2012/wordml" mc:Ignorable="w14 w15">
+<w:styles xmlns:mc="http://schemas.openxmlformats.org/markup-compatibility/2006" xmlns:r="http://schemas.openxmlformats.org/officeDocument/2006/relationships" xmlns:w="http://schemas.openxmlformats.org/wordprocessingml/2006/main" xmlns:w14="http://schemas.microsoft.com/office/word/2010/wordml" mc:Ignorable="w14">
   <w:docDefaults>
     <w:rPrDefault>
       <w:rPr>
@@ -2716,378 +2900,144 @@
       </w:pPr>
     </w:pPrDefault>
   </w:docDefaults>
-  <w:latentStyles w:defLockedState="0" w:defUIPriority="99" w:defSemiHidden="0" w:defUnhideWhenUsed="0" w:defQFormat="0" w:count="371">
-    <w:lsdException w:name="Normal" w:uiPriority="0" w:qFormat="1"/>
-    <w:lsdException w:name="heading 1" w:uiPriority="9" w:qFormat="1"/>
-    <w:lsdException w:name="heading 2" w:semiHidden="1" w:uiPriority="9" w:unhideWhenUsed="1" w:qFormat="1"/>
-    <w:lsdException w:name="heading 3" w:semiHidden="1" w:uiPriority="9" w:unhideWhenUsed="1" w:qFormat="1"/>
-    <w:lsdException w:name="heading 4" w:semiHidden="1" w:uiPriority="9" w:unhideWhenUsed="1" w:qFormat="1"/>
-    <w:lsdException w:name="heading 5" w:semiHidden="1" w:uiPriority="9" w:unhideWhenUsed="1" w:qFormat="1"/>
-    <w:lsdException w:name="heading 6" w:semiHidden="1" w:uiPriority="9" w:unhideWhenUsed="1" w:qFormat="1"/>
-    <w:lsdException w:name="heading 7" w:semiHidden="1" w:uiPriority="9" w:unhideWhenUsed="1" w:qFormat="1"/>
-    <w:lsdException w:name="heading 8" w:semiHidden="1" w:uiPriority="9" w:unhideWhenUsed="1" w:qFormat="1"/>
-    <w:lsdException w:name="heading 9" w:semiHidden="1" w:uiPriority="9" w:unhideWhenUsed="1" w:qFormat="1"/>
-    <w:lsdException w:name="index 1" w:semiHidden="1" w:unhideWhenUsed="1"/>
-    <w:lsdException w:name="index 2" w:semiHidden="1" w:unhideWhenUsed="1"/>
-    <w:lsdException w:name="index 3" w:semiHidden="1" w:unhideWhenUsed="1"/>
-    <w:lsdException w:name="index 4" w:semiHidden="1" w:unhideWhenUsed="1"/>
-    <w:lsdException w:name="index 5" w:semiHidden="1" w:unhideWhenUsed="1"/>
-    <w:lsdException w:name="index 6" w:semiHidden="1" w:unhideWhenUsed="1"/>
-    <w:lsdException w:name="index 7" w:semiHidden="1" w:unhideWhenUsed="1"/>
-    <w:lsdException w:name="index 8" w:semiHidden="1" w:unhideWhenUsed="1"/>
-    <w:lsdException w:name="index 9" w:semiHidden="1" w:unhideWhenUsed="1"/>
-    <w:lsdException w:name="toc 1" w:semiHidden="1" w:uiPriority="39" w:unhideWhenUsed="1"/>
-    <w:lsdException w:name="toc 2" w:semiHidden="1" w:uiPriority="39" w:unhideWhenUsed="1"/>
-    <w:lsdException w:name="toc 3" w:semiHidden="1" w:uiPriority="39" w:unhideWhenUsed="1"/>
-    <w:lsdException w:name="toc 4" w:semiHidden="1" w:uiPriority="39" w:unhideWhenUsed="1"/>
-    <w:lsdException w:name="toc 5" w:semiHidden="1" w:uiPriority="39" w:unhideWhenUsed="1"/>
-    <w:lsdException w:name="toc 6" w:semiHidden="1" w:uiPriority="39" w:unhideWhenUsed="1"/>
-    <w:lsdException w:name="toc 7" w:semiHidden="1" w:uiPriority="39" w:unhideWhenUsed="1"/>
-    <w:lsdException w:name="toc 8" w:semiHidden="1" w:uiPriority="39" w:unhideWhenUsed="1"/>
-    <w:lsdException w:name="toc 9" w:semiHidden="1" w:uiPriority="39" w:unhideWhenUsed="1"/>
-    <w:lsdException w:name="Normal Indent" w:semiHidden="1" w:unhideWhenUsed="1"/>
-    <w:lsdException w:name="footnote text" w:semiHidden="1" w:unhideWhenUsed="1"/>
-    <w:lsdException w:name="annotation text" w:semiHidden="1" w:unhideWhenUsed="1"/>
-    <w:lsdException w:name="header" w:semiHidden="1" w:unhideWhenUsed="1"/>
-    <w:lsdException w:name="footer" w:semiHidden="1" w:unhideWhenUsed="1"/>
-    <w:lsdException w:name="index heading" w:semiHidden="1" w:unhideWhenUsed="1"/>
-    <w:lsdException w:name="caption" w:semiHidden="1" w:uiPriority="35" w:unhideWhenUsed="1" w:qFormat="1"/>
-    <w:lsdException w:name="table of figures" w:semiHidden="1" w:unhideWhenUsed="1"/>
-    <w:lsdException w:name="envelope address" w:semiHidden="1" w:unhideWhenUsed="1"/>
-    <w:lsdException w:name="envelope return" w:semiHidden="1" w:unhideWhenUsed="1"/>
-    <w:lsdException w:name="footnote reference" w:semiHidden="1" w:unhideWhenUsed="1"/>
-    <w:lsdException w:name="annotation reference" w:semiHidden="1" w:unhideWhenUsed="1"/>
-    <w:lsdException w:name="line number" w:semiHidden="1" w:unhideWhenUsed="1"/>
-    <w:lsdException w:name="page number" w:semiHidden="1" w:unhideWhenUsed="1"/>
-    <w:lsdException w:name="endnote reference" w:semiHidden="1" w:unhideWhenUsed="1"/>
-    <w:lsdException w:name="endnote text" w:semiHidden="1" w:unhideWhenUsed="1"/>
-    <w:lsdException w:name="table of authorities" w:semiHidden="1" w:unhideWhenUsed="1"/>
-    <w:lsdException w:name="macro" w:semiHidden="1" w:unhideWhenUsed="1"/>
-    <w:lsdException w:name="toa heading" w:semiHidden="1" w:unhideWhenUsed="1"/>
-    <w:lsdException w:name="List" w:semiHidden="1" w:unhideWhenUsed="1"/>
-    <w:lsdException w:name="List Bullet" w:semiHidden="1" w:unhideWhenUsed="1"/>
-    <w:lsdException w:name="List Number" w:semiHidden="1" w:unhideWhenUsed="1"/>
-    <w:lsdException w:name="List 2" w:semiHidden="1" w:unhideWhenUsed="1"/>
-    <w:lsdException w:name="List 3" w:semiHidden="1" w:unhideWhenUsed="1"/>
-    <w:lsdException w:name="List 4" w:semiHidden="1" w:unhideWhenUsed="1"/>
-    <w:lsdException w:name="List 5" w:semiHidden="1" w:unhideWhenUsed="1"/>
-    <w:lsdException w:name="List Bullet 2" w:semiHidden="1" w:unhideWhenUsed="1"/>
-    <w:lsdException w:name="List Bullet 3" w:semiHidden="1" w:unhideWhenUsed="1"/>
-    <w:lsdException w:name="List Bullet 4" w:semiHidden="1" w:unhideWhenUsed="1"/>
-    <w:lsdException w:name="List Bullet 5" w:semiHidden="1" w:unhideWhenUsed="1"/>
-    <w:lsdException w:name="List Number 2" w:semiHidden="1" w:unhideWhenUsed="1"/>
-    <w:lsdException w:name="List Number 3" w:semiHidden="1" w:unhideWhenUsed="1"/>
-    <w:lsdException w:name="List Number 4" w:semiHidden="1" w:unhideWhenUsed="1"/>
-    <w:lsdException w:name="List Number 5" w:semiHidden="1" w:unhideWhenUsed="1"/>
-    <w:lsdException w:name="Title" w:uiPriority="10" w:qFormat="1"/>
-    <w:lsdException w:name="Closing" w:semiHidden="1" w:unhideWhenUsed="1"/>
-    <w:lsdException w:name="Signature" w:semiHidden="1" w:unhideWhenUsed="1"/>
-    <w:lsdException w:name="Default Paragraph Font" w:semiHidden="1" w:uiPriority="1" w:unhideWhenUsed="1"/>
-    <w:lsdException w:name="Body Text" w:semiHidden="1" w:unhideWhenUsed="1"/>
-    <w:lsdException w:name="Body Text Indent" w:semiHidden="1" w:unhideWhenUsed="1"/>
-    <w:lsdException w:name="List Continue" w:semiHidden="1" w:unhideWhenUsed="1"/>
-    <w:lsdException w:name="List Continue 2" w:semiHidden="1" w:unhideWhenUsed="1"/>
-    <w:lsdException w:name="List Continue 3" w:semiHidden="1" w:unhideWhenUsed="1"/>
-    <w:lsdException w:name="List Continue 4" w:semiHidden="1" w:unhideWhenUsed="1"/>
-    <w:lsdException w:name="List Continue 5" w:semiHidden="1" w:unhideWhenUsed="1"/>
-    <w:lsdException w:name="Message Header" w:semiHidden="1" w:unhideWhenUsed="1"/>
-    <w:lsdException w:name="Subtitle" w:uiPriority="11" w:qFormat="1"/>
-    <w:lsdException w:name="Salutation" w:semiHidden="1" w:unhideWhenUsed="1"/>
-    <w:lsdException w:name="Date" w:semiHidden="1" w:unhideWhenUsed="1"/>
-    <w:lsdException w:name="Body Text First Indent" w:semiHidden="1" w:unhideWhenUsed="1"/>
-    <w:lsdException w:name="Body Text First Indent 2" w:semiHidden="1" w:unhideWhenUsed="1"/>
-    <w:lsdException w:name="Note Heading" w:semiHidden="1" w:unhideWhenUsed="1"/>
-    <w:lsdException w:name="Body Text 2" w:semiHidden="1" w:unhideWhenUsed="1"/>
-    <w:lsdException w:name="Body Text 3" w:semiHidden="1" w:unhideWhenUsed="1"/>
-    <w:lsdException w:name="Body Text Indent 2" w:semiHidden="1" w:unhideWhenUsed="1"/>
-    <w:lsdException w:name="Body Text Indent 3" w:semiHidden="1" w:unhideWhenUsed="1"/>
-    <w:lsdException w:name="Block Text" w:semiHidden="1" w:unhideWhenUsed="1"/>
-    <w:lsdException w:name="Hyperlink" w:semiHidden="1" w:unhideWhenUsed="1"/>
-    <w:lsdException w:name="FollowedHyperlink" w:semiHidden="1" w:unhideWhenUsed="1"/>
-    <w:lsdException w:name="Strong" w:uiPriority="22" w:qFormat="1"/>
-    <w:lsdException w:name="Emphasis" w:uiPriority="20" w:qFormat="1"/>
-    <w:lsdException w:name="Document Map" w:semiHidden="1" w:unhideWhenUsed="1"/>
-    <w:lsdException w:name="Plain Text" w:semiHidden="1" w:unhideWhenUsed="1"/>
-    <w:lsdException w:name="E-mail Signature" w:semiHidden="1" w:unhideWhenUsed="1"/>
-    <w:lsdException w:name="HTML Top of Form" w:semiHidden="1" w:unhideWhenUsed="1"/>
-    <w:lsdException w:name="HTML Bottom of Form" w:semiHidden="1" w:unhideWhenUsed="1"/>
-    <w:lsdException w:name="Normal (Web)" w:semiHidden="1" w:unhideWhenUsed="1"/>
-    <w:lsdException w:name="HTML Acronym" w:semiHidden="1" w:unhideWhenUsed="1"/>
-    <w:lsdException w:name="HTML Address" w:semiHidden="1" w:unhideWhenUsed="1"/>
-    <w:lsdException w:name="HTML Cite" w:semiHidden="1" w:unhideWhenUsed="1"/>
-    <w:lsdException w:name="HTML Code" w:semiHidden="1" w:unhideWhenUsed="1"/>
-    <w:lsdException w:name="HTML Definition" w:semiHidden="1" w:unhideWhenUsed="1"/>
-    <w:lsdException w:name="HTML Keyboard" w:semiHidden="1" w:unhideWhenUsed="1"/>
-    <w:lsdException w:name="HTML Preformatted" w:semiHidden="1" w:unhideWhenUsed="1"/>
-    <w:lsdException w:name="HTML Sample" w:semiHidden="1" w:unhideWhenUsed="1"/>
-    <w:lsdException w:name="HTML Typewriter" w:semiHidden="1" w:unhideWhenUsed="1"/>
-    <w:lsdException w:name="HTML Variable" w:semiHidden="1" w:unhideWhenUsed="1"/>
-    <w:lsdException w:name="Normal Table" w:semiHidden="1" w:unhideWhenUsed="1"/>
-    <w:lsdException w:name="annotation subject" w:semiHidden="1" w:unhideWhenUsed="1"/>
-    <w:lsdException w:name="No List" w:semiHidden="1" w:unhideWhenUsed="1"/>
-    <w:lsdException w:name="Outline List 1" w:semiHidden="1" w:unhideWhenUsed="1"/>
-    <w:lsdException w:name="Outline List 2" w:semiHidden="1" w:unhideWhenUsed="1"/>
-    <w:lsdException w:name="Outline List 3" w:semiHidden="1" w:unhideWhenUsed="1"/>
-    <w:lsdException w:name="Table Simple 1" w:semiHidden="1" w:unhideWhenUsed="1"/>
-    <w:lsdException w:name="Table Simple 2" w:semiHidden="1" w:unhideWhenUsed="1"/>
-    <w:lsdException w:name="Table Simple 3" w:semiHidden="1" w:unhideWhenUsed="1"/>
-    <w:lsdException w:name="Table Classic 1" w:semiHidden="1" w:unhideWhenUsed="1"/>
-    <w:lsdException w:name="Table Classic 2" w:semiHidden="1" w:unhideWhenUsed="1"/>
-    <w:lsdException w:name="Table Classic 3" w:semiHidden="1" w:unhideWhenUsed="1"/>
-    <w:lsdException w:name="Table Classic 4" w:semiHidden="1" w:unhideWhenUsed="1"/>
-    <w:lsdException w:name="Table Colorful 1" w:semiHidden="1" w:unhideWhenUsed="1"/>
-    <w:lsdException w:name="Table Colorful 2" w:semiHidden="1" w:unhideWhenUsed="1"/>
-    <w:lsdException w:name="Table Colorful 3" w:semiHidden="1" w:unhideWhenUsed="1"/>
-    <w:lsdException w:name="Table Columns 1" w:semiHidden="1" w:unhideWhenUsed="1"/>
-    <w:lsdException w:name="Table Columns 2" w:semiHidden="1" w:unhideWhenUsed="1"/>
-    <w:lsdException w:name="Table Columns 3" w:semiHidden="1" w:unhideWhenUsed="1"/>
-    <w:lsdException w:name="Table Columns 4" w:semiHidden="1" w:unhideWhenUsed="1"/>
-    <w:lsdException w:name="Table Columns 5" w:semiHidden="1" w:unhideWhenUsed="1"/>
-    <w:lsdException w:name="Table Grid 1" w:semiHidden="1" w:unhideWhenUsed="1"/>
-    <w:lsdException w:name="Table Grid 2" w:semiHidden="1" w:unhideWhenUsed="1"/>
-    <w:lsdException w:name="Table Grid 3" w:semiHidden="1" w:unhideWhenUsed="1"/>
-    <w:lsdException w:name="Table Grid 4" w:semiHidden="1" w:unhideWhenUsed="1"/>
-    <w:lsdException w:name="Table Grid 5" w:semiHidden="1" w:unhideWhenUsed="1"/>
-    <w:lsdException w:name="Table Grid 6" w:semiHidden="1" w:unhideWhenUsed="1"/>
-    <w:lsdException w:name="Table Grid 7" w:semiHidden="1" w:unhideWhenUsed="1"/>
-    <w:lsdException w:name="Table Grid 8" w:semiHidden="1" w:unhideWhenUsed="1"/>
-    <w:lsdException w:name="Table List 1" w:semiHidden="1" w:unhideWhenUsed="1"/>
-    <w:lsdException w:name="Table List 2" w:semiHidden="1" w:unhideWhenUsed="1"/>
-    <w:lsdException w:name="Table List 3" w:semiHidden="1" w:unhideWhenUsed="1"/>
-    <w:lsdException w:name="Table List 4" w:semiHidden="1" w:unhideWhenUsed="1"/>
-    <w:lsdException w:name="Table List 5" w:semiHidden="1" w:unhideWhenUsed="1"/>
-    <w:lsdException w:name="Table List 6" w:semiHidden="1" w:unhideWhenUsed="1"/>
-    <w:lsdException w:name="Table List 7" w:semiHidden="1" w:unhideWhenUsed="1"/>
-    <w:lsdException w:name="Table List 8" w:semiHidden="1" w:unhideWhenUsed="1"/>
-    <w:lsdException w:name="Table 3D effects 1" w:semiHidden="1" w:unhideWhenUsed="1"/>
-    <w:lsdException w:name="Table 3D effects 2" w:semiHidden="1" w:unhideWhenUsed="1"/>
-    <w:lsdException w:name="Table 3D effects 3" w:semiHidden="1" w:unhideWhenUsed="1"/>
-    <w:lsdException w:name="Table Contemporary" w:semiHidden="1" w:unhideWhenUsed="1"/>
-    <w:lsdException w:name="Table Elegant" w:semiHidden="1" w:unhideWhenUsed="1"/>
-    <w:lsdException w:name="Table Professional" w:semiHidden="1" w:unhideWhenUsed="1"/>
-    <w:lsdException w:name="Table Subtle 1" w:semiHidden="1" w:unhideWhenUsed="1"/>
-    <w:lsdException w:name="Table Subtle 2" w:semiHidden="1" w:unhideWhenUsed="1"/>
-    <w:lsdException w:name="Table Web 1" w:semiHidden="1" w:unhideWhenUsed="1"/>
-    <w:lsdException w:name="Table Web 2" w:semiHidden="1" w:unhideWhenUsed="1"/>
-    <w:lsdException w:name="Table Web 3" w:semiHidden="1" w:unhideWhenUsed="1"/>
-    <w:lsdException w:name="Balloon Text" w:semiHidden="1" w:unhideWhenUsed="1"/>
-    <w:lsdException w:name="Table Grid" w:uiPriority="59"/>
-    <w:lsdException w:name="Table Theme" w:semiHidden="1" w:unhideWhenUsed="1"/>
-    <w:lsdException w:name="Placeholder Text" w:semiHidden="1"/>
-    <w:lsdException w:name="No Spacing" w:uiPriority="1" w:qFormat="1"/>
-    <w:lsdException w:name="Light Shading" w:uiPriority="60"/>
-    <w:lsdException w:name="Light List" w:uiPriority="61"/>
-    <w:lsdException w:name="Light Grid" w:uiPriority="62"/>
-    <w:lsdException w:name="Medium Shading 1" w:uiPriority="63"/>
-    <w:lsdException w:name="Medium Shading 2" w:uiPriority="64"/>
-    <w:lsdException w:name="Medium List 1" w:uiPriority="65"/>
-    <w:lsdException w:name="Medium List 2" w:uiPriority="66"/>
-    <w:lsdException w:name="Medium Grid 1" w:uiPriority="67"/>
-    <w:lsdException w:name="Medium Grid 2" w:uiPriority="68"/>
-    <w:lsdException w:name="Medium Grid 3" w:uiPriority="69"/>
-    <w:lsdException w:name="Dark List" w:uiPriority="70"/>
-    <w:lsdException w:name="Colorful Shading" w:uiPriority="71"/>
-    <w:lsdException w:name="Colorful List" w:uiPriority="72"/>
-    <w:lsdException w:name="Colorful Grid" w:uiPriority="73"/>
-    <w:lsdException w:name="Light Shading Accent 1" w:uiPriority="60"/>
-    <w:lsdException w:name="Light List Accent 1" w:uiPriority="61"/>
-    <w:lsdException w:name="Light Grid Accent 1" w:uiPriority="62"/>
-    <w:lsdException w:name="Medium Shading 1 Accent 1" w:uiPriority="63"/>
-    <w:lsdException w:name="Medium Shading 2 Accent 1" w:uiPriority="64"/>
-    <w:lsdException w:name="Medium List 1 Accent 1" w:uiPriority="65"/>
-    <w:lsdException w:name="Revision" w:semiHidden="1"/>
-    <w:lsdException w:name="List Paragraph" w:uiPriority="34" w:qFormat="1"/>
-    <w:lsdException w:name="Quote" w:uiPriority="29" w:qFormat="1"/>
-    <w:lsdException w:name="Intense Quote" w:uiPriority="30" w:qFormat="1"/>
-    <w:lsdException w:name="Medium List 2 Accent 1" w:uiPriority="66"/>
-    <w:lsdException w:name="Medium Grid 1 Accent 1" w:uiPriority="67"/>
-    <w:lsdException w:name="Medium Grid 2 Accent 1" w:uiPriority="68"/>
-    <w:lsdException w:name="Medium Grid 3 Accent 1" w:uiPriority="69"/>
-    <w:lsdException w:name="Dark List Accent 1" w:uiPriority="70"/>
-    <w:lsdException w:name="Colorful Shading Accent 1" w:uiPriority="71"/>
-    <w:lsdException w:name="Colorful List Accent 1" w:uiPriority="72"/>
-    <w:lsdException w:name="Colorful Grid Accent 1" w:uiPriority="73"/>
-    <w:lsdException w:name="Light Shading Accent 2" w:uiPriority="60"/>
-    <w:lsdException w:name="Light List Accent 2" w:uiPriority="61"/>
-    <w:lsdException w:name="Light Grid Accent 2" w:uiPriority="62"/>
-    <w:lsdException w:name="Medium Shading 1 Accent 2" w:uiPriority="63"/>
-    <w:lsdException w:name="Medium Shading 2 Accent 2" w:uiPriority="64"/>
-    <w:lsdException w:name="Medium List 1 Accent 2" w:uiPriority="65"/>
-    <w:lsdException w:name="Medium List 2 Accent 2" w:uiPriority="66"/>
-    <w:lsdException w:name="Medium Grid 1 Accent 2" w:uiPriority="67"/>
-    <w:lsdException w:name="Medium Grid 2 Accent 2" w:uiPriority="68"/>
-    <w:lsdException w:name="Medium Grid 3 Accent 2" w:uiPriority="69"/>
-    <w:lsdException w:name="Dark List Accent 2" w:uiPriority="70"/>
-    <w:lsdException w:name="Colorful Shading Accent 2" w:uiPriority="71"/>
-    <w:lsdException w:name="Colorful List Accent 2" w:uiPriority="72"/>
-    <w:lsdException w:name="Colorful Grid Accent 2" w:uiPriority="73"/>
-    <w:lsdException w:name="Light Shading Accent 3" w:uiPriority="60"/>
-    <w:lsdException w:name="Light List Accent 3" w:uiPriority="61"/>
-    <w:lsdException w:name="Light Grid Accent 3" w:uiPriority="62"/>
-    <w:lsdException w:name="Medium Shading 1 Accent 3" w:uiPriority="63"/>
-    <w:lsdException w:name="Medium Shading 2 Accent 3" w:uiPriority="64"/>
-    <w:lsdException w:name="Medium List 1 Accent 3" w:uiPriority="65"/>
-    <w:lsdException w:name="Medium List 2 Accent 3" w:uiPriority="66"/>
-    <w:lsdException w:name="Medium Grid 1 Accent 3" w:uiPriority="67"/>
-    <w:lsdException w:name="Medium Grid 2 Accent 3" w:uiPriority="68"/>
-    <w:lsdException w:name="Medium Grid 3 Accent 3" w:uiPriority="69"/>
-    <w:lsdException w:name="Dark List Accent 3" w:uiPriority="70"/>
-    <w:lsdException w:name="Colorful Shading Accent 3" w:uiPriority="71"/>
-    <w:lsdException w:name="Colorful List Accent 3" w:uiPriority="72"/>
-    <w:lsdException w:name="Colorful Grid Accent 3" w:uiPriority="73"/>
-    <w:lsdException w:name="Light Shading Accent 4" w:uiPriority="60"/>
-    <w:lsdException w:name="Light List Accent 4" w:uiPriority="61"/>
-    <w:lsdException w:name="Light Grid Accent 4" w:uiPriority="62"/>
-    <w:lsdException w:name="Medium Shading 1 Accent 4" w:uiPriority="63"/>
-    <w:lsdException w:name="Medium Shading 2 Accent 4" w:uiPriority="64"/>
-    <w:lsdException w:name="Medium List 1 Accent 4" w:uiPriority="65"/>
-    <w:lsdException w:name="Medium List 2 Accent 4" w:uiPriority="66"/>
-    <w:lsdException w:name="Medium Grid 1 Accent 4" w:uiPriority="67"/>
-    <w:lsdException w:name="Medium Grid 2 Accent 4" w:uiPriority="68"/>
-    <w:lsdException w:name="Medium Grid 3 Accent 4" w:uiPriority="69"/>
-    <w:lsdException w:name="Dark List Accent 4" w:uiPriority="70"/>
-    <w:lsdException w:name="Colorful Shading Accent 4" w:uiPriority="71"/>
-    <w:lsdException w:name="Colorful List Accent 4" w:uiPriority="72"/>
-    <w:lsdException w:name="Colorful Grid Accent 4" w:uiPriority="73"/>
-    <w:lsdException w:name="Light Shading Accent 5" w:uiPriority="60"/>
-    <w:lsdException w:name="Light List Accent 5" w:uiPriority="61"/>
-    <w:lsdException w:name="Light Grid Accent 5" w:uiPriority="62"/>
-    <w:lsdException w:name="Medium Shading 1 Accent 5" w:uiPriority="63"/>
-    <w:lsdException w:name="Medium Shading 2 Accent 5" w:uiPriority="64"/>
-    <w:lsdException w:name="Medium List 1 Accent 5" w:uiPriority="65"/>
-    <w:lsdException w:name="Medium List 2 Accent 5" w:uiPriority="66"/>
-    <w:lsdException w:name="Medium Grid 1 Accent 5" w:uiPriority="67"/>
-    <w:lsdException w:name="Medium Grid 2 Accent 5" w:uiPriority="68"/>
-    <w:lsdException w:name="Medium Grid 3 Accent 5" w:uiPriority="69"/>
-    <w:lsdException w:name="Dark List Accent 5" w:uiPriority="70"/>
-    <w:lsdException w:name="Colorful Shading Accent 5" w:uiPriority="71"/>
-    <w:lsdException w:name="Colorful List Accent 5" w:uiPriority="72"/>
-    <w:lsdException w:name="Colorful Grid Accent 5" w:uiPriority="73"/>
-    <w:lsdException w:name="Light Shading Accent 6" w:uiPriority="60"/>
-    <w:lsdException w:name="Light List Accent 6" w:uiPriority="61"/>
-    <w:lsdException w:name="Light Grid Accent 6" w:uiPriority="62"/>
-    <w:lsdException w:name="Medium Shading 1 Accent 6" w:uiPriority="63"/>
-    <w:lsdException w:name="Medium Shading 2 Accent 6" w:uiPriority="64"/>
-    <w:lsdException w:name="Medium List 1 Accent 6" w:uiPriority="65"/>
-    <w:lsdException w:name="Medium List 2 Accent 6" w:uiPriority="66"/>
-    <w:lsdException w:name="Medium Grid 1 Accent 6" w:uiPriority="67"/>
-    <w:lsdException w:name="Medium Grid 2 Accent 6" w:uiPriority="68"/>
-    <w:lsdException w:name="Medium Grid 3 Accent 6" w:uiPriority="69"/>
-    <w:lsdException w:name="Dark List Accent 6" w:uiPriority="70"/>
-    <w:lsdException w:name="Colorful Shading Accent 6" w:uiPriority="71"/>
-    <w:lsdException w:name="Colorful List Accent 6" w:uiPriority="72"/>
-    <w:lsdException w:name="Colorful Grid Accent 6" w:uiPriority="73"/>
-    <w:lsdException w:name="Subtle Emphasis" w:uiPriority="19" w:qFormat="1"/>
-    <w:lsdException w:name="Intense Emphasis" w:uiPriority="21" w:qFormat="1"/>
-    <w:lsdException w:name="Subtle Reference" w:uiPriority="31" w:qFormat="1"/>
-    <w:lsdException w:name="Intense Reference" w:uiPriority="32" w:qFormat="1"/>
-    <w:lsdException w:name="Book Title" w:uiPriority="33" w:qFormat="1"/>
-    <w:lsdException w:name="Bibliography" w:semiHidden="1" w:uiPriority="37" w:unhideWhenUsed="1"/>
-    <w:lsdException w:name="TOC Heading" w:semiHidden="1" w:uiPriority="39" w:unhideWhenUsed="1" w:qFormat="1"/>
-    <w:lsdException w:name="Plain Table 1" w:uiPriority="41"/>
-    <w:lsdException w:name="Plain Table 2" w:uiPriority="42"/>
-    <w:lsdException w:name="Plain Table 3" w:uiPriority="43"/>
-    <w:lsdException w:name="Plain Table 4" w:uiPriority="44"/>
-    <w:lsdException w:name="Plain Table 5" w:uiPriority="45"/>
-    <w:lsdException w:name="Grid Table Light" w:uiPriority="40"/>
-    <w:lsdException w:name="Grid Table 1 Light" w:uiPriority="46"/>
-    <w:lsdException w:name="Grid Table 2" w:uiPriority="47"/>
-    <w:lsdException w:name="Grid Table 3" w:uiPriority="48"/>
-    <w:lsdException w:name="Grid Table 4" w:uiPriority="49"/>
-    <w:lsdException w:name="Grid Table 5 Dark" w:uiPriority="50"/>
-    <w:lsdException w:name="Grid Table 6 Colorful" w:uiPriority="51"/>
-    <w:lsdException w:name="Grid Table 7 Colorful" w:uiPriority="52"/>
-    <w:lsdException w:name="Grid Table 1 Light Accent 1" w:uiPriority="46"/>
-    <w:lsdException w:name="Grid Table 2 Accent 1" w:uiPriority="47"/>
-    <w:lsdException w:name="Grid Table 3 Accent 1" w:uiPriority="48"/>
-    <w:lsdException w:name="Grid Table 4 Accent 1" w:uiPriority="49"/>
-    <w:lsdException w:name="Grid Table 5 Dark Accent 1" w:uiPriority="50"/>
-    <w:lsdException w:name="Grid Table 6 Colorful Accent 1" w:uiPriority="51"/>
-    <w:lsdException w:name="Grid Table 7 Colorful Accent 1" w:uiPriority="52"/>
-    <w:lsdException w:name="Grid Table 1 Light Accent 2" w:uiPriority="46"/>
-    <w:lsdException w:name="Grid Table 2 Accent 2" w:uiPriority="47"/>
-    <w:lsdException w:name="Grid Table 3 Accent 2" w:uiPriority="48"/>
-    <w:lsdException w:name="Grid Table 4 Accent 2" w:uiPriority="49"/>
-    <w:lsdException w:name="Grid Table 5 Dark Accent 2" w:uiPriority="50"/>
-    <w:lsdException w:name="Grid Table 6 Colorful Accent 2" w:uiPriority="51"/>
-    <w:lsdException w:name="Grid Table 7 Colorful Accent 2" w:uiPriority="52"/>
-    <w:lsdException w:name="Grid Table 1 Light Accent 3" w:uiPriority="46"/>
-    <w:lsdException w:name="Grid Table 2 Accent 3" w:uiPriority="47"/>
-    <w:lsdException w:name="Grid Table 3 Accent 3" w:uiPriority="48"/>
-    <w:lsdException w:name="Grid Table 4 Accent 3" w:uiPriority="49"/>
-    <w:lsdException w:name="Grid Table 5 Dark Accent 3" w:uiPriority="50"/>
-    <w:lsdException w:name="Grid Table 6 Colorful Accent 3" w:uiPriority="51"/>
-    <w:lsdException w:name="Grid Table 7 Colorful Accent 3" w:uiPriority="52"/>
-    <w:lsdException w:name="Grid Table 1 Light Accent 4" w:uiPriority="46"/>
-    <w:lsdException w:name="Grid Table 2 Accent 4" w:uiPriority="47"/>
-    <w:lsdException w:name="Grid Table 3 Accent 4" w:uiPriority="48"/>
-    <w:lsdException w:name="Grid Table 4 Accent 4" w:uiPriority="49"/>
-    <w:lsdException w:name="Grid Table 5 Dark Accent 4" w:uiPriority="50"/>
-    <w:lsdException w:name="Grid Table 6 Colorful Accent 4" w:uiPriority="51"/>
-    <w:lsdException w:name="Grid Table 7 Colorful Accent 4" w:uiPriority="52"/>
-    <w:lsdException w:name="Grid Table 1 Light Accent 5" w:uiPriority="46"/>
-    <w:lsdException w:name="Grid Table 2 Accent 5" w:uiPriority="47"/>
-    <w:lsdException w:name="Grid Table 3 Accent 5" w:uiPriority="48"/>
-    <w:lsdException w:name="Grid Table 4 Accent 5" w:uiPriority="49"/>
-    <w:lsdException w:name="Grid Table 5 Dark Accent 5" w:uiPriority="50"/>
-    <w:lsdException w:name="Grid Table 6 Colorful Accent 5" w:uiPriority="51"/>
-    <w:lsdException w:name="Grid Table 7 Colorful Accent 5" w:uiPriority="52"/>
-    <w:lsdException w:name="Grid Table 1 Light Accent 6" w:uiPriority="46"/>
-    <w:lsdException w:name="Grid Table 2 Accent 6" w:uiPriority="47"/>
-    <w:lsdException w:name="Grid Table 3 Accent 6" w:uiPriority="48"/>
-    <w:lsdException w:name="Grid Table 4 Accent 6" w:uiPriority="49"/>
-    <w:lsdException w:name="Grid Table 5 Dark Accent 6" w:uiPriority="50"/>
-    <w:lsdException w:name="Grid Table 6 Colorful Accent 6" w:uiPriority="51"/>
-    <w:lsdException w:name="Grid Table 7 Colorful Accent 6" w:uiPriority="52"/>
-    <w:lsdException w:name="List Table 1 Light" w:uiPriority="46"/>
-    <w:lsdException w:name="List Table 2" w:uiPriority="47"/>
-    <w:lsdException w:name="List Table 3" w:uiPriority="48"/>
-    <w:lsdException w:name="List Table 4" w:uiPriority="49"/>
-    <w:lsdException w:name="List Table 5 Dark" w:uiPriority="50"/>
-    <w:lsdException w:name="List Table 6 Colorful" w:uiPriority="51"/>
-    <w:lsdException w:name="List Table 7 Colorful" w:uiPriority="52"/>
-    <w:lsdException w:name="List Table 1 Light Accent 1" w:uiPriority="46"/>
-    <w:lsdException w:name="List Table 2 Accent 1" w:uiPriority="47"/>
-    <w:lsdException w:name="List Table 3 Accent 1" w:uiPriority="48"/>
-    <w:lsdException w:name="List Table 4 Accent 1" w:uiPriority="49"/>
-    <w:lsdException w:name="List Table 5 Dark Accent 1" w:uiPriority="50"/>
-    <w:lsdException w:name="List Table 6 Colorful Accent 1" w:uiPriority="51"/>
-    <w:lsdException w:name="List Table 7 Colorful Accent 1" w:uiPriority="52"/>
-    <w:lsdException w:name="List Table 1 Light Accent 2" w:uiPriority="46"/>
-    <w:lsdException w:name="List Table 2 Accent 2" w:uiPriority="47"/>
-    <w:lsdException w:name="List Table 3 Accent 2" w:uiPriority="48"/>
-    <w:lsdException w:name="List Table 4 Accent 2" w:uiPriority="49"/>
-    <w:lsdException w:name="List Table 5 Dark Accent 2" w:uiPriority="50"/>
-    <w:lsdException w:name="List Table 6 Colorful Accent 2" w:uiPriority="51"/>
-    <w:lsdException w:name="List Table 7 Colorful Accent 2" w:uiPriority="52"/>
-    <w:lsdException w:name="List Table 1 Light Accent 3" w:uiPriority="46"/>
-    <w:lsdException w:name="List Table 2 Accent 3" w:uiPriority="47"/>
-    <w:lsdException w:name="List Table 3 Accent 3" w:uiPriority="48"/>
-    <w:lsdException w:name="List Table 4 Accent 3" w:uiPriority="49"/>
-    <w:lsdException w:name="List Table 5 Dark Accent 3" w:uiPriority="50"/>
-    <w:lsdException w:name="List Table 6 Colorful Accent 3" w:uiPriority="51"/>
-    <w:lsdException w:name="List Table 7 Colorful Accent 3" w:uiPriority="52"/>
-    <w:lsdException w:name="List Table 1 Light Accent 4" w:uiPriority="46"/>
-    <w:lsdException w:name="List Table 2 Accent 4" w:uiPriority="47"/>
-    <w:lsdException w:name="List Table 3 Accent 4" w:uiPriority="48"/>
-    <w:lsdException w:name="List Table 4 Accent 4" w:uiPriority="49"/>
-    <w:lsdException w:name="List Table 5 Dark Accent 4" w:uiPriority="50"/>
-    <w:lsdException w:name="List Table 6 Colorful Accent 4" w:uiPriority="51"/>
-    <w:lsdException w:name="List Table 7 Colorful Accent 4" w:uiPriority="52"/>
-    <w:lsdException w:name="List Table 1 Light Accent 5" w:uiPriority="46"/>
-    <w:lsdException w:name="List Table 2 Accent 5" w:uiPriority="47"/>
-    <w:lsdException w:name="List Table 3 Accent 5" w:uiPriority="48"/>
-    <w:lsdException w:name="List Table 4 Accent 5" w:uiPriority="49"/>
-    <w:lsdException w:name="List Table 5 Dark Accent 5" w:uiPriority="50"/>
-    <w:lsdException w:name="List Table 6 Colorful Accent 5" w:uiPriority="51"/>
-    <w:lsdException w:name="List Table 7 Colorful Accent 5" w:uiPriority="52"/>
-    <w:lsdException w:name="List Table 1 Light Accent 6" w:uiPriority="46"/>
-    <w:lsdException w:name="List Table 2 Accent 6" w:uiPriority="47"/>
-    <w:lsdException w:name="List Table 3 Accent 6" w:uiPriority="48"/>
-    <w:lsdException w:name="List Table 4 Accent 6" w:uiPriority="49"/>
-    <w:lsdException w:name="List Table 5 Dark Accent 6" w:uiPriority="50"/>
-    <w:lsdException w:name="List Table 6 Colorful Accent 6" w:uiPriority="51"/>
-    <w:lsdException w:name="List Table 7 Colorful Accent 6" w:uiPriority="52"/>
+  <w:latentStyles w:defLockedState="0" w:defUIPriority="99" w:defSemiHidden="1" w:defUnhideWhenUsed="1" w:defQFormat="0" w:count="267">
+    <w:lsdException w:name="Normal" w:semiHidden="0" w:uiPriority="0" w:unhideWhenUsed="0" w:qFormat="1"/>
+    <w:lsdException w:name="heading 1" w:semiHidden="0" w:uiPriority="9" w:unhideWhenUsed="0" w:qFormat="1"/>
+    <w:lsdException w:name="heading 2" w:uiPriority="9" w:qFormat="1"/>
+    <w:lsdException w:name="heading 3" w:uiPriority="9" w:qFormat="1"/>
+    <w:lsdException w:name="heading 4" w:uiPriority="9" w:qFormat="1"/>
+    <w:lsdException w:name="heading 5" w:uiPriority="9" w:qFormat="1"/>
+    <w:lsdException w:name="heading 6" w:uiPriority="9" w:qFormat="1"/>
+    <w:lsdException w:name="heading 7" w:uiPriority="9" w:qFormat="1"/>
+    <w:lsdException w:name="heading 8" w:uiPriority="9" w:qFormat="1"/>
+    <w:lsdException w:name="heading 9" w:uiPriority="9" w:qFormat="1"/>
+    <w:lsdException w:name="toc 1" w:uiPriority="39"/>
+    <w:lsdException w:name="toc 2" w:uiPriority="39"/>
+    <w:lsdException w:name="toc 3" w:uiPriority="39"/>
+    <w:lsdException w:name="toc 4" w:uiPriority="39"/>
+    <w:lsdException w:name="toc 5" w:uiPriority="39"/>
+    <w:lsdException w:name="toc 6" w:uiPriority="39"/>
+    <w:lsdException w:name="toc 7" w:uiPriority="39"/>
+    <w:lsdException w:name="toc 8" w:uiPriority="39"/>
+    <w:lsdException w:name="toc 9" w:uiPriority="39"/>
+    <w:lsdException w:name="caption" w:uiPriority="35" w:qFormat="1"/>
+    <w:lsdException w:name="Title" w:semiHidden="0" w:uiPriority="10" w:unhideWhenUsed="0" w:qFormat="1"/>
+    <w:lsdException w:name="Default Paragraph Font" w:uiPriority="1"/>
+    <w:lsdException w:name="Subtitle" w:semiHidden="0" w:uiPriority="11" w:unhideWhenUsed="0" w:qFormat="1"/>
+    <w:lsdException w:name="Strong" w:semiHidden="0" w:uiPriority="22" w:unhideWhenUsed="0" w:qFormat="1"/>
+    <w:lsdException w:name="Emphasis" w:semiHidden="0" w:uiPriority="20" w:unhideWhenUsed="0" w:qFormat="1"/>
+    <w:lsdException w:name="Table Grid" w:semiHidden="0" w:uiPriority="59" w:unhideWhenUsed="0"/>
+    <w:lsdException w:name="Placeholder Text" w:unhideWhenUsed="0"/>
+    <w:lsdException w:name="No Spacing" w:semiHidden="0" w:uiPriority="1" w:unhideWhenUsed="0" w:qFormat="1"/>
+    <w:lsdException w:name="Light Shading" w:semiHidden="0" w:uiPriority="60" w:unhideWhenUsed="0"/>
+    <w:lsdException w:name="Light List" w:semiHidden="0" w:uiPriority="61" w:unhideWhenUsed="0"/>
+    <w:lsdException w:name="Light Grid" w:semiHidden="0" w:uiPriority="62" w:unhideWhenUsed="0"/>
+    <w:lsdException w:name="Medium Shading 1" w:semiHidden="0" w:uiPriority="63" w:unhideWhenUsed="0"/>
+    <w:lsdException w:name="Medium Shading 2" w:semiHidden="0" w:uiPriority="64" w:unhideWhenUsed="0"/>
+    <w:lsdException w:name="Medium List 1" w:semiHidden="0" w:uiPriority="65" w:unhideWhenUsed="0"/>
+    <w:lsdException w:name="Medium List 2" w:semiHidden="0" w:uiPriority="66" w:unhideWhenUsed="0"/>
+    <w:lsdException w:name="Medium Grid 1" w:semiHidden="0" w:uiPriority="67" w:unhideWhenUsed="0"/>
+    <w:lsdException w:name="Medium Grid 2" w:semiHidden="0" w:uiPriority="68" w:unhideWhenUsed="0"/>
+    <w:lsdException w:name="Medium Grid 3" w:semiHidden="0" w:uiPriority="69" w:unhideWhenUsed="0"/>
+    <w:lsdException w:name="Dark List" w:semiHidden="0" w:uiPriority="70" w:unhideWhenUsed="0"/>
+    <w:lsdException w:name="Colorful Shading" w:semiHidden="0" w:uiPriority="71" w:unhideWhenUsed="0"/>
+    <w:lsdException w:name="Colorful List" w:semiHidden="0" w:uiPriority="72" w:unhideWhenUsed="0"/>
+    <w:lsdException w:name="Colorful Grid" w:semiHidden="0" w:uiPriority="73" w:unhideWhenUsed="0"/>
+    <w:lsdException w:name="Light Shading Accent 1" w:semiHidden="0" w:uiPriority="60" w:unhideWhenUsed="0"/>
+    <w:lsdException w:name="Light List Accent 1" w:semiHidden="0" w:uiPriority="61" w:unhideWhenUsed="0"/>
+    <w:lsdException w:name="Light Grid Accent 1" w:semiHidden="0" w:uiPriority="62" w:unhideWhenUsed="0"/>
+    <w:lsdException w:name="Medium Shading 1 Accent 1" w:semiHidden="0" w:uiPriority="63" w:unhideWhenUsed="0"/>
+    <w:lsdException w:name="Medium Shading 2 Accent 1" w:semiHidden="0" w:uiPriority="64" w:unhideWhenUsed="0"/>
+    <w:lsdException w:name="Medium List 1 Accent 1" w:semiHidden="0" w:uiPriority="65" w:unhideWhenUsed="0"/>
+    <w:lsdException w:name="Revision" w:unhideWhenUsed="0"/>
+    <w:lsdException w:name="List Paragraph" w:semiHidden="0" w:uiPriority="34" w:unhideWhenUsed="0" w:qFormat="1"/>
+    <w:lsdException w:name="Quote" w:semiHidden="0" w:uiPriority="29" w:unhideWhenUsed="0" w:qFormat="1"/>
+    <w:lsdException w:name="Intense Quote" w:semiHidden="0" w:uiPriority="30" w:unhideWhenUsed="0" w:qFormat="1"/>
+    <w:lsdException w:name="Medium List 2 Accent 1" w:semiHidden="0" w:uiPriority="66" w:unhideWhenUsed="0"/>
+    <w:lsdException w:name="Medium Grid 1 Accent 1" w:semiHidden="0" w:uiPriority="67" w:unhideWhenUsed="0"/>
+    <w:lsdException w:name="Medium Grid 2 Accent 1" w:semiHidden="0" w:uiPriority="68" w:unhideWhenUsed="0"/>
+    <w:lsdException w:name="Medium Grid 3 Accent 1" w:semiHidden="0" w:uiPriority="69" w:unhideWhenUsed="0"/>
+    <w:lsdException w:name="Dark List Accent 1" w:semiHidden="0" w:uiPriority="70" w:unhideWhenUsed="0"/>
+    <w:lsdException w:name="Colorful Shading Accent 1" w:semiHidden="0" w:uiPriority="71" w:unhideWhenUsed="0"/>
+    <w:lsdException w:name="Colorful List Accent 1" w:semiHidden="0" w:uiPriority="72" w:unhideWhenUsed="0"/>
+    <w:lsdException w:name="Colorful Grid Accent 1" w:semiHidden="0" w:uiPriority="73" w:unhideWhenUsed="0"/>
+    <w:lsdException w:name="Light Shading Accent 2" w:semiHidden="0" w:uiPriority="60" w:unhideWhenUsed="0"/>
+    <w:lsdException w:name="Light List Accent 2" w:semiHidden="0" w:uiPriority="61" w:unhideWhenUsed="0"/>
+    <w:lsdException w:name="Light Grid Accent 2" w:semiHidden="0" w:uiPriority="62" w:unhideWhenUsed="0"/>
+    <w:lsdException w:name="Medium Shading 1 Accent 2" w:semiHidden="0" w:uiPriority="63" w:unhideWhenUsed="0"/>
+    <w:lsdException w:name="Medium Shading 2 Accent 2" w:semiHidden="0" w:uiPriority="64" w:unhideWhenUsed="0"/>
+    <w:lsdException w:name="Medium List 1 Accent 2" w:semiHidden="0" w:uiPriority="65" w:unhideWhenUsed="0"/>
+    <w:lsdException w:name="Medium List 2 Accent 2" w:semiHidden="0" w:uiPriority="66" w:unhideWhenUsed="0"/>
+    <w:lsdException w:name="Medium Grid 1 Accent 2" w:semiHidden="0" w:uiPriority="67" w:unhideWhenUsed="0"/>
+    <w:lsdException w:name="Medium Grid 2 Accent 2" w:semiHidden="0" w:uiPriority="68" w:unhideWhenUsed="0"/>
+    <w:lsdException w:name="Medium Grid 3 Accent 2" w:semiHidden="0" w:uiPriority="69" w:unhideWhenUsed="0"/>
+    <w:lsdException w:name="Dark List Accent 2" w:semiHidden="0" w:uiPriority="70" w:unhideWhenUsed="0"/>
+    <w:lsdException w:name="Colorful Shading Accent 2" w:semiHidden="0" w:uiPriority="71" w:unhideWhenUsed="0"/>
+    <w:lsdException w:name="Colorful List Accent 2" w:semiHidden="0" w:uiPriority="72" w:unhideWhenUsed="0"/>
+    <w:lsdException w:name="Colorful Grid Accent 2" w:semiHidden="0" w:uiPriority="73" w:unhideWhenUsed="0"/>
+    <w:lsdException w:name="Light Shading Accent 3" w:semiHidden="0" w:uiPriority="60" w:unhideWhenUsed="0"/>
+    <w:lsdException w:name="Light List Accent 3" w:semiHidden="0" w:uiPriority="61" w:unhideWhenUsed="0"/>
+    <w:lsdException w:name="Light Grid Accent 3" w:semiHidden="0" w:uiPriority="62" w:unhideWhenUsed="0"/>
+    <w:lsdException w:name="Medium Shading 1 Accent 3" w:semiHidden="0" w:uiPriority="63" w:unhideWhenUsed="0"/>
+    <w:lsdException w:name="Medium Shading 2 Accent 3" w:semiHidden="0" w:uiPriority="64" w:unhideWhenUsed="0"/>
+    <w:lsdException w:name="Medium List 1 Accent 3" w:semiHidden="0" w:uiPriority="65" w:unhideWhenUsed="0"/>
+    <w:lsdException w:name="Medium List 2 Accent 3" w:semiHidden="0" w:uiPriority="66" w:unhideWhenUsed="0"/>
+    <w:lsdException w:name="Medium Grid 1 Accent 3" w:semiHidden="0" w:uiPriority="67" w:unhideWhenUsed="0"/>
+    <w:lsdException w:name="Medium Grid 2 Accent 3" w:semiHidden="0" w:uiPriority="68" w:unhideWhenUsed="0"/>
+    <w:lsdException w:name="Medium Grid 3 Accent 3" w:semiHidden="0" w:uiPriority="69" w:unhideWhenUsed="0"/>
+    <w:lsdException w:name="Dark List Accent 3" w:semiHidden="0" w:uiPriority="70" w:unhideWhenUsed="0"/>
+    <w:lsdException w:name="Colorful Shading Accent 3" w:semiHidden="0" w:uiPriority="71" w:unhideWhenUsed="0"/>
+    <w:lsdException w:name="Colorful List Accent 3" w:semiHidden="0" w:uiPriority="72" w:unhideWhenUsed="0"/>
+    <w:lsdException w:name="Colorful Grid Accent 3" w:semiHidden="0" w:uiPriority="73" w:unhideWhenUsed="0"/>
+    <w:lsdException w:name="Light Shading Accent 4" w:semiHidden="0" w:uiPriority="60" w:unhideWhenUsed="0"/>
+    <w:lsdException w:name="Light List Accent 4" w:semiHidden="0" w:uiPriority="61" w:unhideWhenUsed="0"/>
+    <w:lsdException w:name="Light Grid Accent 4" w:semiHidden="0" w:uiPriority="62" w:unhideWhenUsed="0"/>
+    <w:lsdException w:name="Medium Shading 1 Accent 4" w:semiHidden="0" w:uiPriority="63" w:unhideWhenUsed="0"/>
+    <w:lsdException w:name="Medium Shading 2 Accent 4" w:semiHidden="0" w:uiPriority="64" w:unhideWhenUsed="0"/>
+    <w:lsdException w:name="Medium List 1 Accent 4" w:semiHidden="0" w:uiPriority="65" w:unhideWhenUsed="0"/>
+    <w:lsdException w:name="Medium List 2 Accent 4" w:semiHidden="0" w:uiPriority="66" w:unhideWhenUsed="0"/>
+    <w:lsdException w:name="Medium Grid 1 Accent 4" w:semiHidden="0" w:uiPriority="67" w:unhideWhenUsed="0"/>
+    <w:lsdException w:name="Medium Grid 2 Accent 4" w:semiHidden="0" w:uiPriority="68" w:unhideWhenUsed="0"/>
+    <w:lsdException w:name="Medium Grid 3 Accent 4" w:semiHidden="0" w:uiPriority="69" w:unhideWhenUsed="0"/>
+    <w:lsdException w:name="Dark List Accent 4" w:semiHidden="0" w:uiPriority="70" w:unhideWhenUsed="0"/>
+    <w:lsdException w:name="Colorful Shading Accent 4" w:semiHidden="0" w:uiPriority="71" w:unhideWhenUsed="0"/>
+    <w:lsdException w:name="Colorful List Accent 4" w:semiHidden="0" w:uiPriority="72" w:unhideWhenUsed="0"/>
+    <w:lsdException w:name="Colorful Grid Accent 4" w:semiHidden="0" w:uiPriority="73" w:unhideWhenUsed="0"/>
+    <w:lsdException w:name="Light Shading Accent 5" w:semiHidden="0" w:uiPriority="60" w:unhideWhenUsed="0"/>
+    <w:lsdException w:name="Light List Accent 5" w:semiHidden="0" w:uiPriority="61" w:unhideWhenUsed="0"/>
+    <w:lsdException w:name="Light Grid Accent 5" w:semiHidden="0" w:uiPriority="62" w:unhideWhenUsed="0"/>
+    <w:lsdException w:name="Medium Shading 1 Accent 5" w:semiHidden="0" w:uiPriority="63" w:unhideWhenUsed="0"/>
+    <w:lsdException w:name="Medium Shading 2 Accent 5" w:semiHidden="0" w:uiPriority="64" w:unhideWhenUsed="0"/>
+    <w:lsdException w:name="Medium List 1 Accent 5" w:semiHidden="0" w:uiPriority="65" w:unhideWhenUsed="0"/>
+    <w:lsdException w:name="Medium List 2 Accent 5" w:semiHidden="0" w:uiPriority="66" w:unhideWhenUsed="0"/>
+    <w:lsdException w:name="Medium Grid 1 Accent 5" w:semiHidden="0" w:uiPriority="67" w:unhideWhenUsed="0"/>
+    <w:lsdException w:name="Medium Grid 2 Accent 5" w:semiHidden="0" w:uiPriority="68" w:unhideWhenUsed="0"/>
+    <w:lsdException w:name="Medium Grid 3 Accent 5" w:semiHidden="0" w:uiPriority="69" w:unhideWhenUsed="0"/>
+    <w:lsdException w:name="Dark List Accent 5" w:semiHidden="0" w:uiPriority="70" w:unhideWhenUsed="0"/>
+    <w:lsdException w:name="Colorful Shading Accent 5" w:semiHidden="0" w:uiPriority="71" w:unhideWhenUsed="0"/>
+    <w:lsdException w:name="Colorful List Accent 5" w:semiHidden="0" w:uiPriority="72" w:unhideWhenUsed="0"/>
+    <w:lsdException w:name="Colorful Grid Accent 5" w:semiHidden="0" w:uiPriority="73" w:unhideWhenUsed="0"/>
+    <w:lsdException w:name="Light Shading Accent 6" w:semiHidden="0" w:uiPriority="60" w:unhideWhenUsed="0"/>
+    <w:lsdException w:name="Light List Accent 6" w:semiHidden="0" w:uiPriority="61" w:unhideWhenUsed="0"/>
+    <w:lsdException w:name="Light Grid Accent 6" w:semiHidden="0" w:uiPriority="62" w:unhideWhenUsed="0"/>
+    <w:lsdException w:name="Medium Shading 1 Accent 6" w:semiHidden="0" w:uiPriority="63" w:unhideWhenUsed="0"/>
+    <w:lsdException w:name="Medium Shading 2 Accent 6" w:semiHidden="0" w:uiPriority="64" w:unhideWhenUsed="0"/>
+    <w:lsdException w:name="Medium List 1 Accent 6" w:semiHidden="0" w:uiPriority="65" w:unhideWhenUsed="0"/>
+    <w:lsdException w:name="Medium List 2 Accent 6" w:semiHidden="0" w:uiPriority="66" w:unhideWhenUsed="0"/>
+    <w:lsdException w:name="Medium Grid 1 Accent 6" w:semiHidden="0" w:uiPriority="67" w:unhideWhenUsed="0"/>
+    <w:lsdException w:name="Medium Grid 2 Accent 6" w:semiHidden="0" w:uiPriority="68" w:unhideWhenUsed="0"/>
+    <w:lsdException w:name="Medium Grid 3 Accent 6" w:semiHidden="0" w:uiPriority="69" w:unhideWhenUsed="0"/>
+    <w:lsdException w:name="Dark List Accent 6" w:semiHidden="0" w:uiPriority="70" w:unhideWhenUsed="0"/>
+    <w:lsdException w:name="Colorful Shading Accent 6" w:semiHidden="0" w:uiPriority="71" w:unhideWhenUsed="0"/>
+    <w:lsdException w:name="Colorful List Accent 6" w:semiHidden="0" w:uiPriority="72" w:unhideWhenUsed="0"/>
+    <w:lsdException w:name="Colorful Grid Accent 6" w:semiHidden="0" w:uiPriority="73" w:unhideWhenUsed="0"/>
+    <w:lsdException w:name="Subtle Emphasis" w:semiHidden="0" w:uiPriority="19" w:unhideWhenUsed="0" w:qFormat="1"/>
+    <w:lsdException w:name="Intense Emphasis" w:semiHidden="0" w:uiPriority="21" w:unhideWhenUsed="0" w:qFormat="1"/>
+    <w:lsdException w:name="Subtle Reference" w:semiHidden="0" w:uiPriority="31" w:unhideWhenUsed="0" w:qFormat="1"/>
+    <w:lsdException w:name="Intense Reference" w:semiHidden="0" w:uiPriority="32" w:unhideWhenUsed="0" w:qFormat="1"/>
+    <w:lsdException w:name="Book Title" w:semiHidden="0" w:uiPriority="33" w:unhideWhenUsed="0" w:qFormat="1"/>
+    <w:lsdException w:name="Bibliography" w:uiPriority="37"/>
+    <w:lsdException w:name="TOC Heading" w:uiPriority="39" w:qFormat="1"/>
   </w:latentStyles>
   <w:style w:type="paragraph" w:default="1" w:styleId="Normal">
     <w:name w:val="Normal"/>
@@ -3122,7 +3072,6 @@
     <w:next w:val="Normal"/>
     <w:link w:val="Heading2Char"/>
     <w:uiPriority w:val="9"/>
-    <w:semiHidden/>
     <w:unhideWhenUsed/>
     <w:qFormat/>
     <w:rsid w:val="00FD3E7F"/>
@@ -3269,7 +3218,435 @@
     <w:basedOn w:val="DefaultParagraphFont"/>
     <w:link w:val="Heading2"/>
     <w:uiPriority w:val="9"/>
+    <w:rsid w:val="00FD3E7F"/>
+    <w:rPr>
+      <w:rFonts w:asciiTheme="majorHAnsi" w:eastAsiaTheme="majorEastAsia" w:hAnsiTheme="majorHAnsi" w:cstheme="majorBidi"/>
+      <w:b/>
+      <w:bCs/>
+      <w:color w:val="4F81BD" w:themeColor="accent1"/>
+      <w:sz w:val="26"/>
+      <w:szCs w:val="26"/>
+    </w:rPr>
+  </w:style>
+  <w:style w:type="paragraph" w:styleId="NoSpacing">
+    <w:name w:val="No Spacing"/>
+    <w:uiPriority w:val="1"/>
+    <w:qFormat/>
+    <w:rsid w:val="00FD3E7F"/>
+    <w:pPr>
+      <w:spacing w:after="0" w:line="240" w:lineRule="auto"/>
+    </w:pPr>
+  </w:style>
+  <w:style w:type="paragraph" w:styleId="TOCHeading">
+    <w:name w:val="TOC Heading"/>
+    <w:basedOn w:val="Heading1"/>
+    <w:next w:val="Normal"/>
+    <w:uiPriority w:val="39"/>
     <w:semiHidden/>
+    <w:unhideWhenUsed/>
+    <w:qFormat/>
+    <w:rsid w:val="00FD3E7F"/>
+    <w:pPr>
+      <w:outlineLvl w:val="9"/>
+    </w:pPr>
+    <w:rPr>
+      <w:lang w:eastAsia="ja-JP"/>
+    </w:rPr>
+  </w:style>
+  <w:style w:type="paragraph" w:styleId="BalloonText">
+    <w:name w:val="Balloon Text"/>
+    <w:basedOn w:val="Normal"/>
+    <w:link w:val="BalloonTextChar"/>
+    <w:uiPriority w:val="99"/>
+    <w:semiHidden/>
+    <w:unhideWhenUsed/>
+    <w:rsid w:val="00FD3E7F"/>
+    <w:pPr>
+      <w:spacing w:after="0" w:line="240" w:lineRule="auto"/>
+    </w:pPr>
+    <w:rPr>
+      <w:rFonts w:ascii="Tahoma" w:hAnsi="Tahoma" w:cs="Tahoma"/>
+      <w:sz w:val="16"/>
+      <w:szCs w:val="16"/>
+    </w:rPr>
+  </w:style>
+  <w:style w:type="character" w:customStyle="1" w:styleId="BalloonTextChar">
+    <w:name w:val="Balloon Text Char"/>
+    <w:basedOn w:val="DefaultParagraphFont"/>
+    <w:link w:val="BalloonText"/>
+    <w:uiPriority w:val="99"/>
+    <w:semiHidden/>
+    <w:rsid w:val="00FD3E7F"/>
+    <w:rPr>
+      <w:rFonts w:ascii="Tahoma" w:hAnsi="Tahoma" w:cs="Tahoma"/>
+      <w:sz w:val="16"/>
+      <w:szCs w:val="16"/>
+    </w:rPr>
+  </w:style>
+  <w:style w:type="paragraph" w:styleId="TOC1">
+    <w:name w:val="toc 1"/>
+    <w:basedOn w:val="Normal"/>
+    <w:next w:val="Normal"/>
+    <w:autoRedefine/>
+    <w:uiPriority w:val="39"/>
+    <w:unhideWhenUsed/>
+    <w:rsid w:val="008F2F26"/>
+    <w:pPr>
+      <w:tabs>
+        <w:tab w:val="right" w:leader="dot" w:pos="9350"/>
+      </w:tabs>
+      <w:spacing w:after="240"/>
+    </w:pPr>
+  </w:style>
+  <w:style w:type="character" w:styleId="Hyperlink">
+    <w:name w:val="Hyperlink"/>
+    <w:basedOn w:val="DefaultParagraphFont"/>
+    <w:uiPriority w:val="99"/>
+    <w:unhideWhenUsed/>
+    <w:rsid w:val="00FD3E7F"/>
+    <w:rPr>
+      <w:color w:val="0000FF" w:themeColor="hyperlink"/>
+      <w:u w:val="single"/>
+    </w:rPr>
+  </w:style>
+</w:styles>
+</file>
+
+<file path=word/stylesWithEffects.xml><?xml version="1.0" encoding="utf-8"?>
+<w:styles xmlns:wpc="http://schemas.microsoft.com/office/word/2010/wordprocessingCanvas" xmlns:mc="http://schemas.openxmlformats.org/markup-compatibility/2006" xmlns:o="urn:schemas-microsoft-com:office:office" xmlns:r="http://schemas.openxmlformats.org/officeDocument/2006/relationships" xmlns:m="http://schemas.openxmlformats.org/officeDocument/2006/math" xmlns:v="urn:schemas-microsoft-com:vml" xmlns:wp14="http://schemas.microsoft.com/office/word/2010/wordprocessingDrawing" xmlns:wp="http://schemas.openxmlformats.org/drawingml/2006/wordprocessingDrawing" xmlns:w10="urn:schemas-microsoft-com:office:word" xmlns:w="http://schemas.openxmlformats.org/wordprocessingml/2006/main" xmlns:w14="http://schemas.microsoft.com/office/word/2010/wordml" xmlns:wpg="http://schemas.microsoft.com/office/word/2010/wordprocessingGroup" xmlns:wpi="http://schemas.microsoft.com/office/word/2010/wordprocessingInk" xmlns:wne="http://schemas.microsoft.com/office/word/2006/wordml" xmlns:wps="http://schemas.microsoft.com/office/word/2010/wordprocessingShape" mc:Ignorable="w14 wp14">
+  <w:docDefaults>
+    <w:rPrDefault>
+      <w:rPr>
+        <w:rFonts w:asciiTheme="minorHAnsi" w:eastAsiaTheme="minorHAnsi" w:hAnsiTheme="minorHAnsi" w:cstheme="minorBidi"/>
+        <w:sz w:val="22"/>
+        <w:szCs w:val="22"/>
+        <w:lang w:val="en-US" w:eastAsia="en-US" w:bidi="ar-SA"/>
+      </w:rPr>
+    </w:rPrDefault>
+    <w:pPrDefault>
+      <w:pPr>
+        <w:spacing w:after="200" w:line="276" w:lineRule="auto"/>
+      </w:pPr>
+    </w:pPrDefault>
+  </w:docDefaults>
+  <w:latentStyles w:defLockedState="0" w:defUIPriority="99" w:defSemiHidden="1" w:defUnhideWhenUsed="1" w:defQFormat="0" w:count="267">
+    <w:lsdException w:name="Normal" w:semiHidden="0" w:uiPriority="0" w:unhideWhenUsed="0" w:qFormat="1"/>
+    <w:lsdException w:name="heading 1" w:semiHidden="0" w:uiPriority="9" w:unhideWhenUsed="0" w:qFormat="1"/>
+    <w:lsdException w:name="heading 2" w:uiPriority="9" w:qFormat="1"/>
+    <w:lsdException w:name="heading 3" w:uiPriority="9" w:qFormat="1"/>
+    <w:lsdException w:name="heading 4" w:uiPriority="9" w:qFormat="1"/>
+    <w:lsdException w:name="heading 5" w:uiPriority="9" w:qFormat="1"/>
+    <w:lsdException w:name="heading 6" w:uiPriority="9" w:qFormat="1"/>
+    <w:lsdException w:name="heading 7" w:uiPriority="9" w:qFormat="1"/>
+    <w:lsdException w:name="heading 8" w:uiPriority="9" w:qFormat="1"/>
+    <w:lsdException w:name="heading 9" w:uiPriority="9" w:qFormat="1"/>
+    <w:lsdException w:name="toc 1" w:uiPriority="39"/>
+    <w:lsdException w:name="toc 2" w:uiPriority="39"/>
+    <w:lsdException w:name="toc 3" w:uiPriority="39"/>
+    <w:lsdException w:name="toc 4" w:uiPriority="39"/>
+    <w:lsdException w:name="toc 5" w:uiPriority="39"/>
+    <w:lsdException w:name="toc 6" w:uiPriority="39"/>
+    <w:lsdException w:name="toc 7" w:uiPriority="39"/>
+    <w:lsdException w:name="toc 8" w:uiPriority="39"/>
+    <w:lsdException w:name="toc 9" w:uiPriority="39"/>
+    <w:lsdException w:name="caption" w:uiPriority="35" w:qFormat="1"/>
+    <w:lsdException w:name="Title" w:semiHidden="0" w:uiPriority="10" w:unhideWhenUsed="0" w:qFormat="1"/>
+    <w:lsdException w:name="Default Paragraph Font" w:uiPriority="1"/>
+    <w:lsdException w:name="Subtitle" w:semiHidden="0" w:uiPriority="11" w:unhideWhenUsed="0" w:qFormat="1"/>
+    <w:lsdException w:name="Strong" w:semiHidden="0" w:uiPriority="22" w:unhideWhenUsed="0" w:qFormat="1"/>
+    <w:lsdException w:name="Emphasis" w:semiHidden="0" w:uiPriority="20" w:unhideWhenUsed="0" w:qFormat="1"/>
+    <w:lsdException w:name="Table Grid" w:semiHidden="0" w:uiPriority="59" w:unhideWhenUsed="0"/>
+    <w:lsdException w:name="Placeholder Text" w:unhideWhenUsed="0"/>
+    <w:lsdException w:name="No Spacing" w:semiHidden="0" w:uiPriority="1" w:unhideWhenUsed="0" w:qFormat="1"/>
+    <w:lsdException w:name="Light Shading" w:semiHidden="0" w:uiPriority="60" w:unhideWhenUsed="0"/>
+    <w:lsdException w:name="Light List" w:semiHidden="0" w:uiPriority="61" w:unhideWhenUsed="0"/>
+    <w:lsdException w:name="Light Grid" w:semiHidden="0" w:uiPriority="62" w:unhideWhenUsed="0"/>
+    <w:lsdException w:name="Medium Shading 1" w:semiHidden="0" w:uiPriority="63" w:unhideWhenUsed="0"/>
+    <w:lsdException w:name="Medium Shading 2" w:semiHidden="0" w:uiPriority="64" w:unhideWhenUsed="0"/>
+    <w:lsdException w:name="Medium List 1" w:semiHidden="0" w:uiPriority="65" w:unhideWhenUsed="0"/>
+    <w:lsdException w:name="Medium List 2" w:semiHidden="0" w:uiPriority="66" w:unhideWhenUsed="0"/>
+    <w:lsdException w:name="Medium Grid 1" w:semiHidden="0" w:uiPriority="67" w:unhideWhenUsed="0"/>
+    <w:lsdException w:name="Medium Grid 2" w:semiHidden="0" w:uiPriority="68" w:unhideWhenUsed="0"/>
+    <w:lsdException w:name="Medium Grid 3" w:semiHidden="0" w:uiPriority="69" w:unhideWhenUsed="0"/>
+    <w:lsdException w:name="Dark List" w:semiHidden="0" w:uiPriority="70" w:unhideWhenUsed="0"/>
+    <w:lsdException w:name="Colorful Shading" w:semiHidden="0" w:uiPriority="71" w:unhideWhenUsed="0"/>
+    <w:lsdException w:name="Colorful List" w:semiHidden="0" w:uiPriority="72" w:unhideWhenUsed="0"/>
+    <w:lsdException w:name="Colorful Grid" w:semiHidden="0" w:uiPriority="73" w:unhideWhenUsed="0"/>
+    <w:lsdException w:name="Light Shading Accent 1" w:semiHidden="0" w:uiPriority="60" w:unhideWhenUsed="0"/>
+    <w:lsdException w:name="Light List Accent 1" w:semiHidden="0" w:uiPriority="61" w:unhideWhenUsed="0"/>
+    <w:lsdException w:name="Light Grid Accent 1" w:semiHidden="0" w:uiPriority="62" w:unhideWhenUsed="0"/>
+    <w:lsdException w:name="Medium Shading 1 Accent 1" w:semiHidden="0" w:uiPriority="63" w:unhideWhenUsed="0"/>
+    <w:lsdException w:name="Medium Shading 2 Accent 1" w:semiHidden="0" w:uiPriority="64" w:unhideWhenUsed="0"/>
+    <w:lsdException w:name="Medium List 1 Accent 1" w:semiHidden="0" w:uiPriority="65" w:unhideWhenUsed="0"/>
+    <w:lsdException w:name="Revision" w:unhideWhenUsed="0"/>
+    <w:lsdException w:name="List Paragraph" w:semiHidden="0" w:uiPriority="34" w:unhideWhenUsed="0" w:qFormat="1"/>
+    <w:lsdException w:name="Quote" w:semiHidden="0" w:uiPriority="29" w:unhideWhenUsed="0" w:qFormat="1"/>
+    <w:lsdException w:name="Intense Quote" w:semiHidden="0" w:uiPriority="30" w:unhideWhenUsed="0" w:qFormat="1"/>
+    <w:lsdException w:name="Medium List 2 Accent 1" w:semiHidden="0" w:uiPriority="66" w:unhideWhenUsed="0"/>
+    <w:lsdException w:name="Medium Grid 1 Accent 1" w:semiHidden="0" w:uiPriority="67" w:unhideWhenUsed="0"/>
+    <w:lsdException w:name="Medium Grid 2 Accent 1" w:semiHidden="0" w:uiPriority="68" w:unhideWhenUsed="0"/>
+    <w:lsdException w:name="Medium Grid 3 Accent 1" w:semiHidden="0" w:uiPriority="69" w:unhideWhenUsed="0"/>
+    <w:lsdException w:name="Dark List Accent 1" w:semiHidden="0" w:uiPriority="70" w:unhideWhenUsed="0"/>
+    <w:lsdException w:name="Colorful Shading Accent 1" w:semiHidden="0" w:uiPriority="71" w:unhideWhenUsed="0"/>
+    <w:lsdException w:name="Colorful List Accent 1" w:semiHidden="0" w:uiPriority="72" w:unhideWhenUsed="0"/>
+    <w:lsdException w:name="Colorful Grid Accent 1" w:semiHidden="0" w:uiPriority="73" w:unhideWhenUsed="0"/>
+    <w:lsdException w:name="Light Shading Accent 2" w:semiHidden="0" w:uiPriority="60" w:unhideWhenUsed="0"/>
+    <w:lsdException w:name="Light List Accent 2" w:semiHidden="0" w:uiPriority="61" w:unhideWhenUsed="0"/>
+    <w:lsdException w:name="Light Grid Accent 2" w:semiHidden="0" w:uiPriority="62" w:unhideWhenUsed="0"/>
+    <w:lsdException w:name="Medium Shading 1 Accent 2" w:semiHidden="0" w:uiPriority="63" w:unhideWhenUsed="0"/>
+    <w:lsdException w:name="Medium Shading 2 Accent 2" w:semiHidden="0" w:uiPriority="64" w:unhideWhenUsed="0"/>
+    <w:lsdException w:name="Medium List 1 Accent 2" w:semiHidden="0" w:uiPriority="65" w:unhideWhenUsed="0"/>
+    <w:lsdException w:name="Medium List 2 Accent 2" w:semiHidden="0" w:uiPriority="66" w:unhideWhenUsed="0"/>
+    <w:lsdException w:name="Medium Grid 1 Accent 2" w:semiHidden="0" w:uiPriority="67" w:unhideWhenUsed="0"/>
+    <w:lsdException w:name="Medium Grid 2 Accent 2" w:semiHidden="0" w:uiPriority="68" w:unhideWhenUsed="0"/>
+    <w:lsdException w:name="Medium Grid 3 Accent 2" w:semiHidden="0" w:uiPriority="69" w:unhideWhenUsed="0"/>
+    <w:lsdException w:name="Dark List Accent 2" w:semiHidden="0" w:uiPriority="70" w:unhideWhenUsed="0"/>
+    <w:lsdException w:name="Colorful Shading Accent 2" w:semiHidden="0" w:uiPriority="71" w:unhideWhenUsed="0"/>
+    <w:lsdException w:name="Colorful List Accent 2" w:semiHidden="0" w:uiPriority="72" w:unhideWhenUsed="0"/>
+    <w:lsdException w:name="Colorful Grid Accent 2" w:semiHidden="0" w:uiPriority="73" w:unhideWhenUsed="0"/>
+    <w:lsdException w:name="Light Shading Accent 3" w:semiHidden="0" w:uiPriority="60" w:unhideWhenUsed="0"/>
+    <w:lsdException w:name="Light List Accent 3" w:semiHidden="0" w:uiPriority="61" w:unhideWhenUsed="0"/>
+    <w:lsdException w:name="Light Grid Accent 3" w:semiHidden="0" w:uiPriority="62" w:unhideWhenUsed="0"/>
+    <w:lsdException w:name="Medium Shading 1 Accent 3" w:semiHidden="0" w:uiPriority="63" w:unhideWhenUsed="0"/>
+    <w:lsdException w:name="Medium Shading 2 Accent 3" w:semiHidden="0" w:uiPriority="64" w:unhideWhenUsed="0"/>
+    <w:lsdException w:name="Medium List 1 Accent 3" w:semiHidden="0" w:uiPriority="65" w:unhideWhenUsed="0"/>
+    <w:lsdException w:name="Medium List 2 Accent 3" w:semiHidden="0" w:uiPriority="66" w:unhideWhenUsed="0"/>
+    <w:lsdException w:name="Medium Grid 1 Accent 3" w:semiHidden="0" w:uiPriority="67" w:unhideWhenUsed="0"/>
+    <w:lsdException w:name="Medium Grid 2 Accent 3" w:semiHidden="0" w:uiPriority="68" w:unhideWhenUsed="0"/>
+    <w:lsdException w:name="Medium Grid 3 Accent 3" w:semiHidden="0" w:uiPriority="69" w:unhideWhenUsed="0"/>
+    <w:lsdException w:name="Dark List Accent 3" w:semiHidden="0" w:uiPriority="70" w:unhideWhenUsed="0"/>
+    <w:lsdException w:name="Colorful Shading Accent 3" w:semiHidden="0" w:uiPriority="71" w:unhideWhenUsed="0"/>
+    <w:lsdException w:name="Colorful List Accent 3" w:semiHidden="0" w:uiPriority="72" w:unhideWhenUsed="0"/>
+    <w:lsdException w:name="Colorful Grid Accent 3" w:semiHidden="0" w:uiPriority="73" w:unhideWhenUsed="0"/>
+    <w:lsdException w:name="Light Shading Accent 4" w:semiHidden="0" w:uiPriority="60" w:unhideWhenUsed="0"/>
+    <w:lsdException w:name="Light List Accent 4" w:semiHidden="0" w:uiPriority="61" w:unhideWhenUsed="0"/>
+    <w:lsdException w:name="Light Grid Accent 4" w:semiHidden="0" w:uiPriority="62" w:unhideWhenUsed="0"/>
+    <w:lsdException w:name="Medium Shading 1 Accent 4" w:semiHidden="0" w:uiPriority="63" w:unhideWhenUsed="0"/>
+    <w:lsdException w:name="Medium Shading 2 Accent 4" w:semiHidden="0" w:uiPriority="64" w:unhideWhenUsed="0"/>
+    <w:lsdException w:name="Medium List 1 Accent 4" w:semiHidden="0" w:uiPriority="65" w:unhideWhenUsed="0"/>
+    <w:lsdException w:name="Medium List 2 Accent 4" w:semiHidden="0" w:uiPriority="66" w:unhideWhenUsed="0"/>
+    <w:lsdException w:name="Medium Grid 1 Accent 4" w:semiHidden="0" w:uiPriority="67" w:unhideWhenUsed="0"/>
+    <w:lsdException w:name="Medium Grid 2 Accent 4" w:semiHidden="0" w:uiPriority="68" w:unhideWhenUsed="0"/>
+    <w:lsdException w:name="Medium Grid 3 Accent 4" w:semiHidden="0" w:uiPriority="69" w:unhideWhenUsed="0"/>
+    <w:lsdException w:name="Dark List Accent 4" w:semiHidden="0" w:uiPriority="70" w:unhideWhenUsed="0"/>
+    <w:lsdException w:name="Colorful Shading Accent 4" w:semiHidden="0" w:uiPriority="71" w:unhideWhenUsed="0"/>
+    <w:lsdException w:name="Colorful List Accent 4" w:semiHidden="0" w:uiPriority="72" w:unhideWhenUsed="0"/>
+    <w:lsdException w:name="Colorful Grid Accent 4" w:semiHidden="0" w:uiPriority="73" w:unhideWhenUsed="0"/>
+    <w:lsdException w:name="Light Shading Accent 5" w:semiHidden="0" w:uiPriority="60" w:unhideWhenUsed="0"/>
+    <w:lsdException w:name="Light List Accent 5" w:semiHidden="0" w:uiPriority="61" w:unhideWhenUsed="0"/>
+    <w:lsdException w:name="Light Grid Accent 5" w:semiHidden="0" w:uiPriority="62" w:unhideWhenUsed="0"/>
+    <w:lsdException w:name="Medium Shading 1 Accent 5" w:semiHidden="0" w:uiPriority="63" w:unhideWhenUsed="0"/>
+    <w:lsdException w:name="Medium Shading 2 Accent 5" w:semiHidden="0" w:uiPriority="64" w:unhideWhenUsed="0"/>
+    <w:lsdException w:name="Medium List 1 Accent 5" w:semiHidden="0" w:uiPriority="65" w:unhideWhenUsed="0"/>
+    <w:lsdException w:name="Medium List 2 Accent 5" w:semiHidden="0" w:uiPriority="66" w:unhideWhenUsed="0"/>
+    <w:lsdException w:name="Medium Grid 1 Accent 5" w:semiHidden="0" w:uiPriority="67" w:unhideWhenUsed="0"/>
+    <w:lsdException w:name="Medium Grid 2 Accent 5" w:semiHidden="0" w:uiPriority="68" w:unhideWhenUsed="0"/>
+    <w:lsdException w:name="Medium Grid 3 Accent 5" w:semiHidden="0" w:uiPriority="69" w:unhideWhenUsed="0"/>
+    <w:lsdException w:name="Dark List Accent 5" w:semiHidden="0" w:uiPriority="70" w:unhideWhenUsed="0"/>
+    <w:lsdException w:name="Colorful Shading Accent 5" w:semiHidden="0" w:uiPriority="71" w:unhideWhenUsed="0"/>
+    <w:lsdException w:name="Colorful List Accent 5" w:semiHidden="0" w:uiPriority="72" w:unhideWhenUsed="0"/>
+    <w:lsdException w:name="Colorful Grid Accent 5" w:semiHidden="0" w:uiPriority="73" w:unhideWhenUsed="0"/>
+    <w:lsdException w:name="Light Shading Accent 6" w:semiHidden="0" w:uiPriority="60" w:unhideWhenUsed="0"/>
+    <w:lsdException w:name="Light List Accent 6" w:semiHidden="0" w:uiPriority="61" w:unhideWhenUsed="0"/>
+    <w:lsdException w:name="Light Grid Accent 6" w:semiHidden="0" w:uiPriority="62" w:unhideWhenUsed="0"/>
+    <w:lsdException w:name="Medium Shading 1 Accent 6" w:semiHidden="0" w:uiPriority="63" w:unhideWhenUsed="0"/>
+    <w:lsdException w:name="Medium Shading 2 Accent 6" w:semiHidden="0" w:uiPriority="64" w:unhideWhenUsed="0"/>
+    <w:lsdException w:name="Medium List 1 Accent 6" w:semiHidden="0" w:uiPriority="65" w:unhideWhenUsed="0"/>
+    <w:lsdException w:name="Medium List 2 Accent 6" w:semiHidden="0" w:uiPriority="66" w:unhideWhenUsed="0"/>
+    <w:lsdException w:name="Medium Grid 1 Accent 6" w:semiHidden="0" w:uiPriority="67" w:unhideWhenUsed="0"/>
+    <w:lsdException w:name="Medium Grid 2 Accent 6" w:semiHidden="0" w:uiPriority="68" w:unhideWhenUsed="0"/>
+    <w:lsdException w:name="Medium Grid 3 Accent 6" w:semiHidden="0" w:uiPriority="69" w:unhideWhenUsed="0"/>
+    <w:lsdException w:name="Dark List Accent 6" w:semiHidden="0" w:uiPriority="70" w:unhideWhenUsed="0"/>
+    <w:lsdException w:name="Colorful Shading Accent 6" w:semiHidden="0" w:uiPriority="71" w:unhideWhenUsed="0"/>
+    <w:lsdException w:name="Colorful List Accent 6" w:semiHidden="0" w:uiPriority="72" w:unhideWhenUsed="0"/>
+    <w:lsdException w:name="Colorful Grid Accent 6" w:semiHidden="0" w:uiPriority="73" w:unhideWhenUsed="0"/>
+    <w:lsdException w:name="Subtle Emphasis" w:semiHidden="0" w:uiPriority="19" w:unhideWhenUsed="0" w:qFormat="1"/>
+    <w:lsdException w:name="Intense Emphasis" w:semiHidden="0" w:uiPriority="21" w:unhideWhenUsed="0" w:qFormat="1"/>
+    <w:lsdException w:name="Subtle Reference" w:semiHidden="0" w:uiPriority="31" w:unhideWhenUsed="0" w:qFormat="1"/>
+    <w:lsdException w:name="Intense Reference" w:semiHidden="0" w:uiPriority="32" w:unhideWhenUsed="0" w:qFormat="1"/>
+    <w:lsdException w:name="Book Title" w:semiHidden="0" w:uiPriority="33" w:unhideWhenUsed="0" w:qFormat="1"/>
+    <w:lsdException w:name="Bibliography" w:uiPriority="37"/>
+    <w:lsdException w:name="TOC Heading" w:uiPriority="39" w:qFormat="1"/>
+  </w:latentStyles>
+  <w:style w:type="paragraph" w:default="1" w:styleId="Normal">
+    <w:name w:val="Normal"/>
+    <w:qFormat/>
+  </w:style>
+  <w:style w:type="paragraph" w:styleId="Heading1">
+    <w:name w:val="heading 1"/>
+    <w:basedOn w:val="Normal"/>
+    <w:next w:val="Normal"/>
+    <w:link w:val="Heading1Char"/>
+    <w:uiPriority w:val="9"/>
+    <w:qFormat/>
+    <w:rsid w:val="00FD3E7F"/>
+    <w:pPr>
+      <w:keepNext/>
+      <w:keepLines/>
+      <w:spacing w:before="480" w:after="0"/>
+      <w:outlineLvl w:val="0"/>
+    </w:pPr>
+    <w:rPr>
+      <w:rFonts w:asciiTheme="majorHAnsi" w:eastAsiaTheme="majorEastAsia" w:hAnsiTheme="majorHAnsi" w:cstheme="majorBidi"/>
+      <w:b/>
+      <w:bCs/>
+      <w:color w:val="365F91" w:themeColor="accent1" w:themeShade="BF"/>
+      <w:sz w:val="28"/>
+      <w:szCs w:val="28"/>
+    </w:rPr>
+  </w:style>
+  <w:style w:type="paragraph" w:styleId="Heading2">
+    <w:name w:val="heading 2"/>
+    <w:basedOn w:val="Normal"/>
+    <w:next w:val="Normal"/>
+    <w:link w:val="Heading2Char"/>
+    <w:uiPriority w:val="9"/>
+    <w:unhideWhenUsed/>
+    <w:qFormat/>
+    <w:rsid w:val="00FD3E7F"/>
+    <w:pPr>
+      <w:keepNext/>
+      <w:keepLines/>
+      <w:spacing w:before="200" w:after="0"/>
+      <w:outlineLvl w:val="1"/>
+    </w:pPr>
+    <w:rPr>
+      <w:rFonts w:asciiTheme="majorHAnsi" w:eastAsiaTheme="majorEastAsia" w:hAnsiTheme="majorHAnsi" w:cstheme="majorBidi"/>
+      <w:b/>
+      <w:bCs/>
+      <w:color w:val="4F81BD" w:themeColor="accent1"/>
+      <w:sz w:val="26"/>
+      <w:szCs w:val="26"/>
+    </w:rPr>
+  </w:style>
+  <w:style w:type="character" w:default="1" w:styleId="DefaultParagraphFont">
+    <w:name w:val="Default Paragraph Font"/>
+    <w:uiPriority w:val="1"/>
+    <w:semiHidden/>
+    <w:unhideWhenUsed/>
+  </w:style>
+  <w:style w:type="table" w:default="1" w:styleId="TableNormal">
+    <w:name w:val="Normal Table"/>
+    <w:uiPriority w:val="99"/>
+    <w:semiHidden/>
+    <w:unhideWhenUsed/>
+    <w:tblPr>
+      <w:tblInd w:w="0" w:type="dxa"/>
+      <w:tblCellMar>
+        <w:top w:w="0" w:type="dxa"/>
+        <w:left w:w="108" w:type="dxa"/>
+        <w:bottom w:w="0" w:type="dxa"/>
+        <w:right w:w="108" w:type="dxa"/>
+      </w:tblCellMar>
+    </w:tblPr>
+  </w:style>
+  <w:style w:type="numbering" w:default="1" w:styleId="NoList">
+    <w:name w:val="No List"/>
+    <w:uiPriority w:val="99"/>
+    <w:semiHidden/>
+    <w:unhideWhenUsed/>
+  </w:style>
+  <w:style w:type="paragraph" w:styleId="ListParagraph">
+    <w:name w:val="List Paragraph"/>
+    <w:basedOn w:val="Normal"/>
+    <w:uiPriority w:val="34"/>
+    <w:qFormat/>
+    <w:rsid w:val="00124392"/>
+    <w:pPr>
+      <w:ind w:left="720"/>
+      <w:contextualSpacing/>
+    </w:pPr>
+  </w:style>
+  <w:style w:type="paragraph" w:styleId="Header">
+    <w:name w:val="header"/>
+    <w:basedOn w:val="Normal"/>
+    <w:link w:val="HeaderChar"/>
+    <w:uiPriority w:val="99"/>
+    <w:unhideWhenUsed/>
+    <w:rsid w:val="00366402"/>
+    <w:pPr>
+      <w:tabs>
+        <w:tab w:val="center" w:pos="4680"/>
+        <w:tab w:val="right" w:pos="9360"/>
+      </w:tabs>
+      <w:spacing w:after="0" w:line="240" w:lineRule="auto"/>
+    </w:pPr>
+  </w:style>
+  <w:style w:type="character" w:customStyle="1" w:styleId="HeaderChar">
+    <w:name w:val="Header Char"/>
+    <w:basedOn w:val="DefaultParagraphFont"/>
+    <w:link w:val="Header"/>
+    <w:uiPriority w:val="99"/>
+    <w:rsid w:val="00366402"/>
+  </w:style>
+  <w:style w:type="paragraph" w:styleId="Footer">
+    <w:name w:val="footer"/>
+    <w:basedOn w:val="Normal"/>
+    <w:link w:val="FooterChar"/>
+    <w:uiPriority w:val="99"/>
+    <w:unhideWhenUsed/>
+    <w:rsid w:val="00366402"/>
+    <w:pPr>
+      <w:tabs>
+        <w:tab w:val="center" w:pos="4680"/>
+        <w:tab w:val="right" w:pos="9360"/>
+      </w:tabs>
+      <w:spacing w:after="0" w:line="240" w:lineRule="auto"/>
+    </w:pPr>
+  </w:style>
+  <w:style w:type="character" w:customStyle="1" w:styleId="FooterChar">
+    <w:name w:val="Footer Char"/>
+    <w:basedOn w:val="DefaultParagraphFont"/>
+    <w:link w:val="Footer"/>
+    <w:uiPriority w:val="99"/>
+    <w:rsid w:val="00366402"/>
+  </w:style>
+  <w:style w:type="table" w:styleId="TableGrid">
+    <w:name w:val="Table Grid"/>
+    <w:basedOn w:val="TableNormal"/>
+    <w:uiPriority w:val="59"/>
+    <w:rsid w:val="00366402"/>
+    <w:pPr>
+      <w:spacing w:after="0" w:line="240" w:lineRule="auto"/>
+    </w:pPr>
+    <w:tblPr>
+      <w:tblInd w:w="0" w:type="dxa"/>
+      <w:tblBorders>
+        <w:top w:val="single" w:sz="4" w:space="0" w:color="auto"/>
+        <w:left w:val="single" w:sz="4" w:space="0" w:color="auto"/>
+        <w:bottom w:val="single" w:sz="4" w:space="0" w:color="auto"/>
+        <w:right w:val="single" w:sz="4" w:space="0" w:color="auto"/>
+        <w:insideH w:val="single" w:sz="4" w:space="0" w:color="auto"/>
+        <w:insideV w:val="single" w:sz="4" w:space="0" w:color="auto"/>
+      </w:tblBorders>
+      <w:tblCellMar>
+        <w:top w:w="0" w:type="dxa"/>
+        <w:left w:w="108" w:type="dxa"/>
+        <w:bottom w:w="0" w:type="dxa"/>
+        <w:right w:w="108" w:type="dxa"/>
+      </w:tblCellMar>
+    </w:tblPr>
+  </w:style>
+  <w:style w:type="character" w:customStyle="1" w:styleId="Heading1Char">
+    <w:name w:val="Heading 1 Char"/>
+    <w:basedOn w:val="DefaultParagraphFont"/>
+    <w:link w:val="Heading1"/>
+    <w:uiPriority w:val="9"/>
+    <w:rsid w:val="00FD3E7F"/>
+    <w:rPr>
+      <w:rFonts w:asciiTheme="majorHAnsi" w:eastAsiaTheme="majorEastAsia" w:hAnsiTheme="majorHAnsi" w:cstheme="majorBidi"/>
+      <w:b/>
+      <w:bCs/>
+      <w:color w:val="365F91" w:themeColor="accent1" w:themeShade="BF"/>
+      <w:sz w:val="28"/>
+      <w:szCs w:val="28"/>
+    </w:rPr>
+  </w:style>
+  <w:style w:type="character" w:customStyle="1" w:styleId="Heading2Char">
+    <w:name w:val="Heading 2 Char"/>
+    <w:basedOn w:val="DefaultParagraphFont"/>
+    <w:link w:val="Heading2"/>
+    <w:uiPriority w:val="9"/>
     <w:rsid w:val="00FD3E7F"/>
     <w:rPr>
       <w:rFonts w:asciiTheme="majorHAnsi" w:eastAsiaTheme="majorEastAsia" w:hAnsiTheme="majorHAnsi" w:cstheme="majorBidi"/>
@@ -3654,7 +4031,7 @@
 </file>
 
 <file path=customXml/itemProps1.xml><?xml version="1.0" encoding="utf-8"?>
-<ds:datastoreItem xmlns:ds="http://schemas.openxmlformats.org/officeDocument/2006/customXml" ds:itemID="{7AE6492E-54F5-48FD-94A4-55C7B9683838}">
+<ds:datastoreItem xmlns:ds="http://schemas.openxmlformats.org/officeDocument/2006/customXml" ds:itemID="{814BBD8F-EF91-44DC-93F0-BF9484420CA6}">
   <ds:schemaRefs>
     <ds:schemaRef ds:uri="http://schemas.openxmlformats.org/officeDocument/2006/bibliography"/>
   </ds:schemaRefs>

</xml_diff>

<commit_message>
Assignment 2 Submission Preparation
Created ASB.jar executable, updated Assignment 2 Report and updated
SendEmail.java to final version
</commit_message>
<xml_diff>
--- a/CT4003_TheKenobis_Assignment2Report.docx
+++ b/CT4003_TheKenobis_Assignment2Report.docx
@@ -510,6 +510,7 @@
           <w:pPr>
             <w:pStyle w:val="TOC1"/>
             <w:rPr>
+              <w:rFonts w:eastAsiaTheme="minorEastAsia"/>
               <w:noProof/>
             </w:rPr>
           </w:pPr>
@@ -826,7 +827,23 @@
           <w:u w:val="single"/>
         </w:rPr>
         <w:lastRenderedPageBreak/>
-        <w:t>Team Details and GitHub Account</w:t>
+        <w:t xml:space="preserve">Team Details and </w:t>
+      </w:r>
+      <w:proofErr w:type="spellStart"/>
+      <w:r>
+        <w:rPr>
+          <w:b/>
+          <w:u w:val="single"/>
+        </w:rPr>
+        <w:t>GitHub</w:t>
+      </w:r>
+      <w:proofErr w:type="spellEnd"/>
+      <w:r>
+        <w:rPr>
+          <w:b/>
+          <w:u w:val="single"/>
+        </w:rPr>
+        <w:t xml:space="preserve"> Account</w:t>
       </w:r>
       <w:bookmarkEnd w:id="0"/>
     </w:p>
@@ -840,22 +857,14 @@
     </w:p>
     <w:p>
       <w:pPr>
-        <w:pStyle w:val="Heading2"/>
-        <w:spacing w:before="0"/>
-        <w:rPr>
-          <w:rFonts w:asciiTheme="minorHAnsi" w:hAnsiTheme="minorHAnsi"/>
-          <w:b w:val="0"/>
-          <w:color w:val="auto"/>
-          <w:sz w:val="22"/>
-          <w:szCs w:val="22"/>
-        </w:rPr>
-      </w:pPr>
-      <w:r>
-        <w:rPr>
-          <w:rFonts w:asciiTheme="minorHAnsi" w:hAnsiTheme="minorHAnsi"/>
-          <w:color w:val="auto"/>
-          <w:sz w:val="22"/>
-          <w:szCs w:val="22"/>
+        <w:spacing w:after="0" w:line="288" w:lineRule="auto"/>
+        <w:rPr>
+          <w:b/>
+        </w:rPr>
+      </w:pPr>
+      <w:r>
+        <w:rPr>
+          <w:b/>
         </w:rPr>
         <w:t>Team Name</w:t>
       </w:r>
@@ -903,6 +912,7 @@
           </w:tcPr>
           <w:p>
             <w:pPr>
+              <w:spacing w:line="288" w:lineRule="auto"/>
               <w:rPr>
                 <w:b/>
               </w:rPr>
@@ -921,6 +931,7 @@
           </w:tcPr>
           <w:p>
             <w:pPr>
+              <w:spacing w:line="288" w:lineRule="auto"/>
               <w:rPr>
                 <w:b/>
               </w:rPr>
@@ -1064,20 +1075,24 @@
     </w:p>
     <w:p>
       <w:pPr>
-        <w:pStyle w:val="Heading2"/>
-        <w:spacing w:before="0"/>
-        <w:rPr>
-          <w:b w:val="0"/>
-        </w:rPr>
-      </w:pPr>
-      <w:r>
-        <w:rPr>
-          <w:rFonts w:asciiTheme="minorHAnsi" w:hAnsiTheme="minorHAnsi"/>
-          <w:color w:val="auto"/>
-          <w:sz w:val="22"/>
-          <w:szCs w:val="22"/>
-        </w:rPr>
-        <w:t>GitHub Account Details</w:t>
+        <w:spacing w:after="0" w:line="288" w:lineRule="auto"/>
+        <w:rPr>
+          <w:b/>
+        </w:rPr>
+      </w:pPr>
+      <w:proofErr w:type="spellStart"/>
+      <w:r>
+        <w:rPr>
+          <w:b/>
+        </w:rPr>
+        <w:t>GitHub</w:t>
+      </w:r>
+      <w:proofErr w:type="spellEnd"/>
+      <w:r>
+        <w:rPr>
+          <w:b/>
+        </w:rPr>
+        <w:t xml:space="preserve"> Account Details</w:t>
       </w:r>
     </w:p>
     <w:p>
@@ -1528,56 +1543,83 @@
     <w:p>
       <w:pPr>
         <w:spacing w:after="0" w:line="288" w:lineRule="auto"/>
-      </w:pPr>
-    </w:p>
-    <w:p>
-      <w:pPr>
-        <w:pStyle w:val="Heading2"/>
-        <w:spacing w:before="0"/>
-        <w:rPr>
-          <w:rFonts w:asciiTheme="minorHAnsi" w:hAnsiTheme="minorHAnsi"/>
-          <w:color w:val="auto"/>
-          <w:sz w:val="22"/>
-          <w:szCs w:val="22"/>
-        </w:rPr>
-      </w:pPr>
-      <w:r>
-        <w:rPr>
-          <w:rFonts w:asciiTheme="minorHAnsi" w:hAnsiTheme="minorHAnsi"/>
-          <w:color w:val="auto"/>
-          <w:sz w:val="22"/>
-          <w:szCs w:val="22"/>
-        </w:rPr>
-        <w:t>Arduino</w:t>
-      </w:r>
-      <w:r>
-        <w:rPr>
-          <w:rFonts w:asciiTheme="minorHAnsi" w:hAnsiTheme="minorHAnsi"/>
-          <w:color w:val="auto"/>
-          <w:sz w:val="22"/>
-          <w:szCs w:val="22"/>
-        </w:rPr>
-        <w:t xml:space="preserve"> Circuit</w:t>
-      </w:r>
-    </w:p>
-    <w:p>
-      <w:pPr>
-        <w:spacing w:after="0"/>
-      </w:pPr>
-    </w:p>
-    <w:p>
-      <w:pPr>
-        <w:spacing w:after="0" w:line="288" w:lineRule="auto"/>
+        <w:rPr>
+          <w:b/>
+        </w:rPr>
+      </w:pPr>
+    </w:p>
+    <w:p>
+      <w:pPr>
+        <w:spacing w:after="0" w:line="288" w:lineRule="auto"/>
+        <w:rPr>
+          <w:b/>
+        </w:rPr>
+      </w:pPr>
+      <w:r>
+        <w:rPr>
+          <w:b/>
+        </w:rPr>
+        <w:t>Java Application</w:t>
+      </w:r>
+      <w:r>
+        <w:t xml:space="preserve"> (Eclipse Developer)</w:t>
+      </w:r>
+    </w:p>
+    <w:p>
+      <w:pPr>
+        <w:spacing w:after="0" w:line="288" w:lineRule="auto"/>
+      </w:pPr>
+    </w:p>
+    <w:p>
+      <w:pPr>
+        <w:spacing w:after="0" w:line="288" w:lineRule="auto"/>
+      </w:pPr>
+    </w:p>
+    <w:p>
+      <w:pPr>
+        <w:spacing w:after="0" w:line="288" w:lineRule="auto"/>
+      </w:pPr>
+    </w:p>
+    <w:p>
+      <w:pPr>
+        <w:spacing w:after="0" w:line="288" w:lineRule="auto"/>
+        <w:rPr>
+          <w:b/>
+        </w:rPr>
+      </w:pPr>
+      <w:r>
+        <w:rPr>
+          <w:b/>
+        </w:rPr>
+        <w:t>Java Application</w:t>
+      </w:r>
+      <w:r>
+        <w:t xml:space="preserve"> (.jar Version)</w:t>
+      </w:r>
+    </w:p>
+    <w:p>
+      <w:pPr>
+        <w:spacing w:after="0" w:line="288" w:lineRule="auto"/>
+        <w:rPr>
+          <w:b/>
+          <w:sz w:val="16"/>
+        </w:rPr>
+      </w:pPr>
+    </w:p>
+    <w:p>
+      <w:pPr>
+        <w:spacing w:after="0" w:line="288" w:lineRule="auto"/>
+        <w:jc w:val="center"/>
       </w:pPr>
       <w:r>
         <w:rPr>
           <w:noProof/>
         </w:rPr>
         <w:drawing>
-          <wp:inline distT="0" distB="0" distL="0" distR="0">
-            <wp:extent cx="3754800" cy="3301200"/>
-            <wp:effectExtent l="19050" t="19050" r="17145" b="13970"/>
-            <wp:docPr id="1" name="Picture 1" descr="N:\GitHub\ArduinoSecurityBot\Arduino Images\IMG_0707.png"/>
+          <wp:inline distT="0" distB="0" distL="0" distR="0" wp14:anchorId="707CA51B" wp14:editId="78D6E70E">
+            <wp:extent cx="5335200" cy="2250000"/>
+            <wp:effectExtent l="19050" t="19050" r="18415" b="17145"/>
+            <wp:docPr id="2" name="Picture 2" descr="C:\Users\s1309454\Desktop\ASB_Startup.png"/>
             <wp:cNvGraphicFramePr>
               <a:graphicFrameLocks xmlns:a="http://schemas.openxmlformats.org/drawingml/2006/main" noChangeAspect="1"/>
             </wp:cNvGraphicFramePr>
@@ -1585,7 +1627,7 @@
               <a:graphicData uri="http://schemas.openxmlformats.org/drawingml/2006/picture">
                 <pic:pic xmlns:pic="http://schemas.openxmlformats.org/drawingml/2006/picture">
                   <pic:nvPicPr>
-                    <pic:cNvPr id="0" name="Picture 1" descr="N:\GitHub\ArduinoSecurityBot\Arduino Images\IMG_0707.png"/>
+                    <pic:cNvPr id="0" name="Picture 2" descr="C:\Users\s1309454\Desktop\ASB_Startup.png"/>
                     <pic:cNvPicPr>
                       <a:picLocks noChangeAspect="1" noChangeArrowheads="1"/>
                     </pic:cNvPicPr>
@@ -1606,7 +1648,7 @@
                   <pic:spPr bwMode="auto">
                     <a:xfrm>
                       <a:off x="0" y="0"/>
-                      <a:ext cx="3754800" cy="3301200"/>
+                      <a:ext cx="5335200" cy="2250000"/>
                     </a:xfrm>
                     <a:prstGeom prst="rect">
                       <a:avLst/>
@@ -1628,103 +1670,122 @@
     <w:p>
       <w:pPr>
         <w:spacing w:after="0" w:line="288" w:lineRule="auto"/>
-      </w:pPr>
-    </w:p>
-    <w:p>
-      <w:pPr>
-        <w:pStyle w:val="Heading2"/>
-        <w:spacing w:before="0"/>
-      </w:pPr>
-      <w:r>
-        <w:rPr>
-          <w:rFonts w:asciiTheme="minorHAnsi" w:hAnsiTheme="minorHAnsi"/>
-          <w:color w:val="auto"/>
-          <w:sz w:val="22"/>
-          <w:szCs w:val="22"/>
-        </w:rPr>
-        <w:t>Arduino Code</w:t>
-      </w:r>
-    </w:p>
-    <w:p>
-      <w:pPr>
-        <w:spacing w:after="0" w:line="288" w:lineRule="auto"/>
-      </w:pPr>
-    </w:p>
-    <w:p>
-      <w:pPr>
-        <w:spacing w:after="0" w:line="288" w:lineRule="auto"/>
-      </w:pPr>
-    </w:p>
-    <w:p>
-      <w:pPr>
-        <w:spacing w:after="0" w:line="288" w:lineRule="auto"/>
-      </w:pPr>
-    </w:p>
-    <w:p>
-      <w:pPr>
-        <w:pStyle w:val="Heading2"/>
-        <w:spacing w:before="0"/>
-      </w:pPr>
-      <w:r>
-        <w:rPr>
-          <w:rFonts w:asciiTheme="minorHAnsi" w:hAnsiTheme="minorHAnsi"/>
-          <w:color w:val="auto"/>
-          <w:sz w:val="22"/>
-          <w:szCs w:val="22"/>
-        </w:rPr>
-        <w:t>Java Code</w:t>
-      </w:r>
-    </w:p>
-    <w:p>
-      <w:pPr>
-        <w:spacing w:after="0" w:line="288" w:lineRule="auto"/>
-      </w:pPr>
-    </w:p>
-    <w:p>
-      <w:pPr>
-        <w:spacing w:after="0" w:line="288" w:lineRule="auto"/>
-      </w:pPr>
-      <w:bookmarkStart w:id="4" w:name="_GoBack"/>
-      <w:bookmarkEnd w:id="4"/>
-    </w:p>
-    <w:p>
-      <w:pPr>
-        <w:spacing w:after="0" w:line="288" w:lineRule="auto"/>
+        <w:jc w:val="center"/>
       </w:pPr>
     </w:p>
     <w:p>
       <w:pPr>
         <w:pStyle w:val="NoSpacing"/>
         <w:outlineLvl w:val="0"/>
-        <w:rPr>
-          <w:b/>
-        </w:rPr>
-      </w:pPr>
-      <w:bookmarkStart w:id="5" w:name="_Toc382294770"/>
-      <w:r>
-        <w:rPr>
-          <w:b/>
-          <w:u w:val="single"/>
-        </w:rPr>
-        <w:t>Production Issues</w:t>
-      </w:r>
-      <w:r>
-        <w:rPr>
-          <w:b/>
-        </w:rPr>
-        <w:t xml:space="preserve"> (Technical or Group Management)</w:t>
-      </w:r>
-      <w:bookmarkEnd w:id="5"/>
-    </w:p>
-    <w:p>
-      <w:pPr>
-        <w:pStyle w:val="NoSpacing"/>
-        <w:rPr>
-          <w:b/>
-          <w:u w:val="single"/>
-        </w:rPr>
-      </w:pPr>
-      <w:bookmarkStart w:id="6" w:name="_Toc382294771"/>
+      </w:pPr>
+      <w:r>
+        <w:rPr>
+          <w:b/>
+        </w:rPr>
+        <w:t>Arduino</w:t>
+      </w:r>
+      <w:r>
+        <w:t xml:space="preserve"> (Serial Monitor Pre Set-up)</w:t>
+      </w:r>
+    </w:p>
+    <w:p>
+      <w:pPr>
+        <w:spacing w:after="0" w:line="288" w:lineRule="auto"/>
+      </w:pPr>
+    </w:p>
+    <w:p>
+      <w:pPr>
+        <w:spacing w:after="0" w:line="288" w:lineRule="auto"/>
+      </w:pPr>
+    </w:p>
+    <w:p>
+      <w:pPr>
+        <w:spacing w:after="0" w:line="288" w:lineRule="auto"/>
+      </w:pPr>
+    </w:p>
+    <w:p>
+      <w:pPr>
+        <w:spacing w:after="0" w:line="288" w:lineRule="auto"/>
+        <w:rPr>
+          <w:b/>
+        </w:rPr>
+      </w:pPr>
+      <w:r>
+        <w:rPr>
+          <w:b/>
+        </w:rPr>
+        <w:t>Arduino Circuit</w:t>
+      </w:r>
+    </w:p>
+    <w:p>
+      <w:pPr>
+        <w:spacing w:after="0" w:line="288" w:lineRule="auto"/>
+        <w:rPr>
+          <w:sz w:val="16"/>
+        </w:rPr>
+      </w:pPr>
+    </w:p>
+    <w:p>
+      <w:pPr>
+        <w:spacing w:after="0" w:line="288" w:lineRule="auto"/>
+        <w:jc w:val="center"/>
+      </w:pPr>
+      <w:r>
+        <w:rPr>
+          <w:noProof/>
+        </w:rPr>
+        <w:lastRenderedPageBreak/>
+        <w:drawing>
+          <wp:inline distT="0" distB="0" distL="0" distR="0">
+            <wp:extent cx="2782800" cy="2451600"/>
+            <wp:effectExtent l="19050" t="19050" r="17780" b="25400"/>
+            <wp:docPr id="1" name="Picture 1" descr="N:\GitHub\ArduinoSecurityBot\Arduino Images\IMG_0707.png"/>
+            <wp:cNvGraphicFramePr>
+              <a:graphicFrameLocks xmlns:a="http://schemas.openxmlformats.org/drawingml/2006/main" noChangeAspect="1"/>
+            </wp:cNvGraphicFramePr>
+            <a:graphic xmlns:a="http://schemas.openxmlformats.org/drawingml/2006/main">
+              <a:graphicData uri="http://schemas.openxmlformats.org/drawingml/2006/picture">
+                <pic:pic xmlns:pic="http://schemas.openxmlformats.org/drawingml/2006/picture">
+                  <pic:nvPicPr>
+                    <pic:cNvPr id="0" name="Picture 1" descr="N:\GitHub\ArduinoSecurityBot\Arduino Images\IMG_0707.png"/>
+                    <pic:cNvPicPr>
+                      <a:picLocks noChangeAspect="1" noChangeArrowheads="1"/>
+                    </pic:cNvPicPr>
+                  </pic:nvPicPr>
+                  <pic:blipFill>
+                    <a:blip r:embed="rId10">
+                      <a:extLst>
+                        <a:ext uri="{28A0092B-C50C-407E-A947-70E740481C1C}">
+                          <a14:useLocalDpi xmlns:a14="http://schemas.microsoft.com/office/drawing/2010/main" val="0"/>
+                        </a:ext>
+                      </a:extLst>
+                    </a:blip>
+                    <a:srcRect/>
+                    <a:stretch>
+                      <a:fillRect/>
+                    </a:stretch>
+                  </pic:blipFill>
+                  <pic:spPr bwMode="auto">
+                    <a:xfrm>
+                      <a:off x="0" y="0"/>
+                      <a:ext cx="2782800" cy="2451600"/>
+                    </a:xfrm>
+                    <a:prstGeom prst="rect">
+                      <a:avLst/>
+                    </a:prstGeom>
+                    <a:noFill/>
+                    <a:ln w="12700">
+                      <a:solidFill>
+                        <a:schemeClr val="tx1"/>
+                      </a:solidFill>
+                    </a:ln>
+                  </pic:spPr>
+                </pic:pic>
+              </a:graphicData>
+            </a:graphic>
+          </wp:inline>
+        </w:drawing>
+      </w:r>
     </w:p>
     <w:p>
       <w:pPr>
@@ -1732,73 +1793,96 @@
         <w:outlineLvl w:val="0"/>
         <w:rPr>
           <w:b/>
-          <w:u w:val="single"/>
-        </w:rPr>
-      </w:pPr>
-      <w:r>
-        <w:rPr>
-          <w:b/>
-          <w:u w:val="single"/>
-        </w:rPr>
-        <w:t>Reflection</w:t>
-      </w:r>
-      <w:bookmarkEnd w:id="6"/>
-    </w:p>
-    <w:p>
-      <w:pPr>
-        <w:spacing w:after="0" w:line="288" w:lineRule="auto"/>
-      </w:pPr>
+        </w:rPr>
+      </w:pPr>
+      <w:bookmarkStart w:id="4" w:name="_Toc382294770"/>
+      <w:r>
+        <w:rPr>
+          <w:b/>
+        </w:rPr>
+        <w:t>Email Received</w:t>
+      </w:r>
     </w:p>
     <w:p>
       <w:pPr>
         <w:pStyle w:val="NoSpacing"/>
         <w:outlineLvl w:val="0"/>
-        <w:rPr>
-          <w:b/>
-          <w:u w:val="single"/>
-        </w:rPr>
-      </w:pPr>
-      <w:bookmarkStart w:id="7" w:name="_Toc382294772"/>
-      <w:r>
-        <w:rPr>
-          <w:b/>
-          <w:u w:val="single"/>
-        </w:rPr>
-        <w:t>Test Cases</w:t>
-      </w:r>
-      <w:bookmarkEnd w:id="7"/>
-    </w:p>
-    <w:p>
-      <w:pPr>
-        <w:spacing w:after="0" w:line="288" w:lineRule="auto"/>
-      </w:pPr>
-    </w:p>
-    <w:p>
-      <w:pPr>
-        <w:pStyle w:val="Heading1"/>
-        <w:spacing w:before="0"/>
-        <w:rPr>
-          <w:rFonts w:asciiTheme="minorHAnsi" w:hAnsiTheme="minorHAnsi"/>
-          <w:color w:val="auto"/>
-          <w:sz w:val="22"/>
-          <w:szCs w:val="22"/>
-          <w:u w:val="single"/>
-        </w:rPr>
-      </w:pPr>
-      <w:r>
-        <w:rPr>
-          <w:rFonts w:asciiTheme="minorHAnsi" w:hAnsiTheme="minorHAnsi"/>
-          <w:color w:val="auto"/>
-          <w:sz w:val="22"/>
-          <w:szCs w:val="22"/>
-          <w:u w:val="single"/>
-        </w:rPr>
-        <w:t>Trace Tables</w:t>
-      </w:r>
-    </w:p>
-    <w:p>
-      <w:pPr>
-        <w:spacing w:after="0" w:line="288" w:lineRule="auto"/>
+      </w:pPr>
+    </w:p>
+    <w:p>
+      <w:pPr>
+        <w:pStyle w:val="NoSpacing"/>
+        <w:jc w:val="center"/>
+        <w:outlineLvl w:val="0"/>
+      </w:pPr>
+      <w:r>
+        <w:rPr>
+          <w:noProof/>
+        </w:rPr>
+        <w:drawing>
+          <wp:inline distT="0" distB="0" distL="0" distR="0" wp14:anchorId="296C820F" wp14:editId="42C64042">
+            <wp:extent cx="4680000" cy="1346400"/>
+            <wp:effectExtent l="19050" t="19050" r="25400" b="25400"/>
+            <wp:docPr id="3" name="Picture 3"/>
+            <wp:cNvGraphicFramePr>
+              <a:graphicFrameLocks xmlns:a="http://schemas.openxmlformats.org/drawingml/2006/main" noChangeAspect="1"/>
+            </wp:cNvGraphicFramePr>
+            <a:graphic xmlns:a="http://schemas.openxmlformats.org/drawingml/2006/main">
+              <a:graphicData uri="http://schemas.openxmlformats.org/drawingml/2006/picture">
+                <pic:pic xmlns:pic="http://schemas.openxmlformats.org/drawingml/2006/picture">
+                  <pic:nvPicPr>
+                    <pic:cNvPr id="0" name="Picture 3"/>
+                    <pic:cNvPicPr>
+                      <a:picLocks noChangeAspect="1" noChangeArrowheads="1"/>
+                    </pic:cNvPicPr>
+                  </pic:nvPicPr>
+                  <pic:blipFill rotWithShape="1">
+                    <a:blip r:embed="rId11">
+                      <a:extLst>
+                        <a:ext uri="{28A0092B-C50C-407E-A947-70E740481C1C}">
+                          <a14:useLocalDpi xmlns:a14="http://schemas.microsoft.com/office/drawing/2010/main" val="0"/>
+                        </a:ext>
+                      </a:extLst>
+                    </a:blip>
+                    <a:srcRect r="29628"/>
+                    <a:stretch/>
+                  </pic:blipFill>
+                  <pic:spPr bwMode="auto">
+                    <a:xfrm>
+                      <a:off x="0" y="0"/>
+                      <a:ext cx="4680000" cy="1346400"/>
+                    </a:xfrm>
+                    <a:prstGeom prst="rect">
+                      <a:avLst/>
+                    </a:prstGeom>
+                    <a:noFill/>
+                    <a:ln w="12700" cap="flat" cmpd="sng" algn="ctr">
+                      <a:solidFill>
+                        <a:sysClr val="windowText" lastClr="000000"/>
+                      </a:solidFill>
+                      <a:prstDash val="solid"/>
+                      <a:round/>
+                      <a:headEnd type="none" w="med" len="med"/>
+                      <a:tailEnd type="none" w="med" len="med"/>
+                    </a:ln>
+                    <a:extLst>
+                      <a:ext uri="{53640926-AAD7-44D8-BBD7-CCE9431645EC}">
+                        <a14:shadowObscured xmlns:a14="http://schemas.microsoft.com/office/drawing/2010/main"/>
+                      </a:ext>
+                    </a:extLst>
+                  </pic:spPr>
+                </pic:pic>
+              </a:graphicData>
+            </a:graphic>
+          </wp:inline>
+        </w:drawing>
+      </w:r>
+    </w:p>
+    <w:p>
+      <w:pPr>
+        <w:pStyle w:val="NoSpacing"/>
+        <w:jc w:val="center"/>
+        <w:outlineLvl w:val="0"/>
       </w:pPr>
     </w:p>
     <w:p>
@@ -1810,15 +1894,30 @@
           <w:u w:val="single"/>
         </w:rPr>
       </w:pPr>
-      <w:bookmarkStart w:id="8" w:name="_Toc382294773"/>
       <w:r>
         <w:rPr>
           <w:b/>
           <w:u w:val="single"/>
         </w:rPr>
-        <w:t>Review Meetings</w:t>
-      </w:r>
-      <w:bookmarkEnd w:id="8"/>
+        <w:t>Production Issues</w:t>
+      </w:r>
+      <w:r>
+        <w:rPr>
+          <w:b/>
+        </w:rPr>
+        <w:t xml:space="preserve"> (Technical or Group Management)</w:t>
+      </w:r>
+      <w:bookmarkEnd w:id="4"/>
+    </w:p>
+    <w:p>
+      <w:pPr>
+        <w:spacing w:after="0" w:line="288" w:lineRule="auto"/>
+      </w:pPr>
+    </w:p>
+    <w:p>
+      <w:pPr>
+        <w:spacing w:after="0" w:line="288" w:lineRule="auto"/>
+      </w:pPr>
     </w:p>
     <w:p>
       <w:pPr>
@@ -1834,114 +1933,29 @@
           <w:u w:val="single"/>
         </w:rPr>
       </w:pPr>
-      <w:bookmarkStart w:id="9" w:name="_Toc382294774"/>
+      <w:bookmarkStart w:id="5" w:name="_Toc382294771"/>
       <w:r>
         <w:rPr>
           <w:b/>
           <w:u w:val="single"/>
         </w:rPr>
-        <w:t>Team Member Contribution</w:t>
-      </w:r>
-      <w:bookmarkEnd w:id="9"/>
-    </w:p>
-    <w:p>
-      <w:pPr>
-        <w:pStyle w:val="NoSpacing"/>
-        <w:rPr>
-          <w:b/>
-        </w:rPr>
-      </w:pPr>
-    </w:p>
-    <w:p>
-      <w:pPr>
-        <w:pStyle w:val="NoSpacing"/>
-        <w:outlineLvl w:val="1"/>
-        <w:rPr>
-          <w:b/>
-        </w:rPr>
-      </w:pPr>
-      <w:r>
-        <w:rPr>
-          <w:b/>
-        </w:rPr>
-        <w:t>Andrew</w:t>
-      </w:r>
-    </w:p>
-    <w:p>
-      <w:pPr>
-        <w:pStyle w:val="NoSpacing"/>
-        <w:rPr>
-          <w:b/>
-        </w:rPr>
-      </w:pPr>
-    </w:p>
-    <w:p>
-      <w:pPr>
-        <w:pStyle w:val="NoSpacing"/>
-        <w:outlineLvl w:val="1"/>
-        <w:rPr>
-          <w:b/>
-        </w:rPr>
-      </w:pPr>
-      <w:r>
-        <w:rPr>
-          <w:b/>
-        </w:rPr>
-        <w:t>Carl</w:t>
-      </w:r>
-    </w:p>
-    <w:p>
-      <w:pPr>
-        <w:pStyle w:val="NoSpacing"/>
-        <w:rPr>
-          <w:b/>
-        </w:rPr>
-      </w:pPr>
-    </w:p>
-    <w:p>
-      <w:pPr>
-        <w:pStyle w:val="NoSpacing"/>
-        <w:outlineLvl w:val="1"/>
-        <w:rPr>
-          <w:b/>
-        </w:rPr>
-      </w:pPr>
-      <w:r>
-        <w:rPr>
-          <w:b/>
-        </w:rPr>
-        <w:t>Josh</w:t>
-      </w:r>
-    </w:p>
-    <w:p>
-      <w:pPr>
-        <w:pStyle w:val="NoSpacing"/>
-        <w:rPr>
-          <w:b/>
-        </w:rPr>
-      </w:pPr>
-    </w:p>
-    <w:p>
-      <w:pPr>
-        <w:pStyle w:val="NoSpacing"/>
-        <w:outlineLvl w:val="1"/>
-        <w:rPr>
-          <w:b/>
-        </w:rPr>
-      </w:pPr>
-      <w:r>
-        <w:rPr>
-          <w:b/>
-        </w:rPr>
-        <w:t>Reece</w:t>
-      </w:r>
-    </w:p>
-    <w:p>
-      <w:pPr>
-        <w:pStyle w:val="NoSpacing"/>
-        <w:rPr>
-          <w:b/>
-        </w:rPr>
+        <w:t>Reflection</w:t>
+      </w:r>
+      <w:bookmarkEnd w:id="5"/>
+    </w:p>
+    <w:p>
+      <w:pPr>
+        <w:spacing w:after="0" w:line="288" w:lineRule="auto"/>
+      </w:pPr>
+    </w:p>
+    <w:p>
+      <w:pPr>
+        <w:spacing w:after="0" w:line="288" w:lineRule="auto"/>
+      </w:pPr>
+    </w:p>
+    <w:p>
+      <w:pPr>
+        <w:spacing w:after="0" w:line="288" w:lineRule="auto"/>
       </w:pPr>
     </w:p>
     <w:p>
@@ -1953,6 +1967,189 @@
           <w:u w:val="single"/>
         </w:rPr>
       </w:pPr>
+      <w:bookmarkStart w:id="6" w:name="_Toc382294772"/>
+      <w:r>
+        <w:rPr>
+          <w:b/>
+          <w:u w:val="single"/>
+        </w:rPr>
+        <w:t>Test Cases</w:t>
+      </w:r>
+      <w:bookmarkEnd w:id="6"/>
+    </w:p>
+    <w:p>
+      <w:pPr>
+        <w:spacing w:after="0" w:line="288" w:lineRule="auto"/>
+      </w:pPr>
+    </w:p>
+    <w:p>
+      <w:pPr>
+        <w:spacing w:after="0" w:line="288" w:lineRule="auto"/>
+      </w:pPr>
+    </w:p>
+    <w:p>
+      <w:pPr>
+        <w:spacing w:after="0" w:line="288" w:lineRule="auto"/>
+      </w:pPr>
+    </w:p>
+    <w:p>
+      <w:pPr>
+        <w:pStyle w:val="NoSpacing"/>
+        <w:outlineLvl w:val="0"/>
+        <w:rPr>
+          <w:b/>
+          <w:u w:val="single"/>
+        </w:rPr>
+      </w:pPr>
+      <w:bookmarkStart w:id="7" w:name="_Toc382294773"/>
+      <w:r>
+        <w:rPr>
+          <w:b/>
+          <w:u w:val="single"/>
+        </w:rPr>
+        <w:t>Review Meetings</w:t>
+      </w:r>
+      <w:bookmarkEnd w:id="7"/>
+    </w:p>
+    <w:p>
+      <w:pPr>
+        <w:spacing w:after="0" w:line="288" w:lineRule="auto"/>
+      </w:pPr>
+    </w:p>
+    <w:p>
+      <w:pPr>
+        <w:spacing w:after="0" w:line="288" w:lineRule="auto"/>
+      </w:pPr>
+    </w:p>
+    <w:p>
+      <w:pPr>
+        <w:spacing w:after="0" w:line="288" w:lineRule="auto"/>
+      </w:pPr>
+    </w:p>
+    <w:p>
+      <w:pPr>
+        <w:pStyle w:val="NoSpacing"/>
+        <w:outlineLvl w:val="0"/>
+        <w:rPr>
+          <w:b/>
+          <w:u w:val="single"/>
+        </w:rPr>
+      </w:pPr>
+      <w:bookmarkStart w:id="8" w:name="_Toc382294774"/>
+      <w:r>
+        <w:rPr>
+          <w:b/>
+          <w:u w:val="single"/>
+        </w:rPr>
+        <w:t>Team Member Contribution</w:t>
+      </w:r>
+      <w:bookmarkEnd w:id="8"/>
+    </w:p>
+    <w:p>
+      <w:pPr>
+        <w:pStyle w:val="NoSpacing"/>
+        <w:outlineLvl w:val="0"/>
+        <w:rPr>
+          <w:b/>
+          <w:u w:val="single"/>
+        </w:rPr>
+      </w:pPr>
+      <w:bookmarkStart w:id="9" w:name="_GoBack"/>
+      <w:bookmarkEnd w:id="9"/>
+    </w:p>
+    <w:p>
+      <w:pPr>
+        <w:pStyle w:val="NoSpacing"/>
+        <w:outlineLvl w:val="0"/>
+        <w:rPr>
+          <w:b/>
+        </w:rPr>
+      </w:pPr>
+      <w:r>
+        <w:rPr>
+          <w:b/>
+        </w:rPr>
+        <w:t>Andrew</w:t>
+      </w:r>
+    </w:p>
+    <w:p>
+      <w:pPr>
+        <w:pStyle w:val="NoSpacing"/>
+        <w:outlineLvl w:val="0"/>
+      </w:pPr>
+    </w:p>
+    <w:p>
+      <w:pPr>
+        <w:pStyle w:val="NoSpacing"/>
+        <w:outlineLvl w:val="0"/>
+        <w:rPr>
+          <w:b/>
+        </w:rPr>
+      </w:pPr>
+      <w:r>
+        <w:rPr>
+          <w:b/>
+        </w:rPr>
+        <w:t>Carl</w:t>
+      </w:r>
+    </w:p>
+    <w:p>
+      <w:pPr>
+        <w:pStyle w:val="NoSpacing"/>
+        <w:outlineLvl w:val="0"/>
+      </w:pPr>
+    </w:p>
+    <w:p>
+      <w:pPr>
+        <w:pStyle w:val="NoSpacing"/>
+        <w:outlineLvl w:val="0"/>
+        <w:rPr>
+          <w:b/>
+        </w:rPr>
+      </w:pPr>
+      <w:r>
+        <w:rPr>
+          <w:b/>
+        </w:rPr>
+        <w:t>Josh</w:t>
+      </w:r>
+    </w:p>
+    <w:p>
+      <w:pPr>
+        <w:pStyle w:val="NoSpacing"/>
+        <w:outlineLvl w:val="0"/>
+      </w:pPr>
+    </w:p>
+    <w:p>
+      <w:pPr>
+        <w:pStyle w:val="NoSpacing"/>
+        <w:outlineLvl w:val="0"/>
+        <w:rPr>
+          <w:b/>
+        </w:rPr>
+      </w:pPr>
+      <w:r>
+        <w:rPr>
+          <w:b/>
+        </w:rPr>
+        <w:t>Reece</w:t>
+      </w:r>
+    </w:p>
+    <w:p>
+      <w:pPr>
+        <w:pStyle w:val="NoSpacing"/>
+        <w:outlineLvl w:val="0"/>
+      </w:pPr>
+    </w:p>
+    <w:p>
+      <w:pPr>
+        <w:pStyle w:val="NoSpacing"/>
+        <w:outlineLvl w:val="0"/>
+        <w:rPr>
+          <w:b/>
+          <w:u w:val="single"/>
+        </w:rPr>
+      </w:pPr>
       <w:bookmarkStart w:id="10" w:name="_Toc382294775"/>
       <w:r>
         <w:rPr>
@@ -2007,8 +2204,8 @@
       </w:r>
     </w:p>
     <w:sectPr>
-      <w:headerReference w:type="default" r:id="rId10"/>
-      <w:footerReference w:type="default" r:id="rId11"/>
+      <w:headerReference w:type="default" r:id="rId12"/>
+      <w:footerReference w:type="default" r:id="rId13"/>
       <w:pgSz w:w="12240" w:h="15840"/>
       <w:pgMar w:top="1440" w:right="1440" w:bottom="1440" w:left="1440" w:header="708" w:footer="708" w:gutter="0"/>
       <w:cols w:space="708"/>
@@ -2091,7 +2288,7 @@
           <w:rPr>
             <w:noProof/>
           </w:rPr>
-          <w:t>4</w:t>
+          <w:t>5</w:t>
         </w:r>
         <w:r>
           <w:rPr>
@@ -2524,119 +2721,6 @@
     </w:lvl>
   </w:abstractNum>
   <w:abstractNum w:abstractNumId="3">
-    <w:nsid w:val="3EF3317A"/>
-    <w:multiLevelType w:val="hybridMultilevel"/>
-    <w:tmpl w:val="AE4AF9BE"/>
-    <w:lvl w:ilvl="0" w:tplc="08090001">
-      <w:start w:val="1"/>
-      <w:numFmt w:val="bullet"/>
-      <w:lvlText w:val=""/>
-      <w:lvlJc w:val="left"/>
-      <w:pPr>
-        <w:ind w:left="720" w:hanging="360"/>
-      </w:pPr>
-      <w:rPr>
-        <w:rFonts w:ascii="Symbol" w:hAnsi="Symbol" w:hint="default"/>
-      </w:rPr>
-    </w:lvl>
-    <w:lvl w:ilvl="1" w:tplc="08090003" w:tentative="1">
-      <w:start w:val="1"/>
-      <w:numFmt w:val="bullet"/>
-      <w:lvlText w:val="o"/>
-      <w:lvlJc w:val="left"/>
-      <w:pPr>
-        <w:ind w:left="1440" w:hanging="360"/>
-      </w:pPr>
-      <w:rPr>
-        <w:rFonts w:ascii="Courier New" w:hAnsi="Courier New" w:cs="Courier New" w:hint="default"/>
-      </w:rPr>
-    </w:lvl>
-    <w:lvl w:ilvl="2" w:tplc="08090005" w:tentative="1">
-      <w:start w:val="1"/>
-      <w:numFmt w:val="bullet"/>
-      <w:lvlText w:val=""/>
-      <w:lvlJc w:val="left"/>
-      <w:pPr>
-        <w:ind w:left="2160" w:hanging="360"/>
-      </w:pPr>
-      <w:rPr>
-        <w:rFonts w:ascii="Wingdings" w:hAnsi="Wingdings" w:hint="default"/>
-      </w:rPr>
-    </w:lvl>
-    <w:lvl w:ilvl="3" w:tplc="08090001" w:tentative="1">
-      <w:start w:val="1"/>
-      <w:numFmt w:val="bullet"/>
-      <w:lvlText w:val=""/>
-      <w:lvlJc w:val="left"/>
-      <w:pPr>
-        <w:ind w:left="2880" w:hanging="360"/>
-      </w:pPr>
-      <w:rPr>
-        <w:rFonts w:ascii="Symbol" w:hAnsi="Symbol" w:hint="default"/>
-      </w:rPr>
-    </w:lvl>
-    <w:lvl w:ilvl="4" w:tplc="08090003" w:tentative="1">
-      <w:start w:val="1"/>
-      <w:numFmt w:val="bullet"/>
-      <w:lvlText w:val="o"/>
-      <w:lvlJc w:val="left"/>
-      <w:pPr>
-        <w:ind w:left="3600" w:hanging="360"/>
-      </w:pPr>
-      <w:rPr>
-        <w:rFonts w:ascii="Courier New" w:hAnsi="Courier New" w:cs="Courier New" w:hint="default"/>
-      </w:rPr>
-    </w:lvl>
-    <w:lvl w:ilvl="5" w:tplc="08090005" w:tentative="1">
-      <w:start w:val="1"/>
-      <w:numFmt w:val="bullet"/>
-      <w:lvlText w:val=""/>
-      <w:lvlJc w:val="left"/>
-      <w:pPr>
-        <w:ind w:left="4320" w:hanging="360"/>
-      </w:pPr>
-      <w:rPr>
-        <w:rFonts w:ascii="Wingdings" w:hAnsi="Wingdings" w:hint="default"/>
-      </w:rPr>
-    </w:lvl>
-    <w:lvl w:ilvl="6" w:tplc="08090001" w:tentative="1">
-      <w:start w:val="1"/>
-      <w:numFmt w:val="bullet"/>
-      <w:lvlText w:val=""/>
-      <w:lvlJc w:val="left"/>
-      <w:pPr>
-        <w:ind w:left="5040" w:hanging="360"/>
-      </w:pPr>
-      <w:rPr>
-        <w:rFonts w:ascii="Symbol" w:hAnsi="Symbol" w:hint="default"/>
-      </w:rPr>
-    </w:lvl>
-    <w:lvl w:ilvl="7" w:tplc="08090003" w:tentative="1">
-      <w:start w:val="1"/>
-      <w:numFmt w:val="bullet"/>
-      <w:lvlText w:val="o"/>
-      <w:lvlJc w:val="left"/>
-      <w:pPr>
-        <w:ind w:left="5760" w:hanging="360"/>
-      </w:pPr>
-      <w:rPr>
-        <w:rFonts w:ascii="Courier New" w:hAnsi="Courier New" w:cs="Courier New" w:hint="default"/>
-      </w:rPr>
-    </w:lvl>
-    <w:lvl w:ilvl="8" w:tplc="08090005" w:tentative="1">
-      <w:start w:val="1"/>
-      <w:numFmt w:val="bullet"/>
-      <w:lvlText w:val=""/>
-      <w:lvlJc w:val="left"/>
-      <w:pPr>
-        <w:ind w:left="6480" w:hanging="360"/>
-      </w:pPr>
-      <w:rPr>
-        <w:rFonts w:ascii="Wingdings" w:hAnsi="Wingdings" w:hint="default"/>
-      </w:rPr>
-    </w:lvl>
-  </w:abstractNum>
-  <w:abstractNum w:abstractNumId="4">
     <w:nsid w:val="411C009F"/>
     <w:multiLevelType w:val="hybridMultilevel"/>
     <w:tmpl w:val="154C6AE8"/>
@@ -2749,7 +2833,7 @@
       </w:rPr>
     </w:lvl>
   </w:abstractNum>
-  <w:abstractNum w:abstractNumId="5">
+  <w:abstractNum w:abstractNumId="4">
     <w:nsid w:val="54243DDE"/>
     <w:multiLevelType w:val="hybridMultilevel"/>
     <w:tmpl w:val="D070E9F2"/>
@@ -2872,13 +2956,10 @@
     <w:abstractNumId w:val="0"/>
   </w:num>
   <w:num w:numId="4">
-    <w:abstractNumId w:val="4"/>
+    <w:abstractNumId w:val="3"/>
   </w:num>
   <w:num w:numId="5">
-    <w:abstractNumId w:val="5"/>
-  </w:num>
-  <w:num w:numId="6">
-    <w:abstractNumId w:val="3"/>
+    <w:abstractNumId w:val="4"/>
   </w:num>
 </w:numbering>
 </file>
@@ -3072,6 +3153,7 @@
     <w:next w:val="Normal"/>
     <w:link w:val="Heading2Char"/>
     <w:uiPriority w:val="9"/>
+    <w:semiHidden/>
     <w:unhideWhenUsed/>
     <w:qFormat/>
     <w:rsid w:val="00FD3E7F"/>
@@ -3218,6 +3300,7 @@
     <w:basedOn w:val="DefaultParagraphFont"/>
     <w:link w:val="Heading2"/>
     <w:uiPriority w:val="9"/>
+    <w:semiHidden/>
     <w:rsid w:val="00FD3E7F"/>
     <w:rPr>
       <w:rFonts w:asciiTheme="majorHAnsi" w:eastAsiaTheme="majorEastAsia" w:hAnsiTheme="majorHAnsi" w:cstheme="majorBidi"/>
@@ -3501,6 +3584,7 @@
     <w:next w:val="Normal"/>
     <w:link w:val="Heading2Char"/>
     <w:uiPriority w:val="9"/>
+    <w:semiHidden/>
     <w:unhideWhenUsed/>
     <w:qFormat/>
     <w:rsid w:val="00FD3E7F"/>
@@ -3647,6 +3731,7 @@
     <w:basedOn w:val="DefaultParagraphFont"/>
     <w:link w:val="Heading2"/>
     <w:uiPriority w:val="9"/>
+    <w:semiHidden/>
     <w:rsid w:val="00FD3E7F"/>
     <w:rPr>
       <w:rFonts w:asciiTheme="majorHAnsi" w:eastAsiaTheme="majorEastAsia" w:hAnsiTheme="majorHAnsi" w:cstheme="majorBidi"/>
@@ -4031,7 +4116,7 @@
 </file>
 
 <file path=customXml/itemProps1.xml><?xml version="1.0" encoding="utf-8"?>
-<ds:datastoreItem xmlns:ds="http://schemas.openxmlformats.org/officeDocument/2006/customXml" ds:itemID="{814BBD8F-EF91-44DC-93F0-BF9484420CA6}">
+<ds:datastoreItem xmlns:ds="http://schemas.openxmlformats.org/officeDocument/2006/customXml" ds:itemID="{6EDB8F19-D809-43C1-8019-EC45015B1E1D}">
   <ds:schemaRefs>
     <ds:schemaRef ds:uri="http://schemas.openxmlformats.org/officeDocument/2006/bibliography"/>
   </ds:schemaRefs>

</xml_diff>